<commit_message>
Add relay in the first chapter
</commit_message>
<xml_diff>
--- a/paper_work/raw/Пояснительная записка.docx
+++ b/paper_work/raw/Пояснительная записка.docx
@@ -141,18 +141,8 @@
           <w:szCs w:val="28"/>
           <w:lang w:val="ru-RU"/>
         </w:rPr>
-        <w:t xml:space="preserve">Дисциплина: </w:t>
-      </w:r>
-      <w:proofErr w:type="spellStart"/>
-      <w:r>
-        <w:rPr>
-          <w:rFonts w:eastAsia="Times New Roman" w:cs="Times New Roman"/>
-          <w:szCs w:val="28"/>
-          <w:lang w:val="ru-RU"/>
-        </w:rPr>
-        <w:t>Схемотехника</w:t>
-      </w:r>
-      <w:proofErr w:type="spellEnd"/>
+        <w:t>Дисциплина: Схемотехника</w:t>
+      </w:r>
     </w:p>
     <w:p>
       <w:pPr>
@@ -602,7 +592,7 @@
           <w:r>
             <w:fldChar w:fldCharType="separate"/>
           </w:r>
-          <w:hyperlink w:anchor="_Toc115529218" w:history="1">
+          <w:hyperlink w:anchor="_Toc115687924" w:history="1">
             <w:r>
               <w:rPr>
                 <w:rStyle w:val="a5"/>
@@ -626,7 +616,7 @@
               <w:rPr>
                 <w:webHidden/>
               </w:rPr>
-              <w:instrText xml:space="preserve"> PAGEREF _Toc115529218 \h </w:instrText>
+              <w:instrText xml:space="preserve"> PAGEREF _Toc115687924 \h </w:instrText>
             </w:r>
             <w:r>
               <w:rPr>
@@ -662,7 +652,7 @@
               <w:szCs w:val="22"/>
             </w:rPr>
           </w:pPr>
-          <w:hyperlink w:anchor="_Toc115529219" w:history="1">
+          <w:hyperlink w:anchor="_Toc115687925" w:history="1">
             <w:r>
               <w:rPr>
                 <w:rStyle w:val="a5"/>
@@ -701,7 +691,7 @@
               <w:rPr>
                 <w:webHidden/>
               </w:rPr>
-              <w:instrText xml:space="preserve"> PAGEREF _Toc115529219 \h </w:instrText>
+              <w:instrText xml:space="preserve"> PAGEREF _Toc115687925 \h </w:instrText>
             </w:r>
             <w:r>
               <w:rPr>
@@ -742,7 +732,7 @@
               <w:szCs w:val="22"/>
             </w:rPr>
           </w:pPr>
-          <w:hyperlink w:anchor="_Toc115529220" w:history="1">
+          <w:hyperlink w:anchor="_Toc115687926" w:history="1">
             <w:r>
               <w:rPr>
                 <w:rStyle w:val="a5"/>
@@ -766,7 +756,7 @@
                 <w:rFonts w:eastAsiaTheme="minorEastAsia"/>
                 <w:noProof/>
               </w:rPr>
-              <w:t>Фоторезисторы</w:t>
+              <w:t>Системы уличного освещения</w:t>
             </w:r>
             <w:r>
               <w:rPr>
@@ -787,7 +777,97 @@
                 <w:noProof/>
                 <w:webHidden/>
               </w:rPr>
-              <w:instrText xml:space="preserve"> PAGEREF _Toc115529220 \h </w:instrText>
+              <w:instrText xml:space="preserve"> PAGEREF _Toc115687926 \h </w:instrText>
+            </w:r>
+            <w:r>
+              <w:rPr>
+                <w:noProof/>
+                <w:webHidden/>
+              </w:rPr>
+            </w:r>
+            <w:r>
+              <w:rPr>
+                <w:noProof/>
+                <w:webHidden/>
+              </w:rPr>
+              <w:fldChar w:fldCharType="separate"/>
+            </w:r>
+            <w:r>
+              <w:rPr>
+                <w:noProof/>
+                <w:webHidden/>
+              </w:rPr>
+              <w:t>4</w:t>
+            </w:r>
+            <w:r>
+              <w:rPr>
+                <w:noProof/>
+                <w:webHidden/>
+              </w:rPr>
+              <w:fldChar w:fldCharType="end"/>
+            </w:r>
+          </w:hyperlink>
+        </w:p>
+        <w:p>
+          <w:pPr>
+            <w:pStyle w:val="21"/>
+            <w:tabs>
+              <w:tab w:val="left" w:pos="1540"/>
+              <w:tab w:val="right" w:leader="dot" w:pos="9344"/>
+            </w:tabs>
+            <w:rPr>
+              <w:rFonts w:asciiTheme="minorHAnsi" w:eastAsiaTheme="minorEastAsia" w:hAnsiTheme="minorHAnsi" w:cstheme="minorBidi"/>
+              <w:noProof/>
+              <w:sz w:val="22"/>
+              <w:szCs w:val="22"/>
+            </w:rPr>
+          </w:pPr>
+          <w:hyperlink w:anchor="_Toc115687927" w:history="1">
+            <w:r>
+              <w:rPr>
+                <w:rStyle w:val="a5"/>
+                <w:rFonts w:eastAsiaTheme="minorEastAsia"/>
+                <w:noProof/>
+              </w:rPr>
+              <w:t>1.2</w:t>
+            </w:r>
+            <w:r>
+              <w:rPr>
+                <w:rFonts w:asciiTheme="minorHAnsi" w:eastAsiaTheme="minorEastAsia" w:hAnsiTheme="minorHAnsi" w:cstheme="minorBidi"/>
+                <w:noProof/>
+                <w:sz w:val="22"/>
+                <w:szCs w:val="22"/>
+              </w:rPr>
+              <w:tab/>
+            </w:r>
+            <w:r>
+              <w:rPr>
+                <w:rStyle w:val="a5"/>
+                <w:rFonts w:eastAsiaTheme="minorEastAsia"/>
+                <w:noProof/>
+              </w:rPr>
+              <w:t>Фоторезисторы и фотодиоды</w:t>
+            </w:r>
+            <w:r>
+              <w:rPr>
+                <w:noProof/>
+                <w:webHidden/>
+              </w:rPr>
+              <w:tab/>
+            </w:r>
+            <w:r>
+              <w:rPr>
+                <w:noProof/>
+                <w:webHidden/>
+              </w:rPr>
+              <w:fldChar w:fldCharType="begin"/>
+            </w:r>
+            <w:r>
+              <w:rPr>
+                <w:noProof/>
+                <w:webHidden/>
+              </w:rPr>
+              <w:instrText xml:space="preserve"> PAGEREF _Toc115687927 \h </w:instrText>
             </w:r>
             <w:r>
               <w:rPr>
@@ -865,7 +945,7 @@
           <w:lang w:val="ru-RU"/>
         </w:rPr>
       </w:pPr>
-      <w:bookmarkStart w:id="1" w:name="_Toc115529218"/>
+      <w:bookmarkStart w:id="1" w:name="_Toc115687924"/>
       <w:r>
         <w:rPr>
           <w:rFonts w:eastAsia="Courier New"/>
@@ -910,43 +990,21 @@
         <w:rPr>
           <w:lang w:val="ru-RU"/>
         </w:rPr>
-        <w:t xml:space="preserve">не имеет случайных факторов сбоя. Практически всё, что происходит с электронными устройствами, можно рассчитать. Благодаря этому автоматизация распространяется во все сферы нашей жизни. Именно поэтому </w:t>
-      </w:r>
-      <w:proofErr w:type="spellStart"/>
-      <w:r>
-        <w:rPr>
-          <w:lang w:val="ru-RU"/>
-        </w:rPr>
-        <w:t>схемотехника</w:t>
-      </w:r>
-      <w:proofErr w:type="spellEnd"/>
-      <w:r>
-        <w:rPr>
-          <w:lang w:val="ru-RU"/>
-        </w:rPr>
-        <w:t xml:space="preserve"> так важна на данный момент. </w:t>
-      </w:r>
-    </w:p>
-    <w:p>
-      <w:pPr>
-        <w:rPr>
-          <w:lang w:val="ru-RU"/>
-        </w:rPr>
-      </w:pPr>
-      <w:r>
-        <w:rPr>
-          <w:lang w:val="ru-RU"/>
-        </w:rPr>
-        <w:t xml:space="preserve">Данный курс представляет из себя преподавание базы </w:t>
-      </w:r>
-      <w:proofErr w:type="spellStart"/>
-      <w:r>
-        <w:rPr>
-          <w:lang w:val="ru-RU"/>
-        </w:rPr>
-        <w:t>схемотехники</w:t>
-      </w:r>
-      <w:proofErr w:type="spellEnd"/>
+        <w:t xml:space="preserve">не имеет случайных факторов сбоя. Практически всё, что происходит с электронными устройствами, можно рассчитать. Благодаря этому автоматизация распространяется во все сферы нашей жизни. Именно поэтому схемотехника так важна на данный момент. </w:t>
+      </w:r>
+    </w:p>
+    <w:p>
+      <w:pPr>
+        <w:rPr>
+          <w:lang w:val="ru-RU"/>
+        </w:rPr>
+      </w:pPr>
+      <w:r>
+        <w:rPr>
+          <w:lang w:val="ru-RU"/>
+        </w:rPr>
+        <w:t>Данный курс представляет из себя преподавание базы схемотехники</w:t>
+      </w:r>
       <w:r>
         <w:rPr>
           <w:lang w:val="ru-RU"/>
@@ -1026,7 +1084,7 @@
       </w:pPr>
       <w:bookmarkStart w:id="2" w:name="_Toc72828890"/>
       <w:bookmarkStart w:id="3" w:name="_Toc104934959"/>
-      <w:bookmarkStart w:id="4" w:name="_Toc115529219"/>
+      <w:bookmarkStart w:id="4" w:name="_Toc115687925"/>
       <w:r>
         <w:lastRenderedPageBreak/>
         <w:t>ОБЗОР ЛИТЕРАТУРЫ</w:t>
@@ -1040,26 +1098,182 @@
         <w:pStyle w:val="2"/>
         <w:numPr>
           <w:ilvl w:val="1"/>
-          <w:numId w:val="3"/>
+          <w:numId w:val="6"/>
         </w:numPr>
         <w:rPr>
           <w:lang w:val="ru-RU"/>
         </w:rPr>
       </w:pPr>
-      <w:bookmarkStart w:id="5" w:name="_Toc115529220"/>
+      <w:bookmarkStart w:id="5" w:name="_Toc115687926"/>
+      <w:r>
+        <w:rPr>
+          <w:lang w:val="ru-RU"/>
+        </w:rPr>
+        <w:t>Системы уличного освещения</w:t>
+      </w:r>
+      <w:bookmarkEnd w:id="5"/>
+    </w:p>
+    <w:p>
+      <w:pPr>
+        <w:spacing w:after="240"/>
+        <w:rPr>
+          <w:lang w:val="ru-RU"/>
+        </w:rPr>
+      </w:pPr>
+      <w:r>
+        <w:rPr>
+          <w:lang w:val="ru-RU"/>
+        </w:rPr>
+        <w:t>Стоит начать пояснение с самых близких по функционалу устройств – систем уличного освещения. Данные системы представляют собой небольшие устройства, которые включают и выключают лампы в фонарях или по таймеру, или при достижении определённого уровня освещённости, который контролируется с помощью некоторого датчика (в нашем случае – фотодиода или фоторезистора. Примерная структурная схема системы уличного освещения представлена на рисунке 1.1.</w:t>
+      </w:r>
+    </w:p>
+    <w:p>
+      <w:pPr>
+        <w:jc w:val="center"/>
+        <w:rPr>
+          <w:lang w:val="ru-RU"/>
+        </w:rPr>
+      </w:pPr>
+      <w:r>
+        <w:rPr>
+          <w:lang w:val="ru-RU"/>
+        </w:rPr>
+        <w:drawing>
+          <wp:inline distT="0" distB="0" distL="0" distR="0" wp14:anchorId="3FF23CB2" wp14:editId="276F5E6E">
+            <wp:extent cx="4504069" cy="2392326"/>
+            <wp:effectExtent l="0" t="0" r="0" b="8255"/>
+            <wp:docPr id="2" name="Рисунок 2"/>
+            <wp:cNvGraphicFramePr>
+              <a:graphicFrameLocks xmlns:a="http://schemas.openxmlformats.org/drawingml/2006/main" noChangeAspect="1"/>
+            </wp:cNvGraphicFramePr>
+            <a:graphic xmlns:a="http://schemas.openxmlformats.org/drawingml/2006/main">
+              <a:graphicData uri="http://schemas.openxmlformats.org/drawingml/2006/picture">
+                <pic:pic xmlns:pic="http://schemas.openxmlformats.org/drawingml/2006/picture">
+                  <pic:nvPicPr>
+                    <pic:cNvPr id="1" name=""/>
+                    <pic:cNvPicPr/>
+                  </pic:nvPicPr>
+                  <pic:blipFill>
+                    <a:blip r:embed="rId8"/>
+                    <a:stretch>
+                      <a:fillRect/>
+                    </a:stretch>
+                  </pic:blipFill>
+                  <pic:spPr>
+                    <a:xfrm>
+                      <a:off x="0" y="0"/>
+                      <a:ext cx="4537258" cy="2409954"/>
+                    </a:xfrm>
+                    <a:prstGeom prst="rect">
+                      <a:avLst/>
+                    </a:prstGeom>
+                  </pic:spPr>
+                </pic:pic>
+              </a:graphicData>
+            </a:graphic>
+          </wp:inline>
+        </w:drawing>
+      </w:r>
+    </w:p>
+    <w:p>
+      <w:pPr>
+        <w:jc w:val="center"/>
+        <w:rPr>
+          <w:lang w:val="ru-RU"/>
+        </w:rPr>
+      </w:pPr>
+      <w:r>
+        <w:rPr>
+          <w:lang w:val="ru-RU"/>
+        </w:rPr>
+        <w:t>Рис. 1.1 – структурная схема системы уличного освещения.</w:t>
+      </w:r>
+    </w:p>
+    <w:p>
+      <w:pPr>
+        <w:jc w:val="center"/>
+        <w:rPr>
+          <w:lang w:val="ru-RU"/>
+        </w:rPr>
+      </w:pPr>
+    </w:p>
+    <w:p>
+      <w:pPr>
+        <w:jc w:val="left"/>
+        <w:rPr>
+          <w:lang w:val="ru-RU"/>
+        </w:rPr>
+      </w:pPr>
+      <w:r>
+        <w:rPr>
+          <w:lang w:val="ru-RU"/>
+        </w:rPr>
+        <w:t xml:space="preserve">Фотоэлементом может служить фоторезистор, фотодиод или, чаще, фотореле. Элемент отвечает за уровень освещённости улицы. В блоке электронных устройств могут находиться такие элементы, как реле времени, усилитель сигналов, ступени переключателя и т.д. Нагрузка может представляться не только лампой, а светодиодом или другим светоизлучающим компонентом. </w:t>
+      </w:r>
+    </w:p>
+    <w:p>
+      <w:pPr>
+        <w:jc w:val="left"/>
+        <w:rPr>
+          <w:lang w:val="ru-RU"/>
+        </w:rPr>
+      </w:pPr>
+      <w:r>
+        <w:rPr>
+          <w:lang w:val="ru-RU"/>
+        </w:rPr>
+        <w:t>Данная схема рассчитана на подключение к сети в 220</w:t>
+      </w:r>
+      <w:r>
+        <w:t>V</w:t>
+      </w:r>
+      <w:r>
+        <w:rPr>
+          <w:lang w:val="ru-RU"/>
+        </w:rPr>
+        <w:t xml:space="preserve">, что не подходит под тип моего курсового проекта, поэтому схема будет перепроектирована под сеть питания в </w:t>
+      </w:r>
+      <w:r>
+        <w:rPr>
+          <w:lang w:val="ru-RU"/>
+        </w:rPr>
+        <w:t>5</w:t>
+      </w:r>
+      <w:r>
+        <w:t>V</w:t>
+      </w:r>
+      <w:r>
+        <w:rPr>
+          <w:lang w:val="ru-RU"/>
+        </w:rPr>
+        <w:t xml:space="preserve">, что позволит намного упростить схему, позволив использовать низковольтные элементы без проектирования делителей и преобразователей напряжений. </w:t>
+      </w:r>
+    </w:p>
+    <w:p>
+      <w:pPr>
+        <w:pStyle w:val="2"/>
+        <w:numPr>
+          <w:ilvl w:val="1"/>
+          <w:numId w:val="6"/>
+        </w:numPr>
+        <w:rPr>
+          <w:lang w:val="ru-RU"/>
+        </w:rPr>
+      </w:pPr>
+      <w:bookmarkStart w:id="6" w:name="_Toc115687927"/>
       <w:r>
         <w:rPr>
           <w:lang w:val="ru-RU"/>
         </w:rPr>
         <w:t>Фоторезисторы</w:t>
       </w:r>
-      <w:bookmarkEnd w:id="5"/>
       <w:r>
         <w:rPr>
           <w:lang w:val="ru-RU"/>
         </w:rPr>
         <w:t xml:space="preserve"> и фотодиоды</w:t>
       </w:r>
+      <w:bookmarkEnd w:id="6"/>
     </w:p>
     <w:p>
       <w:pPr>
@@ -1095,7 +1309,14 @@
         <w:rPr>
           <w:lang w:val="ru-RU"/>
         </w:rPr>
-        <w:t>перехода, поэтому обладает одинаковой проводимостью независимо от направления тока. В основном фоторезисторы применяются для индикации или отсутствия света, что может быть полезным в таких устройствах как</w:t>
+        <w:t xml:space="preserve">перехода, поэтому обладает одинаковой проводимостью независимо от направления тока. В основном фоторезисторы применяются для </w:t>
+      </w:r>
+      <w:r>
+        <w:rPr>
+          <w:lang w:val="ru-RU"/>
+        </w:rPr>
+        <w:lastRenderedPageBreak/>
+        <w:t>индикации или отсутствия света, что может быть полезным в таких устройствах как</w:t>
       </w:r>
       <w:r>
         <w:rPr>
@@ -1138,25 +1359,7 @@
         <w:rPr>
           <w:lang w:val="ru-RU"/>
         </w:rPr>
-        <w:t>В</w:t>
-      </w:r>
-      <w:r>
-        <w:rPr>
-          <w:lang w:val="ru-RU"/>
-        </w:rPr>
-        <w:t xml:space="preserve"> результате </w:t>
-      </w:r>
-      <w:r>
-        <w:rPr>
-          <w:lang w:val="ru-RU"/>
-        </w:rPr>
-        <w:t xml:space="preserve">фотоны действуют на электроны и заставляют их двигаться, чем </w:t>
-      </w:r>
-      <w:r>
-        <w:rPr>
-          <w:lang w:val="ru-RU"/>
-        </w:rPr>
-        <w:t xml:space="preserve">уменьшают сопротивление. Фоторезисторы с внешним фотоэффектом изготавливают из смешанных материалов, в которые входят легирующие добавки. </w:t>
+        <w:t xml:space="preserve">В результате фотоны действуют на электроны и заставляют их двигаться, чем уменьшают сопротивление. Фоторезисторы с внешним фотоэффектом изготавливают из смешанных материалов, в которые входят легирующие добавки. </w:t>
       </w:r>
       <w:r>
         <w:rPr>
@@ -1176,7 +1379,13 @@
         <w:rPr>
           <w:lang w:val="ru-RU"/>
         </w:rPr>
-        <w:t>Пример приведён на рисунке 1.1</w:t>
+        <w:t>Пример приведён на рисунке 1.</w:t>
+      </w:r>
+      <w:r>
+        <w:rPr>
+          <w:lang w:val="ru-RU"/>
+        </w:rPr>
+        <w:t>2</w:t>
       </w:r>
       <w:r>
         <w:t>:</w:t>
@@ -1220,7 +1429,7 @@
                     </pic:cNvPicPr>
                   </pic:nvPicPr>
                   <pic:blipFill rotWithShape="1">
-                    <a:blip r:embed="rId8">
+                    <a:blip r:embed="rId9">
                       <a:extLst>
                         <a:ext uri="{28A0092B-C50C-407E-A947-70E740481C1C}">
                           <a14:useLocalDpi xmlns:a14="http://schemas.microsoft.com/office/drawing/2010/main" val="0"/>
@@ -1267,7 +1476,19 @@
         <w:rPr>
           <w:lang w:val="ru-RU"/>
         </w:rPr>
-        <w:t>Рис. 1.1 –</w:t>
+        <w:t>Рис. 1.</w:t>
+      </w:r>
+      <w:r>
+        <w:rPr>
+          <w:lang w:val="ru-RU"/>
+        </w:rPr>
+        <w:t>2</w:t>
+      </w:r>
+      <w:r>
+        <w:rPr>
+          <w:lang w:val="ru-RU"/>
+        </w:rPr>
+        <w:t xml:space="preserve"> –</w:t>
       </w:r>
       <w:r>
         <w:rPr>
@@ -1307,7 +1528,6 @@
         <w:rPr>
           <w:lang w:val="ru-RU"/>
         </w:rPr>
-        <w:lastRenderedPageBreak/>
         <w:t xml:space="preserve">Так же стоит отметить, что длина волны так же оказывает влияние на чувствительность фоторезистора. Если длина волны выходит за пределы диапазона работы – то освещённость уже не оказывает влияния на резистор. </w:t>
       </w:r>
     </w:p>
@@ -1323,6 +1543,7 @@
         <w:rPr>
           <w:lang w:val="ru-RU"/>
         </w:rPr>
+        <w:lastRenderedPageBreak/>
         <w:t xml:space="preserve">Фоторезисторы, в отличие от фотодиодов и </w:t>
       </w:r>
       <w:r>
@@ -1360,6 +1581,10 @@
         <w:jc w:val="center"/>
       </w:pPr>
       <w:r>
+        <w:rPr>
+          <w:noProof/>
+          <w:lang w:val="ru-RU"/>
+        </w:rPr>
         <w:drawing>
           <wp:inline distT="0" distB="0" distL="0" distR="0" wp14:anchorId="4C8A4B78" wp14:editId="3DBD5DC4">
             <wp:extent cx="2924583" cy="2238687"/>
@@ -1376,7 +1601,7 @@
                     <pic:cNvPicPr/>
                   </pic:nvPicPr>
                   <pic:blipFill>
-                    <a:blip r:embed="rId9"/>
+                    <a:blip r:embed="rId10"/>
                     <a:stretch>
                       <a:fillRect/>
                     </a:stretch>
@@ -1410,7 +1635,19 @@
         <w:rPr>
           <w:lang w:val="ru-RU"/>
         </w:rPr>
-        <w:t>Рис. 1.2 – Устройство фотодиода.</w:t>
+        <w:t>Рис. 1.</w:t>
+      </w:r>
+      <w:r>
+        <w:rPr>
+          <w:lang w:val="ru-RU"/>
+        </w:rPr>
+        <w:t>3</w:t>
+      </w:r>
+      <w:r>
+        <w:rPr>
+          <w:lang w:val="ru-RU"/>
+        </w:rPr>
+        <w:t xml:space="preserve"> – Устройство фотодиода.</w:t>
       </w:r>
     </w:p>
     <w:p>
@@ -1608,7 +1845,21 @@
         <w:rPr>
           <w:lang w:val="ru-RU"/>
         </w:rPr>
-        <w:t xml:space="preserve">». Электрический ток же, возникающий в фотодиоде является обратным, и направлен от катода к аноду. Его величина напрямую зависит от освещённости. </w:t>
+        <w:t>». Электрическ</w:t>
+      </w:r>
+      <w:proofErr w:type="spellStart"/>
+      <w:r>
+        <w:rPr>
+          <w:lang w:val="ru-RU"/>
+        </w:rPr>
+        <w:t>ий</w:t>
+      </w:r>
+      <w:proofErr w:type="spellEnd"/>
+      <w:r>
+        <w:rPr>
+          <w:lang w:val="ru-RU"/>
+        </w:rPr>
+        <w:t xml:space="preserve"> ток же, возникающий в фотодиоде является обратным, и направлен от катода к аноду. Его величина напрямую зависит от освещённости. </w:t>
       </w:r>
     </w:p>
     <w:p>
@@ -1622,38 +1873,174 @@
         <w:rPr>
           <w:lang w:val="ru-RU"/>
         </w:rPr>
-        <w:t xml:space="preserve">В связи с этим у фотодиода образуются два режима работы: 1) режим фотогенератора, 2) режим фотопреобразователя. В работе первого фотодиоды </w:t>
+        <w:t>В связи с этим у фотодиода образуются два режима работы: 1) режим фотогенератора, 2) режим фотопреобразователя. В работе первого фотодиоды используются вместо источников питания, который преобразует солнечный свет в электрическую энергию</w:t>
+      </w:r>
+      <w:r>
+        <w:rPr>
+          <w:lang w:val="ru-RU"/>
+        </w:rPr>
+        <w:t xml:space="preserve">. Они являются основными частями солнечных </w:t>
       </w:r>
       <w:r>
         <w:rPr>
           <w:lang w:val="ru-RU"/>
         </w:rPr>
         <w:lastRenderedPageBreak/>
-        <w:t>используются вместо источников питания, который преобразует солнечный свет в электрическую энергию</w:t>
-      </w:r>
-      <w:r>
-        <w:rPr>
-          <w:lang w:val="ru-RU"/>
-        </w:rPr>
-        <w:t xml:space="preserve">. Они являются основными частями солнечных батарей. Во втором режиме фотодиод подключается в схему с обратной полярностью, при этом применяются обратные графики </w:t>
-      </w:r>
-      <w:bookmarkStart w:id="6" w:name="_GoBack"/>
-      <w:bookmarkEnd w:id="6"/>
-      <w:r>
-        <w:rPr>
-          <w:lang w:val="ru-RU"/>
-        </w:rPr>
-        <w:t xml:space="preserve">вольтамперной характеристики при различных освещённостях.  </w:t>
-      </w:r>
-    </w:p>
-    <w:p>
-      <w:pPr>
-        <w:spacing w:after="160" w:line="259" w:lineRule="auto"/>
-        <w:jc w:val="left"/>
-        <w:rPr>
-          <w:lang w:val="ru-RU"/>
-        </w:rPr>
-      </w:pPr>
+        <w:t xml:space="preserve">батарей. Во втором режиме фотодиод подключается в схему с обратной полярностью, при этом применяются обратные графики вольтамперной характеристики при различных освещённостях.  </w:t>
+      </w:r>
+    </w:p>
+    <w:p>
+      <w:pPr>
+        <w:pStyle w:val="2"/>
+        <w:numPr>
+          <w:ilvl w:val="1"/>
+          <w:numId w:val="6"/>
+        </w:numPr>
+        <w:rPr>
+          <w:lang w:val="ru-RU"/>
+        </w:rPr>
+      </w:pPr>
+      <w:r>
+        <w:rPr>
+          <w:lang w:val="ru-RU"/>
+        </w:rPr>
+        <w:t xml:space="preserve"> </w:t>
+      </w:r>
+      <w:r>
+        <w:rPr>
+          <w:lang w:val="ru-RU"/>
+        </w:rPr>
+        <w:t>Реле</w:t>
+      </w:r>
+    </w:p>
+    <w:p>
+      <w:pPr>
+        <w:rPr>
+          <w:lang w:val="ru-RU"/>
+        </w:rPr>
+      </w:pPr>
+      <w:r>
+        <w:rPr>
+          <w:lang w:val="ru-RU"/>
+        </w:rPr>
+        <w:t xml:space="preserve">Реле – одно из наиболее используемых устройств, применяемых для автоматизации процессов. Является своеобразным автоматическим переключателем, который соединяет и разъединяет цепь при достижении необходимого значения или под воздействием внешнего. </w:t>
+      </w:r>
+    </w:p>
+    <w:p>
+      <w:pPr>
+        <w:rPr>
+          <w:lang w:val="ru-RU"/>
+        </w:rPr>
+      </w:pPr>
+      <w:r>
+        <w:rPr>
+          <w:lang w:val="ru-RU"/>
+        </w:rPr>
+        <w:t>По назначению реле бывают: 1) управления, 2) защиты, 3) сигнализации. Первое – простое реле, которое монтируется непосредственно в цепь с ролью включения или выключения определённых элементов. Реле защиты в</w:t>
+      </w:r>
+      <w:r>
+        <w:rPr>
+          <w:lang w:val="ru-RU"/>
+        </w:rPr>
+        <w:t>ыполняют функции включения, отключения и защиты устройств, имеющих термические контакты</w:t>
+      </w:r>
+      <w:r>
+        <w:rPr>
+          <w:lang w:val="ru-RU"/>
+        </w:rPr>
+        <w:t xml:space="preserve">. Реле сигнализации устанавливают в охранных системах. </w:t>
+      </w:r>
+    </w:p>
+    <w:p>
+      <w:pPr>
+        <w:rPr>
+          <w:lang w:val="ru-RU"/>
+        </w:rPr>
+      </w:pPr>
+      <w:r>
+        <w:rPr>
+          <w:lang w:val="ru-RU"/>
+        </w:rPr>
+        <w:t xml:space="preserve">По типу поступающего параметра: 1) реле тока, 2) напряжения, 3) частоты, 4) и другие. </w:t>
+      </w:r>
+    </w:p>
+    <w:p>
+      <w:pPr>
+        <w:pStyle w:val="ab"/>
+        <w:numPr>
+          <w:ilvl w:val="0"/>
+          <w:numId w:val="7"/>
+        </w:numPr>
+        <w:ind w:left="0" w:firstLine="284"/>
+        <w:rPr>
+          <w:lang w:val="ru-RU"/>
+        </w:rPr>
+      </w:pPr>
+      <w:r>
+        <w:rPr>
+          <w:lang w:val="ru-RU"/>
+        </w:rPr>
+        <w:t xml:space="preserve">Реле тока, соответственно, реагирует на перепады тока и при необходимости отключают отдельную нагрузку или всю цепь. </w:t>
+      </w:r>
+    </w:p>
+    <w:p>
+      <w:pPr>
+        <w:pStyle w:val="ab"/>
+        <w:numPr>
+          <w:ilvl w:val="0"/>
+          <w:numId w:val="7"/>
+        </w:numPr>
+        <w:ind w:left="0" w:firstLine="284"/>
+        <w:rPr>
+          <w:lang w:val="ru-RU"/>
+        </w:rPr>
+      </w:pPr>
+      <w:r>
+        <w:rPr>
+          <w:lang w:val="ru-RU"/>
+        </w:rPr>
+        <w:t>Реле напряжения реагирует на величину напряжения и включаются через трансформаторы напряжения. Используются для контроля фаз</w:t>
+      </w:r>
+    </w:p>
+    <w:p>
+      <w:pPr>
+        <w:pStyle w:val="ab"/>
+        <w:numPr>
+          <w:ilvl w:val="0"/>
+          <w:numId w:val="7"/>
+        </w:numPr>
+        <w:ind w:left="0" w:firstLine="284"/>
+        <w:rPr>
+          <w:lang w:val="ru-RU"/>
+        </w:rPr>
+      </w:pPr>
+      <w:r>
+        <w:rPr>
+          <w:lang w:val="ru-RU"/>
+        </w:rPr>
+        <w:t>Реле частоты служат для контроля частоты переменного тока, в трёхфазных цепях.</w:t>
+      </w:r>
+    </w:p>
+    <w:p>
+      <w:pPr>
+        <w:rPr>
+          <w:lang w:val="ru-RU"/>
+        </w:rPr>
+      </w:pPr>
+      <w:r>
+        <w:rPr>
+          <w:lang w:val="ru-RU"/>
+        </w:rPr>
+        <w:t xml:space="preserve">В данной схеме понадобится реле тока, чтобы </w:t>
+      </w:r>
+      <w:r>
+        <w:rPr>
+          <w:lang w:val="ru-RU"/>
+        </w:rPr>
+        <w:t xml:space="preserve">при достижении определённого порога схема размыкалась, и нагрузка выключалась. </w:t>
+      </w:r>
+      <w:bookmarkStart w:id="7" w:name="_GoBack"/>
+      <w:bookmarkEnd w:id="7"/>
       <w:r>
         <w:rPr>
           <w:lang w:val="ru-RU"/>
@@ -1689,7 +2076,7 @@
       </w:r>
     </w:p>
     <w:sectPr>
-      <w:footerReference w:type="default" r:id="rId10"/>
+      <w:footerReference w:type="default" r:id="rId11"/>
       <w:pgSz w:w="11906" w:h="16838"/>
       <w:pgMar w:top="1134" w:right="851" w:bottom="823" w:left="1701" w:header="709" w:footer="709" w:gutter="0"/>
       <w:pgNumType w:start="1"/>
@@ -1762,7 +2149,7 @@
         <w:noProof/>
         <w:color w:val="000000"/>
       </w:rPr>
-      <w:t>7</w:t>
+      <w:t>8</w:t>
     </w:r>
     <w:r>
       <w:rPr>
@@ -1814,6 +2201,119 @@
 <file path=word/numbering.xml><?xml version="1.0" encoding="utf-8"?>
 <w:numbering xmlns:wpc="http://schemas.microsoft.com/office/word/2010/wordprocessingCanvas" xmlns:mc="http://schemas.openxmlformats.org/markup-compatibility/2006" xmlns:o="urn:schemas-microsoft-com:office:office" xmlns:r="http://schemas.openxmlformats.org/officeDocument/2006/relationships" xmlns:m="http://schemas.openxmlformats.org/officeDocument/2006/math" xmlns:v="urn:schemas-microsoft-com:vml" xmlns:wp14="http://schemas.microsoft.com/office/word/2010/wordprocessingDrawing" xmlns:wp="http://schemas.openxmlformats.org/drawingml/2006/wordprocessingDrawing" xmlns:w10="urn:schemas-microsoft-com:office:word" xmlns:w="http://schemas.openxmlformats.org/wordprocessingml/2006/main" xmlns:w14="http://schemas.microsoft.com/office/word/2010/wordml" xmlns:w15="http://schemas.microsoft.com/office/word/2012/wordml" xmlns:wpg="http://schemas.microsoft.com/office/word/2010/wordprocessingGroup" xmlns:wpi="http://schemas.microsoft.com/office/word/2010/wordprocessingInk" xmlns:wne="http://schemas.microsoft.com/office/word/2006/wordml" xmlns:wps="http://schemas.microsoft.com/office/word/2010/wordprocessingShape" mc:Ignorable="w14 w15 wp14">
   <w:abstractNum w:abstractNumId="0">
+    <w:nsid w:val="22961A7B"/>
+    <w:multiLevelType w:val="hybridMultilevel"/>
+    <w:tmpl w:val="672093E2"/>
+    <w:lvl w:ilvl="0" w:tplc="04190001">
+      <w:start w:val="1"/>
+      <w:numFmt w:val="bullet"/>
+      <w:lvlText w:val=""/>
+      <w:lvlJc w:val="left"/>
+      <w:pPr>
+        <w:ind w:left="1429" w:hanging="360"/>
+      </w:pPr>
+      <w:rPr>
+        <w:rFonts w:ascii="Symbol" w:hAnsi="Symbol" w:hint="default"/>
+      </w:rPr>
+    </w:lvl>
+    <w:lvl w:ilvl="1" w:tplc="04190003" w:tentative="1">
+      <w:start w:val="1"/>
+      <w:numFmt w:val="bullet"/>
+      <w:lvlText w:val="o"/>
+      <w:lvlJc w:val="left"/>
+      <w:pPr>
+        <w:ind w:left="2149" w:hanging="360"/>
+      </w:pPr>
+      <w:rPr>
+        <w:rFonts w:ascii="Courier New" w:hAnsi="Courier New" w:cs="Courier New" w:hint="default"/>
+      </w:rPr>
+    </w:lvl>
+    <w:lvl w:ilvl="2" w:tplc="04190005" w:tentative="1">
+      <w:start w:val="1"/>
+      <w:numFmt w:val="bullet"/>
+      <w:lvlText w:val=""/>
+      <w:lvlJc w:val="left"/>
+      <w:pPr>
+        <w:ind w:left="2869" w:hanging="360"/>
+      </w:pPr>
+      <w:rPr>
+        <w:rFonts w:ascii="Wingdings" w:hAnsi="Wingdings" w:hint="default"/>
+      </w:rPr>
+    </w:lvl>
+    <w:lvl w:ilvl="3" w:tplc="04190001" w:tentative="1">
+      <w:start w:val="1"/>
+      <w:numFmt w:val="bullet"/>
+      <w:lvlText w:val=""/>
+      <w:lvlJc w:val="left"/>
+      <w:pPr>
+        <w:ind w:left="3589" w:hanging="360"/>
+      </w:pPr>
+      <w:rPr>
+        <w:rFonts w:ascii="Symbol" w:hAnsi="Symbol" w:hint="default"/>
+      </w:rPr>
+    </w:lvl>
+    <w:lvl w:ilvl="4" w:tplc="04190003" w:tentative="1">
+      <w:start w:val="1"/>
+      <w:numFmt w:val="bullet"/>
+      <w:lvlText w:val="o"/>
+      <w:lvlJc w:val="left"/>
+      <w:pPr>
+        <w:ind w:left="4309" w:hanging="360"/>
+      </w:pPr>
+      <w:rPr>
+        <w:rFonts w:ascii="Courier New" w:hAnsi="Courier New" w:cs="Courier New" w:hint="default"/>
+      </w:rPr>
+    </w:lvl>
+    <w:lvl w:ilvl="5" w:tplc="04190005" w:tentative="1">
+      <w:start w:val="1"/>
+      <w:numFmt w:val="bullet"/>
+      <w:lvlText w:val=""/>
+      <w:lvlJc w:val="left"/>
+      <w:pPr>
+        <w:ind w:left="5029" w:hanging="360"/>
+      </w:pPr>
+      <w:rPr>
+        <w:rFonts w:ascii="Wingdings" w:hAnsi="Wingdings" w:hint="default"/>
+      </w:rPr>
+    </w:lvl>
+    <w:lvl w:ilvl="6" w:tplc="04190001" w:tentative="1">
+      <w:start w:val="1"/>
+      <w:numFmt w:val="bullet"/>
+      <w:lvlText w:val=""/>
+      <w:lvlJc w:val="left"/>
+      <w:pPr>
+        <w:ind w:left="5749" w:hanging="360"/>
+      </w:pPr>
+      <w:rPr>
+        <w:rFonts w:ascii="Symbol" w:hAnsi="Symbol" w:hint="default"/>
+      </w:rPr>
+    </w:lvl>
+    <w:lvl w:ilvl="7" w:tplc="04190003" w:tentative="1">
+      <w:start w:val="1"/>
+      <w:numFmt w:val="bullet"/>
+      <w:lvlText w:val="o"/>
+      <w:lvlJc w:val="left"/>
+      <w:pPr>
+        <w:ind w:left="6469" w:hanging="360"/>
+      </w:pPr>
+      <w:rPr>
+        <w:rFonts w:ascii="Courier New" w:hAnsi="Courier New" w:cs="Courier New" w:hint="default"/>
+      </w:rPr>
+    </w:lvl>
+    <w:lvl w:ilvl="8" w:tplc="04190005" w:tentative="1">
+      <w:start w:val="1"/>
+      <w:numFmt w:val="bullet"/>
+      <w:lvlText w:val=""/>
+      <w:lvlJc w:val="left"/>
+      <w:pPr>
+        <w:ind w:left="7189" w:hanging="360"/>
+      </w:pPr>
+      <w:rPr>
+        <w:rFonts w:ascii="Wingdings" w:hAnsi="Wingdings" w:hint="default"/>
+      </w:rPr>
+    </w:lvl>
+  </w:abstractNum>
+  <w:abstractNum w:abstractNumId="1">
     <w:nsid w:val="24C26862"/>
     <w:multiLevelType w:val="hybridMultilevel"/>
     <w:tmpl w:val="B1D23152"/>
@@ -1902,7 +2402,7 @@
       </w:pPr>
     </w:lvl>
   </w:abstractNum>
-  <w:abstractNum w:abstractNumId="1">
+  <w:abstractNum w:abstractNumId="2">
     <w:nsid w:val="3956598B"/>
     <w:multiLevelType w:val="multilevel"/>
     <w:tmpl w:val="E29AA954"/>
@@ -2015,7 +2515,7 @@
       </w:rPr>
     </w:lvl>
   </w:abstractNum>
-  <w:abstractNum w:abstractNumId="2">
+  <w:abstractNum w:abstractNumId="3">
     <w:nsid w:val="4C367D02"/>
     <w:multiLevelType w:val="hybridMultilevel"/>
     <w:tmpl w:val="498CD326"/>
@@ -2104,7 +2604,7 @@
       </w:pPr>
     </w:lvl>
   </w:abstractNum>
-  <w:abstractNum w:abstractNumId="3">
+  <w:abstractNum w:abstractNumId="4">
     <w:nsid w:val="4C731A1B"/>
     <w:multiLevelType w:val="hybridMultilevel"/>
     <w:tmpl w:val="7A6ABFF2"/>
@@ -2193,7 +2693,120 @@
       </w:pPr>
     </w:lvl>
   </w:abstractNum>
-  <w:abstractNum w:abstractNumId="4">
+  <w:abstractNum w:abstractNumId="5">
+    <w:nsid w:val="72CC4B4B"/>
+    <w:multiLevelType w:val="multilevel"/>
+    <w:tmpl w:val="A0B00B96"/>
+    <w:lvl w:ilvl="0">
+      <w:start w:val="1"/>
+      <w:numFmt w:val="decimal"/>
+      <w:lvlText w:val="%1"/>
+      <w:lvlJc w:val="left"/>
+      <w:pPr>
+        <w:ind w:left="375" w:hanging="375"/>
+      </w:pPr>
+      <w:rPr>
+        <w:rFonts w:hint="default"/>
+      </w:rPr>
+    </w:lvl>
+    <w:lvl w:ilvl="1">
+      <w:start w:val="1"/>
+      <w:numFmt w:val="decimal"/>
+      <w:lvlText w:val="%1.%2"/>
+      <w:lvlJc w:val="left"/>
+      <w:pPr>
+        <w:ind w:left="1084" w:hanging="375"/>
+      </w:pPr>
+      <w:rPr>
+        <w:rFonts w:hint="default"/>
+      </w:rPr>
+    </w:lvl>
+    <w:lvl w:ilvl="2">
+      <w:start w:val="1"/>
+      <w:numFmt w:val="decimal"/>
+      <w:lvlText w:val="%1.%2.%3"/>
+      <w:lvlJc w:val="left"/>
+      <w:pPr>
+        <w:ind w:left="2138" w:hanging="720"/>
+      </w:pPr>
+      <w:rPr>
+        <w:rFonts w:hint="default"/>
+      </w:rPr>
+    </w:lvl>
+    <w:lvl w:ilvl="3">
+      <w:start w:val="1"/>
+      <w:numFmt w:val="decimal"/>
+      <w:lvlText w:val="%1.%2.%3.%4"/>
+      <w:lvlJc w:val="left"/>
+      <w:pPr>
+        <w:ind w:left="3207" w:hanging="1080"/>
+      </w:pPr>
+      <w:rPr>
+        <w:rFonts w:hint="default"/>
+      </w:rPr>
+    </w:lvl>
+    <w:lvl w:ilvl="4">
+      <w:start w:val="1"/>
+      <w:numFmt w:val="decimal"/>
+      <w:lvlText w:val="%1.%2.%3.%4.%5"/>
+      <w:lvlJc w:val="left"/>
+      <w:pPr>
+        <w:ind w:left="3916" w:hanging="1080"/>
+      </w:pPr>
+      <w:rPr>
+        <w:rFonts w:hint="default"/>
+      </w:rPr>
+    </w:lvl>
+    <w:lvl w:ilvl="5">
+      <w:start w:val="1"/>
+      <w:numFmt w:val="decimal"/>
+      <w:lvlText w:val="%1.%2.%3.%4.%5.%6"/>
+      <w:lvlJc w:val="left"/>
+      <w:pPr>
+        <w:ind w:left="4985" w:hanging="1440"/>
+      </w:pPr>
+      <w:rPr>
+        <w:rFonts w:hint="default"/>
+      </w:rPr>
+    </w:lvl>
+    <w:lvl w:ilvl="6">
+      <w:start w:val="1"/>
+      <w:numFmt w:val="decimal"/>
+      <w:lvlText w:val="%1.%2.%3.%4.%5.%6.%7"/>
+      <w:lvlJc w:val="left"/>
+      <w:pPr>
+        <w:ind w:left="5694" w:hanging="1440"/>
+      </w:pPr>
+      <w:rPr>
+        <w:rFonts w:hint="default"/>
+      </w:rPr>
+    </w:lvl>
+    <w:lvl w:ilvl="7">
+      <w:start w:val="1"/>
+      <w:numFmt w:val="decimal"/>
+      <w:lvlText w:val="%1.%2.%3.%4.%5.%6.%7.%8"/>
+      <w:lvlJc w:val="left"/>
+      <w:pPr>
+        <w:ind w:left="6763" w:hanging="1800"/>
+      </w:pPr>
+      <w:rPr>
+        <w:rFonts w:hint="default"/>
+      </w:rPr>
+    </w:lvl>
+    <w:lvl w:ilvl="8">
+      <w:start w:val="1"/>
+      <w:numFmt w:val="decimal"/>
+      <w:lvlText w:val="%1.%2.%3.%4.%5.%6.%7.%8.%9"/>
+      <w:lvlJc w:val="left"/>
+      <w:pPr>
+        <w:ind w:left="7832" w:hanging="2160"/>
+      </w:pPr>
+      <w:rPr>
+        <w:rFonts w:hint="default"/>
+      </w:rPr>
+    </w:lvl>
+  </w:abstractNum>
+  <w:abstractNum w:abstractNumId="6">
     <w:nsid w:val="7DC669A4"/>
     <w:multiLevelType w:val="hybridMultilevel"/>
     <w:tmpl w:val="041AC400"/>
@@ -2283,19 +2896,25 @@
     </w:lvl>
   </w:abstractNum>
   <w:num w:numId="1">
+    <w:abstractNumId w:val="3"/>
+  </w:num>
+  <w:num w:numId="2">
+    <w:abstractNumId w:val="6"/>
+  </w:num>
+  <w:num w:numId="3">
     <w:abstractNumId w:val="2"/>
   </w:num>
-  <w:num w:numId="2">
+  <w:num w:numId="4">
+    <w:abstractNumId w:val="1"/>
+  </w:num>
+  <w:num w:numId="5">
     <w:abstractNumId w:val="4"/>
   </w:num>
-  <w:num w:numId="3">
-    <w:abstractNumId w:val="1"/>
+  <w:num w:numId="6">
+    <w:abstractNumId w:val="5"/>
   </w:num>
-  <w:num w:numId="4">
+  <w:num w:numId="7">
     <w:abstractNumId w:val="0"/>
-  </w:num>
-  <w:num w:numId="5">
-    <w:abstractNumId w:val="3"/>
   </w:num>
 </w:numbering>
 </file>
@@ -2733,7 +3352,7 @@
     <w:uiPriority w:val="9"/>
     <w:unhideWhenUsed/>
     <w:qFormat/>
-    <w:rsid w:val="000564BA"/>
+    <w:rsid w:val="00676355"/>
     <w:pPr>
       <w:keepNext/>
       <w:keepLines/>
@@ -3011,7 +3630,7 @@
     <w:basedOn w:val="a0"/>
     <w:link w:val="2"/>
     <w:uiPriority w:val="9"/>
-    <w:rsid w:val="000564BA"/>
+    <w:rsid w:val="00676355"/>
     <w:rPr>
       <w:rFonts w:ascii="Times New Roman" w:eastAsiaTheme="majorEastAsia" w:hAnsi="Times New Roman" w:cstheme="majorBidi"/>
       <w:b/>
@@ -3057,537 +3676,6 @@
     </w:rPr>
   </w:style>
 </w:styles>
-</file>
-
-<file path=word/glossary/document.xml><?xml version="1.0" encoding="utf-8"?>
-<w:glossaryDocument xmlns:wpc="http://schemas.microsoft.com/office/word/2010/wordprocessingCanvas" xmlns:mc="http://schemas.openxmlformats.org/markup-compatibility/2006" xmlns:o="urn:schemas-microsoft-com:office:office" xmlns:r="http://schemas.openxmlformats.org/officeDocument/2006/relationships" xmlns:m="http://schemas.openxmlformats.org/officeDocument/2006/math" xmlns:v="urn:schemas-microsoft-com:vml" xmlns:wp14="http://schemas.microsoft.com/office/word/2010/wordprocessingDrawing" xmlns:wp="http://schemas.openxmlformats.org/drawingml/2006/wordprocessingDrawing" xmlns:w10="urn:schemas-microsoft-com:office:word" xmlns:w="http://schemas.openxmlformats.org/wordprocessingml/2006/main" xmlns:w14="http://schemas.microsoft.com/office/word/2010/wordml" xmlns:w15="http://schemas.microsoft.com/office/word/2012/wordml" xmlns:wpg="http://schemas.microsoft.com/office/word/2010/wordprocessingGroup" xmlns:wpi="http://schemas.microsoft.com/office/word/2010/wordprocessingInk" xmlns:wne="http://schemas.microsoft.com/office/word/2006/wordml" xmlns:wps="http://schemas.microsoft.com/office/word/2010/wordprocessingShape" mc:Ignorable="w14 w15 wp14"/>
-</file>
-
-<file path=word/glossary/fontTable.xml><?xml version="1.0" encoding="utf-8"?>
-<w:fonts xmlns:mc="http://schemas.openxmlformats.org/markup-compatibility/2006" xmlns:r="http://schemas.openxmlformats.org/officeDocument/2006/relationships" xmlns:w="http://schemas.openxmlformats.org/wordprocessingml/2006/main" xmlns:w14="http://schemas.microsoft.com/office/word/2010/wordml" xmlns:w15="http://schemas.microsoft.com/office/word/2012/wordml" mc:Ignorable="w14 w15">
-  <w:font w:name="Times New Roman">
-    <w:panose1 w:val="02020603050405020304"/>
-    <w:charset w:val="00"/>
-    <w:family w:val="roman"/>
-    <w:pitch w:val="variable"/>
-    <w:sig w:usb0="E0002EFF" w:usb1="C000785B" w:usb2="00000009" w:usb3="00000000" w:csb0="000001FF" w:csb1="00000000"/>
-  </w:font>
-  <w:font w:name="Calibri">
-    <w:panose1 w:val="020F0502020204030204"/>
-    <w:charset w:val="00"/>
-    <w:family w:val="swiss"/>
-    <w:pitch w:val="variable"/>
-    <w:sig w:usb0="E4002EFF" w:usb1="C000247B" w:usb2="00000009" w:usb3="00000000" w:csb0="000001FF" w:csb1="00000000"/>
-  </w:font>
-  <w:font w:name="Calibri Light">
-    <w:panose1 w:val="020F0302020204030204"/>
-    <w:charset w:val="00"/>
-    <w:family w:val="swiss"/>
-    <w:pitch w:val="variable"/>
-    <w:sig w:usb0="E4002EFF" w:usb1="C000247B" w:usb2="00000009" w:usb3="00000000" w:csb0="000001FF" w:csb1="00000000"/>
-  </w:font>
-  <w:font w:name="Segoe UI">
-    <w:panose1 w:val="020B0502040204020203"/>
-    <w:charset w:val="00"/>
-    <w:family w:val="swiss"/>
-    <w:pitch w:val="variable"/>
-    <w:sig w:usb0="E4002EFF" w:usb1="C000E47F" w:usb2="00000009" w:usb3="00000000" w:csb0="000001FF" w:csb1="00000000"/>
-  </w:font>
-  <w:font w:name="Courier New">
-    <w:panose1 w:val="02070309020205020404"/>
-    <w:charset w:val="00"/>
-    <w:family w:val="modern"/>
-    <w:pitch w:val="fixed"/>
-    <w:sig w:usb0="E0002EFF" w:usb1="C0007843" w:usb2="00000009" w:usb3="00000000" w:csb0="000001FF" w:csb1="00000000"/>
-  </w:font>
-  <w:font w:name="Cambria Math">
-    <w:panose1 w:val="02040503050406030204"/>
-    <w:charset w:val="00"/>
-    <w:family w:val="roman"/>
-    <w:pitch w:val="variable"/>
-    <w:sig w:usb0="E00006FF" w:usb1="420024FF" w:usb2="02000000" w:usb3="00000000" w:csb0="0000019F" w:csb1="00000000"/>
-  </w:font>
-</w:fonts>
-</file>
-
-<file path=word/glossary/settings.xml><?xml version="1.0" encoding="utf-8"?>
-<w:settings xmlns:mc="http://schemas.openxmlformats.org/markup-compatibility/2006" xmlns:o="urn:schemas-microsoft-com:office:office" xmlns:r="http://schemas.openxmlformats.org/officeDocument/2006/relationships" xmlns:m="http://schemas.openxmlformats.org/officeDocument/2006/math" xmlns:v="urn:schemas-microsoft-com:vml" xmlns:w10="urn:schemas-microsoft-com:office:word" xmlns:w="http://schemas.openxmlformats.org/wordprocessingml/2006/main" xmlns:w14="http://schemas.microsoft.com/office/word/2010/wordml" xmlns:w15="http://schemas.microsoft.com/office/word/2012/wordml" xmlns:sl="http://schemas.openxmlformats.org/schemaLibrary/2006/main" mc:Ignorable="w14 w15">
-  <w:view w:val="normal"/>
-  <w:defaultTabStop w:val="708"/>
-  <w:characterSpacingControl w:val="doNotCompress"/>
-  <w:compat>
-    <w:useFELayout/>
-    <w:compatSetting w:name="compatibilityMode" w:uri="http://schemas.microsoft.com/office/word" w:val="15"/>
-    <w:compatSetting w:name="overrideTableStyleFontSizeAndJustification" w:uri="http://schemas.microsoft.com/office/word" w:val="1"/>
-    <w:compatSetting w:name="enableOpenTypeFeatures" w:uri="http://schemas.microsoft.com/office/word" w:val="1"/>
-    <w:compatSetting w:name="doNotFlipMirrorIndents" w:uri="http://schemas.microsoft.com/office/word" w:val="1"/>
-    <w:compatSetting w:name="differentiateMultirowTableHeaders" w:uri="http://schemas.microsoft.com/office/word" w:val="1"/>
-  </w:compat>
-  <w:rsids>
-    <w:rsidRoot w:val="001705A7"/>
-    <w:rsid w:val="001705A7"/>
-    <w:rsid w:val="00A349B2"/>
-  </w:rsids>
-  <m:mathPr>
-    <m:mathFont m:val="Cambria Math"/>
-    <m:brkBin m:val="before"/>
-    <m:brkBinSub m:val="--"/>
-    <m:smallFrac m:val="0"/>
-    <m:dispDef/>
-    <m:lMargin m:val="0"/>
-    <m:rMargin m:val="0"/>
-    <m:defJc m:val="centerGroup"/>
-    <m:wrapIndent m:val="1440"/>
-    <m:intLim m:val="subSup"/>
-    <m:naryLim m:val="undOvr"/>
-  </m:mathPr>
-  <w:themeFontLang w:val="ru-RU"/>
-  <w:clrSchemeMapping w:bg1="light1" w:t1="dark1" w:bg2="light2" w:t2="dark2" w:accent1="accent1" w:accent2="accent2" w:accent3="accent3" w:accent4="accent4" w:accent5="accent5" w:accent6="accent6" w:hyperlink="hyperlink" w:followedHyperlink="followedHyperlink"/>
-  <w:decimalSymbol w:val=","/>
-  <w:listSeparator w:val=";"/>
-  <w15:chartTrackingRefBased/>
-</w:settings>
-</file>
-
-<file path=word/glossary/styles.xml><?xml version="1.0" encoding="utf-8"?>
-<w:styles xmlns:mc="http://schemas.openxmlformats.org/markup-compatibility/2006" xmlns:r="http://schemas.openxmlformats.org/officeDocument/2006/relationships" xmlns:w="http://schemas.openxmlformats.org/wordprocessingml/2006/main" xmlns:w14="http://schemas.microsoft.com/office/word/2010/wordml" xmlns:w15="http://schemas.microsoft.com/office/word/2012/wordml" mc:Ignorable="w14 w15">
-  <w:docDefaults>
-    <w:rPrDefault>
-      <w:rPr>
-        <w:rFonts w:asciiTheme="minorHAnsi" w:eastAsiaTheme="minorEastAsia" w:hAnsiTheme="minorHAnsi" w:cstheme="minorBidi"/>
-        <w:sz w:val="22"/>
-        <w:szCs w:val="22"/>
-        <w:lang w:val="ru-RU" w:eastAsia="ru-RU" w:bidi="ar-SA"/>
-      </w:rPr>
-    </w:rPrDefault>
-    <w:pPrDefault>
-      <w:pPr>
-        <w:spacing w:after="160" w:line="259" w:lineRule="auto"/>
-      </w:pPr>
-    </w:pPrDefault>
-  </w:docDefaults>
-  <w:latentStyles w:defLockedState="0" w:defUIPriority="99" w:defSemiHidden="0" w:defUnhideWhenUsed="0" w:defQFormat="0" w:count="371">
-    <w:lsdException w:name="Normal" w:uiPriority="0" w:qFormat="1"/>
-    <w:lsdException w:name="heading 1" w:uiPriority="9" w:qFormat="1"/>
-    <w:lsdException w:name="heading 2" w:semiHidden="1" w:uiPriority="9" w:unhideWhenUsed="1" w:qFormat="1"/>
-    <w:lsdException w:name="heading 3" w:semiHidden="1" w:uiPriority="9" w:unhideWhenUsed="1" w:qFormat="1"/>
-    <w:lsdException w:name="heading 4" w:semiHidden="1" w:uiPriority="9" w:unhideWhenUsed="1" w:qFormat="1"/>
-    <w:lsdException w:name="heading 5" w:semiHidden="1" w:uiPriority="9" w:unhideWhenUsed="1" w:qFormat="1"/>
-    <w:lsdException w:name="heading 6" w:semiHidden="1" w:uiPriority="9" w:unhideWhenUsed="1" w:qFormat="1"/>
-    <w:lsdException w:name="heading 7" w:semiHidden="1" w:uiPriority="9" w:unhideWhenUsed="1" w:qFormat="1"/>
-    <w:lsdException w:name="heading 8" w:semiHidden="1" w:uiPriority="9" w:unhideWhenUsed="1" w:qFormat="1"/>
-    <w:lsdException w:name="heading 9" w:semiHidden="1" w:uiPriority="9" w:unhideWhenUsed="1" w:qFormat="1"/>
-    <w:lsdException w:name="index 1" w:semiHidden="1" w:unhideWhenUsed="1"/>
-    <w:lsdException w:name="index 2" w:semiHidden="1" w:unhideWhenUsed="1"/>
-    <w:lsdException w:name="index 3" w:semiHidden="1" w:unhideWhenUsed="1"/>
-    <w:lsdException w:name="index 4" w:semiHidden="1" w:unhideWhenUsed="1"/>
-    <w:lsdException w:name="index 5" w:semiHidden="1" w:unhideWhenUsed="1"/>
-    <w:lsdException w:name="index 6" w:semiHidden="1" w:unhideWhenUsed="1"/>
-    <w:lsdException w:name="index 7" w:semiHidden="1" w:unhideWhenUsed="1"/>
-    <w:lsdException w:name="index 8" w:semiHidden="1" w:unhideWhenUsed="1"/>
-    <w:lsdException w:name="index 9" w:semiHidden="1" w:unhideWhenUsed="1"/>
-    <w:lsdException w:name="toc 1" w:semiHidden="1" w:uiPriority="39" w:unhideWhenUsed="1"/>
-    <w:lsdException w:name="toc 2" w:semiHidden="1" w:uiPriority="39" w:unhideWhenUsed="1"/>
-    <w:lsdException w:name="toc 3" w:semiHidden="1" w:uiPriority="39" w:unhideWhenUsed="1"/>
-    <w:lsdException w:name="toc 4" w:semiHidden="1" w:uiPriority="39" w:unhideWhenUsed="1"/>
-    <w:lsdException w:name="toc 5" w:semiHidden="1" w:uiPriority="39" w:unhideWhenUsed="1"/>
-    <w:lsdException w:name="toc 6" w:semiHidden="1" w:uiPriority="39" w:unhideWhenUsed="1"/>
-    <w:lsdException w:name="toc 7" w:semiHidden="1" w:uiPriority="39" w:unhideWhenUsed="1"/>
-    <w:lsdException w:name="toc 8" w:semiHidden="1" w:uiPriority="39" w:unhideWhenUsed="1"/>
-    <w:lsdException w:name="toc 9" w:semiHidden="1" w:uiPriority="39" w:unhideWhenUsed="1"/>
-    <w:lsdException w:name="Normal Indent" w:semiHidden="1" w:unhideWhenUsed="1"/>
-    <w:lsdException w:name="footnote text" w:semiHidden="1" w:unhideWhenUsed="1"/>
-    <w:lsdException w:name="annotation text" w:semiHidden="1" w:unhideWhenUsed="1"/>
-    <w:lsdException w:name="header" w:semiHidden="1" w:unhideWhenUsed="1"/>
-    <w:lsdException w:name="footer" w:semiHidden="1" w:unhideWhenUsed="1"/>
-    <w:lsdException w:name="index heading" w:semiHidden="1" w:unhideWhenUsed="1"/>
-    <w:lsdException w:name="caption" w:semiHidden="1" w:uiPriority="35" w:unhideWhenUsed="1" w:qFormat="1"/>
-    <w:lsdException w:name="table of figures" w:semiHidden="1" w:unhideWhenUsed="1"/>
-    <w:lsdException w:name="envelope address" w:semiHidden="1" w:unhideWhenUsed="1"/>
-    <w:lsdException w:name="envelope return" w:semiHidden="1" w:unhideWhenUsed="1"/>
-    <w:lsdException w:name="footnote reference" w:semiHidden="1" w:unhideWhenUsed="1"/>
-    <w:lsdException w:name="annotation reference" w:semiHidden="1" w:unhideWhenUsed="1"/>
-    <w:lsdException w:name="line number" w:semiHidden="1" w:unhideWhenUsed="1"/>
-    <w:lsdException w:name="page number" w:semiHidden="1" w:unhideWhenUsed="1"/>
-    <w:lsdException w:name="endnote reference" w:semiHidden="1" w:unhideWhenUsed="1"/>
-    <w:lsdException w:name="endnote text" w:semiHidden="1" w:unhideWhenUsed="1"/>
-    <w:lsdException w:name="table of authorities" w:semiHidden="1" w:unhideWhenUsed="1"/>
-    <w:lsdException w:name="macro" w:semiHidden="1" w:unhideWhenUsed="1"/>
-    <w:lsdException w:name="toa heading" w:semiHidden="1" w:unhideWhenUsed="1"/>
-    <w:lsdException w:name="List" w:semiHidden="1" w:unhideWhenUsed="1"/>
-    <w:lsdException w:name="List Bullet" w:semiHidden="1" w:unhideWhenUsed="1"/>
-    <w:lsdException w:name="List Number" w:semiHidden="1" w:unhideWhenUsed="1"/>
-    <w:lsdException w:name="List 2" w:semiHidden="1" w:unhideWhenUsed="1"/>
-    <w:lsdException w:name="List 3" w:semiHidden="1" w:unhideWhenUsed="1"/>
-    <w:lsdException w:name="List 4" w:semiHidden="1" w:unhideWhenUsed="1"/>
-    <w:lsdException w:name="List 5" w:semiHidden="1" w:unhideWhenUsed="1"/>
-    <w:lsdException w:name="List Bullet 2" w:semiHidden="1" w:unhideWhenUsed="1"/>
-    <w:lsdException w:name="List Bullet 3" w:semiHidden="1" w:unhideWhenUsed="1"/>
-    <w:lsdException w:name="List Bullet 4" w:semiHidden="1" w:unhideWhenUsed="1"/>
-    <w:lsdException w:name="List Bullet 5" w:semiHidden="1" w:unhideWhenUsed="1"/>
-    <w:lsdException w:name="List Number 2" w:semiHidden="1" w:unhideWhenUsed="1"/>
-    <w:lsdException w:name="List Number 3" w:semiHidden="1" w:unhideWhenUsed="1"/>
-    <w:lsdException w:name="List Number 4" w:semiHidden="1" w:unhideWhenUsed="1"/>
-    <w:lsdException w:name="List Number 5" w:semiHidden="1" w:unhideWhenUsed="1"/>
-    <w:lsdException w:name="Title" w:uiPriority="10" w:qFormat="1"/>
-    <w:lsdException w:name="Closing" w:semiHidden="1" w:unhideWhenUsed="1"/>
-    <w:lsdException w:name="Signature" w:semiHidden="1" w:unhideWhenUsed="1"/>
-    <w:lsdException w:name="Default Paragraph Font" w:semiHidden="1" w:uiPriority="1" w:unhideWhenUsed="1"/>
-    <w:lsdException w:name="Body Text" w:semiHidden="1" w:unhideWhenUsed="1"/>
-    <w:lsdException w:name="Body Text Indent" w:semiHidden="1" w:unhideWhenUsed="1"/>
-    <w:lsdException w:name="List Continue" w:semiHidden="1" w:unhideWhenUsed="1"/>
-    <w:lsdException w:name="List Continue 2" w:semiHidden="1" w:unhideWhenUsed="1"/>
-    <w:lsdException w:name="List Continue 3" w:semiHidden="1" w:unhideWhenUsed="1"/>
-    <w:lsdException w:name="List Continue 4" w:semiHidden="1" w:unhideWhenUsed="1"/>
-    <w:lsdException w:name="List Continue 5" w:semiHidden="1" w:unhideWhenUsed="1"/>
-    <w:lsdException w:name="Message Header" w:semiHidden="1" w:unhideWhenUsed="1"/>
-    <w:lsdException w:name="Subtitle" w:uiPriority="11" w:qFormat="1"/>
-    <w:lsdException w:name="Salutation" w:semiHidden="1" w:unhideWhenUsed="1"/>
-    <w:lsdException w:name="Date" w:semiHidden="1" w:unhideWhenUsed="1"/>
-    <w:lsdException w:name="Body Text First Indent" w:semiHidden="1" w:unhideWhenUsed="1"/>
-    <w:lsdException w:name="Body Text First Indent 2" w:semiHidden="1" w:unhideWhenUsed="1"/>
-    <w:lsdException w:name="Note Heading" w:semiHidden="1" w:unhideWhenUsed="1"/>
-    <w:lsdException w:name="Body Text 2" w:semiHidden="1" w:unhideWhenUsed="1"/>
-    <w:lsdException w:name="Body Text 3" w:semiHidden="1" w:unhideWhenUsed="1"/>
-    <w:lsdException w:name="Body Text Indent 2" w:semiHidden="1" w:unhideWhenUsed="1"/>
-    <w:lsdException w:name="Body Text Indent 3" w:semiHidden="1" w:unhideWhenUsed="1"/>
-    <w:lsdException w:name="Block Text" w:semiHidden="1" w:unhideWhenUsed="1"/>
-    <w:lsdException w:name="Hyperlink" w:semiHidden="1" w:unhideWhenUsed="1"/>
-    <w:lsdException w:name="FollowedHyperlink" w:semiHidden="1" w:unhideWhenUsed="1"/>
-    <w:lsdException w:name="Strong" w:uiPriority="22" w:qFormat="1"/>
-    <w:lsdException w:name="Emphasis" w:uiPriority="20" w:qFormat="1"/>
-    <w:lsdException w:name="Document Map" w:semiHidden="1" w:unhideWhenUsed="1"/>
-    <w:lsdException w:name="Plain Text" w:semiHidden="1" w:unhideWhenUsed="1"/>
-    <w:lsdException w:name="E-mail Signature" w:semiHidden="1" w:unhideWhenUsed="1"/>
-    <w:lsdException w:name="HTML Top of Form" w:semiHidden="1" w:unhideWhenUsed="1"/>
-    <w:lsdException w:name="HTML Bottom of Form" w:semiHidden="1" w:unhideWhenUsed="1"/>
-    <w:lsdException w:name="Normal (Web)" w:semiHidden="1" w:unhideWhenUsed="1"/>
-    <w:lsdException w:name="HTML Acronym" w:semiHidden="1" w:unhideWhenUsed="1"/>
-    <w:lsdException w:name="HTML Address" w:semiHidden="1" w:unhideWhenUsed="1"/>
-    <w:lsdException w:name="HTML Cite" w:semiHidden="1" w:unhideWhenUsed="1"/>
-    <w:lsdException w:name="HTML Code" w:semiHidden="1" w:unhideWhenUsed="1"/>
-    <w:lsdException w:name="HTML Definition" w:semiHidden="1" w:unhideWhenUsed="1"/>
-    <w:lsdException w:name="HTML Keyboard" w:semiHidden="1" w:unhideWhenUsed="1"/>
-    <w:lsdException w:name="HTML Preformatted" w:semiHidden="1" w:unhideWhenUsed="1"/>
-    <w:lsdException w:name="HTML Sample" w:semiHidden="1" w:unhideWhenUsed="1"/>
-    <w:lsdException w:name="HTML Typewriter" w:semiHidden="1" w:unhideWhenUsed="1"/>
-    <w:lsdException w:name="HTML Variable" w:semiHidden="1" w:unhideWhenUsed="1"/>
-    <w:lsdException w:name="Normal Table" w:semiHidden="1" w:unhideWhenUsed="1"/>
-    <w:lsdException w:name="annotation subject" w:semiHidden="1" w:unhideWhenUsed="1"/>
-    <w:lsdException w:name="No List" w:semiHidden="1" w:unhideWhenUsed="1"/>
-    <w:lsdException w:name="Outline List 1" w:semiHidden="1" w:unhideWhenUsed="1"/>
-    <w:lsdException w:name="Outline List 2" w:semiHidden="1" w:unhideWhenUsed="1"/>
-    <w:lsdException w:name="Outline List 3" w:semiHidden="1" w:unhideWhenUsed="1"/>
-    <w:lsdException w:name="Table Simple 1" w:semiHidden="1" w:unhideWhenUsed="1"/>
-    <w:lsdException w:name="Table Simple 2" w:semiHidden="1" w:unhideWhenUsed="1"/>
-    <w:lsdException w:name="Table Simple 3" w:semiHidden="1" w:unhideWhenUsed="1"/>
-    <w:lsdException w:name="Table Classic 1" w:semiHidden="1" w:unhideWhenUsed="1"/>
-    <w:lsdException w:name="Table Classic 2" w:semiHidden="1" w:unhideWhenUsed="1"/>
-    <w:lsdException w:name="Table Classic 3" w:semiHidden="1" w:unhideWhenUsed="1"/>
-    <w:lsdException w:name="Table Classic 4" w:semiHidden="1" w:unhideWhenUsed="1"/>
-    <w:lsdException w:name="Table Colorful 1" w:semiHidden="1" w:unhideWhenUsed="1"/>
-    <w:lsdException w:name="Table Colorful 2" w:semiHidden="1" w:unhideWhenUsed="1"/>
-    <w:lsdException w:name="Table Colorful 3" w:semiHidden="1" w:unhideWhenUsed="1"/>
-    <w:lsdException w:name="Table Columns 1" w:semiHidden="1" w:unhideWhenUsed="1"/>
-    <w:lsdException w:name="Table Columns 2" w:semiHidden="1" w:unhideWhenUsed="1"/>
-    <w:lsdException w:name="Table Columns 3" w:semiHidden="1" w:unhideWhenUsed="1"/>
-    <w:lsdException w:name="Table Columns 4" w:semiHidden="1" w:unhideWhenUsed="1"/>
-    <w:lsdException w:name="Table Columns 5" w:semiHidden="1" w:unhideWhenUsed="1"/>
-    <w:lsdException w:name="Table Grid 1" w:semiHidden="1" w:unhideWhenUsed="1"/>
-    <w:lsdException w:name="Table Grid 2" w:semiHidden="1" w:unhideWhenUsed="1"/>
-    <w:lsdException w:name="Table Grid 3" w:semiHidden="1" w:unhideWhenUsed="1"/>
-    <w:lsdException w:name="Table Grid 4" w:semiHidden="1" w:unhideWhenUsed="1"/>
-    <w:lsdException w:name="Table Grid 5" w:semiHidden="1" w:unhideWhenUsed="1"/>
-    <w:lsdException w:name="Table Grid 6" w:semiHidden="1" w:unhideWhenUsed="1"/>
-    <w:lsdException w:name="Table Grid 7" w:semiHidden="1" w:unhideWhenUsed="1"/>
-    <w:lsdException w:name="Table Grid 8" w:semiHidden="1" w:unhideWhenUsed="1"/>
-    <w:lsdException w:name="Table List 1" w:semiHidden="1" w:unhideWhenUsed="1"/>
-    <w:lsdException w:name="Table List 2" w:semiHidden="1" w:unhideWhenUsed="1"/>
-    <w:lsdException w:name="Table List 3" w:semiHidden="1" w:unhideWhenUsed="1"/>
-    <w:lsdException w:name="Table List 4" w:semiHidden="1" w:unhideWhenUsed="1"/>
-    <w:lsdException w:name="Table List 5" w:semiHidden="1" w:unhideWhenUsed="1"/>
-    <w:lsdException w:name="Table List 6" w:semiHidden="1" w:unhideWhenUsed="1"/>
-    <w:lsdException w:name="Table List 7" w:semiHidden="1" w:unhideWhenUsed="1"/>
-    <w:lsdException w:name="Table List 8" w:semiHidden="1" w:unhideWhenUsed="1"/>
-    <w:lsdException w:name="Table 3D effects 1" w:semiHidden="1" w:unhideWhenUsed="1"/>
-    <w:lsdException w:name="Table 3D effects 2" w:semiHidden="1" w:unhideWhenUsed="1"/>
-    <w:lsdException w:name="Table 3D effects 3" w:semiHidden="1" w:unhideWhenUsed="1"/>
-    <w:lsdException w:name="Table Contemporary" w:semiHidden="1" w:unhideWhenUsed="1"/>
-    <w:lsdException w:name="Table Elegant" w:semiHidden="1" w:unhideWhenUsed="1"/>
-    <w:lsdException w:name="Table Professional" w:semiHidden="1" w:unhideWhenUsed="1"/>
-    <w:lsdException w:name="Table Subtle 1" w:semiHidden="1" w:unhideWhenUsed="1"/>
-    <w:lsdException w:name="Table Subtle 2" w:semiHidden="1" w:unhideWhenUsed="1"/>
-    <w:lsdException w:name="Table Web 1" w:semiHidden="1" w:unhideWhenUsed="1"/>
-    <w:lsdException w:name="Table Web 2" w:semiHidden="1" w:unhideWhenUsed="1"/>
-    <w:lsdException w:name="Table Web 3" w:semiHidden="1" w:unhideWhenUsed="1"/>
-    <w:lsdException w:name="Balloon Text" w:semiHidden="1" w:unhideWhenUsed="1"/>
-    <w:lsdException w:name="Table Grid" w:uiPriority="39"/>
-    <w:lsdException w:name="Table Theme" w:semiHidden="1" w:unhideWhenUsed="1"/>
-    <w:lsdException w:name="Placeholder Text" w:semiHidden="1"/>
-    <w:lsdException w:name="No Spacing" w:uiPriority="1" w:qFormat="1"/>
-    <w:lsdException w:name="Light Shading" w:uiPriority="60"/>
-    <w:lsdException w:name="Light List" w:uiPriority="61"/>
-    <w:lsdException w:name="Light Grid" w:uiPriority="62"/>
-    <w:lsdException w:name="Medium Shading 1" w:uiPriority="63"/>
-    <w:lsdException w:name="Medium Shading 2" w:uiPriority="64"/>
-    <w:lsdException w:name="Medium List 1" w:uiPriority="65"/>
-    <w:lsdException w:name="Medium List 2" w:uiPriority="66"/>
-    <w:lsdException w:name="Medium Grid 1" w:uiPriority="67"/>
-    <w:lsdException w:name="Medium Grid 2" w:uiPriority="68"/>
-    <w:lsdException w:name="Medium Grid 3" w:uiPriority="69"/>
-    <w:lsdException w:name="Dark List" w:uiPriority="70"/>
-    <w:lsdException w:name="Colorful Shading" w:uiPriority="71"/>
-    <w:lsdException w:name="Colorful List" w:uiPriority="72"/>
-    <w:lsdException w:name="Colorful Grid" w:uiPriority="73"/>
-    <w:lsdException w:name="Light Shading Accent 1" w:uiPriority="60"/>
-    <w:lsdException w:name="Light List Accent 1" w:uiPriority="61"/>
-    <w:lsdException w:name="Light Grid Accent 1" w:uiPriority="62"/>
-    <w:lsdException w:name="Medium Shading 1 Accent 1" w:uiPriority="63"/>
-    <w:lsdException w:name="Medium Shading 2 Accent 1" w:uiPriority="64"/>
-    <w:lsdException w:name="Medium List 1 Accent 1" w:uiPriority="65"/>
-    <w:lsdException w:name="Revision" w:semiHidden="1"/>
-    <w:lsdException w:name="List Paragraph" w:uiPriority="34" w:qFormat="1"/>
-    <w:lsdException w:name="Quote" w:uiPriority="29" w:qFormat="1"/>
-    <w:lsdException w:name="Intense Quote" w:uiPriority="30" w:qFormat="1"/>
-    <w:lsdException w:name="Medium List 2 Accent 1" w:uiPriority="66"/>
-    <w:lsdException w:name="Medium Grid 1 Accent 1" w:uiPriority="67"/>
-    <w:lsdException w:name="Medium Grid 2 Accent 1" w:uiPriority="68"/>
-    <w:lsdException w:name="Medium Grid 3 Accent 1" w:uiPriority="69"/>
-    <w:lsdException w:name="Dark List Accent 1" w:uiPriority="70"/>
-    <w:lsdException w:name="Colorful Shading Accent 1" w:uiPriority="71"/>
-    <w:lsdException w:name="Colorful List Accent 1" w:uiPriority="72"/>
-    <w:lsdException w:name="Colorful Grid Accent 1" w:uiPriority="73"/>
-    <w:lsdException w:name="Light Shading Accent 2" w:uiPriority="60"/>
-    <w:lsdException w:name="Light List Accent 2" w:uiPriority="61"/>
-    <w:lsdException w:name="Light Grid Accent 2" w:uiPriority="62"/>
-    <w:lsdException w:name="Medium Shading 1 Accent 2" w:uiPriority="63"/>
-    <w:lsdException w:name="Medium Shading 2 Accent 2" w:uiPriority="64"/>
-    <w:lsdException w:name="Medium List 1 Accent 2" w:uiPriority="65"/>
-    <w:lsdException w:name="Medium List 2 Accent 2" w:uiPriority="66"/>
-    <w:lsdException w:name="Medium Grid 1 Accent 2" w:uiPriority="67"/>
-    <w:lsdException w:name="Medium Grid 2 Accent 2" w:uiPriority="68"/>
-    <w:lsdException w:name="Medium Grid 3 Accent 2" w:uiPriority="69"/>
-    <w:lsdException w:name="Dark List Accent 2" w:uiPriority="70"/>
-    <w:lsdException w:name="Colorful Shading Accent 2" w:uiPriority="71"/>
-    <w:lsdException w:name="Colorful List Accent 2" w:uiPriority="72"/>
-    <w:lsdException w:name="Colorful Grid Accent 2" w:uiPriority="73"/>
-    <w:lsdException w:name="Light Shading Accent 3" w:uiPriority="60"/>
-    <w:lsdException w:name="Light List Accent 3" w:uiPriority="61"/>
-    <w:lsdException w:name="Light Grid Accent 3" w:uiPriority="62"/>
-    <w:lsdException w:name="Medium Shading 1 Accent 3" w:uiPriority="63"/>
-    <w:lsdException w:name="Medium Shading 2 Accent 3" w:uiPriority="64"/>
-    <w:lsdException w:name="Medium List 1 Accent 3" w:uiPriority="65"/>
-    <w:lsdException w:name="Medium List 2 Accent 3" w:uiPriority="66"/>
-    <w:lsdException w:name="Medium Grid 1 Accent 3" w:uiPriority="67"/>
-    <w:lsdException w:name="Medium Grid 2 Accent 3" w:uiPriority="68"/>
-    <w:lsdException w:name="Medium Grid 3 Accent 3" w:uiPriority="69"/>
-    <w:lsdException w:name="Dark List Accent 3" w:uiPriority="70"/>
-    <w:lsdException w:name="Colorful Shading Accent 3" w:uiPriority="71"/>
-    <w:lsdException w:name="Colorful List Accent 3" w:uiPriority="72"/>
-    <w:lsdException w:name="Colorful Grid Accent 3" w:uiPriority="73"/>
-    <w:lsdException w:name="Light Shading Accent 4" w:uiPriority="60"/>
-    <w:lsdException w:name="Light List Accent 4" w:uiPriority="61"/>
-    <w:lsdException w:name="Light Grid Accent 4" w:uiPriority="62"/>
-    <w:lsdException w:name="Medium Shading 1 Accent 4" w:uiPriority="63"/>
-    <w:lsdException w:name="Medium Shading 2 Accent 4" w:uiPriority="64"/>
-    <w:lsdException w:name="Medium List 1 Accent 4" w:uiPriority="65"/>
-    <w:lsdException w:name="Medium List 2 Accent 4" w:uiPriority="66"/>
-    <w:lsdException w:name="Medium Grid 1 Accent 4" w:uiPriority="67"/>
-    <w:lsdException w:name="Medium Grid 2 Accent 4" w:uiPriority="68"/>
-    <w:lsdException w:name="Medium Grid 3 Accent 4" w:uiPriority="69"/>
-    <w:lsdException w:name="Dark List Accent 4" w:uiPriority="70"/>
-    <w:lsdException w:name="Colorful Shading Accent 4" w:uiPriority="71"/>
-    <w:lsdException w:name="Colorful List Accent 4" w:uiPriority="72"/>
-    <w:lsdException w:name="Colorful Grid Accent 4" w:uiPriority="73"/>
-    <w:lsdException w:name="Light Shading Accent 5" w:uiPriority="60"/>
-    <w:lsdException w:name="Light List Accent 5" w:uiPriority="61"/>
-    <w:lsdException w:name="Light Grid Accent 5" w:uiPriority="62"/>
-    <w:lsdException w:name="Medium Shading 1 Accent 5" w:uiPriority="63"/>
-    <w:lsdException w:name="Medium Shading 2 Accent 5" w:uiPriority="64"/>
-    <w:lsdException w:name="Medium List 1 Accent 5" w:uiPriority="65"/>
-    <w:lsdException w:name="Medium List 2 Accent 5" w:uiPriority="66"/>
-    <w:lsdException w:name="Medium Grid 1 Accent 5" w:uiPriority="67"/>
-    <w:lsdException w:name="Medium Grid 2 Accent 5" w:uiPriority="68"/>
-    <w:lsdException w:name="Medium Grid 3 Accent 5" w:uiPriority="69"/>
-    <w:lsdException w:name="Dark List Accent 5" w:uiPriority="70"/>
-    <w:lsdException w:name="Colorful Shading Accent 5" w:uiPriority="71"/>
-    <w:lsdException w:name="Colorful List Accent 5" w:uiPriority="72"/>
-    <w:lsdException w:name="Colorful Grid Accent 5" w:uiPriority="73"/>
-    <w:lsdException w:name="Light Shading Accent 6" w:uiPriority="60"/>
-    <w:lsdException w:name="Light List Accent 6" w:uiPriority="61"/>
-    <w:lsdException w:name="Light Grid Accent 6" w:uiPriority="62"/>
-    <w:lsdException w:name="Medium Shading 1 Accent 6" w:uiPriority="63"/>
-    <w:lsdException w:name="Medium Shading 2 Accent 6" w:uiPriority="64"/>
-    <w:lsdException w:name="Medium List 1 Accent 6" w:uiPriority="65"/>
-    <w:lsdException w:name="Medium List 2 Accent 6" w:uiPriority="66"/>
-    <w:lsdException w:name="Medium Grid 1 Accent 6" w:uiPriority="67"/>
-    <w:lsdException w:name="Medium Grid 2 Accent 6" w:uiPriority="68"/>
-    <w:lsdException w:name="Medium Grid 3 Accent 6" w:uiPriority="69"/>
-    <w:lsdException w:name="Dark List Accent 6" w:uiPriority="70"/>
-    <w:lsdException w:name="Colorful Shading Accent 6" w:uiPriority="71"/>
-    <w:lsdException w:name="Colorful List Accent 6" w:uiPriority="72"/>
-    <w:lsdException w:name="Colorful Grid Accent 6" w:uiPriority="73"/>
-    <w:lsdException w:name="Subtle Emphasis" w:uiPriority="19" w:qFormat="1"/>
-    <w:lsdException w:name="Intense Emphasis" w:uiPriority="21" w:qFormat="1"/>
-    <w:lsdException w:name="Subtle Reference" w:uiPriority="31" w:qFormat="1"/>
-    <w:lsdException w:name="Intense Reference" w:uiPriority="32" w:qFormat="1"/>
-    <w:lsdException w:name="Book Title" w:uiPriority="33" w:qFormat="1"/>
-    <w:lsdException w:name="Bibliography" w:semiHidden="1" w:uiPriority="37" w:unhideWhenUsed="1"/>
-    <w:lsdException w:name="TOC Heading" w:semiHidden="1" w:uiPriority="39" w:unhideWhenUsed="1" w:qFormat="1"/>
-    <w:lsdException w:name="Plain Table 1" w:uiPriority="41"/>
-    <w:lsdException w:name="Plain Table 2" w:uiPriority="42"/>
-    <w:lsdException w:name="Plain Table 3" w:uiPriority="43"/>
-    <w:lsdException w:name="Plain Table 4" w:uiPriority="44"/>
-    <w:lsdException w:name="Plain Table 5" w:uiPriority="45"/>
-    <w:lsdException w:name="Grid Table Light" w:uiPriority="40"/>
-    <w:lsdException w:name="Grid Table 1 Light" w:uiPriority="46"/>
-    <w:lsdException w:name="Grid Table 2" w:uiPriority="47"/>
-    <w:lsdException w:name="Grid Table 3" w:uiPriority="48"/>
-    <w:lsdException w:name="Grid Table 4" w:uiPriority="49"/>
-    <w:lsdException w:name="Grid Table 5 Dark" w:uiPriority="50"/>
-    <w:lsdException w:name="Grid Table 6 Colorful" w:uiPriority="51"/>
-    <w:lsdException w:name="Grid Table 7 Colorful" w:uiPriority="52"/>
-    <w:lsdException w:name="Grid Table 1 Light Accent 1" w:uiPriority="46"/>
-    <w:lsdException w:name="Grid Table 2 Accent 1" w:uiPriority="47"/>
-    <w:lsdException w:name="Grid Table 3 Accent 1" w:uiPriority="48"/>
-    <w:lsdException w:name="Grid Table 4 Accent 1" w:uiPriority="49"/>
-    <w:lsdException w:name="Grid Table 5 Dark Accent 1" w:uiPriority="50"/>
-    <w:lsdException w:name="Grid Table 6 Colorful Accent 1" w:uiPriority="51"/>
-    <w:lsdException w:name="Grid Table 7 Colorful Accent 1" w:uiPriority="52"/>
-    <w:lsdException w:name="Grid Table 1 Light Accent 2" w:uiPriority="46"/>
-    <w:lsdException w:name="Grid Table 2 Accent 2" w:uiPriority="47"/>
-    <w:lsdException w:name="Grid Table 3 Accent 2" w:uiPriority="48"/>
-    <w:lsdException w:name="Grid Table 4 Accent 2" w:uiPriority="49"/>
-    <w:lsdException w:name="Grid Table 5 Dark Accent 2" w:uiPriority="50"/>
-    <w:lsdException w:name="Grid Table 6 Colorful Accent 2" w:uiPriority="51"/>
-    <w:lsdException w:name="Grid Table 7 Colorful Accent 2" w:uiPriority="52"/>
-    <w:lsdException w:name="Grid Table 1 Light Accent 3" w:uiPriority="46"/>
-    <w:lsdException w:name="Grid Table 2 Accent 3" w:uiPriority="47"/>
-    <w:lsdException w:name="Grid Table 3 Accent 3" w:uiPriority="48"/>
-    <w:lsdException w:name="Grid Table 4 Accent 3" w:uiPriority="49"/>
-    <w:lsdException w:name="Grid Table 5 Dark Accent 3" w:uiPriority="50"/>
-    <w:lsdException w:name="Grid Table 6 Colorful Accent 3" w:uiPriority="51"/>
-    <w:lsdException w:name="Grid Table 7 Colorful Accent 3" w:uiPriority="52"/>
-    <w:lsdException w:name="Grid Table 1 Light Accent 4" w:uiPriority="46"/>
-    <w:lsdException w:name="Grid Table 2 Accent 4" w:uiPriority="47"/>
-    <w:lsdException w:name="Grid Table 3 Accent 4" w:uiPriority="48"/>
-    <w:lsdException w:name="Grid Table 4 Accent 4" w:uiPriority="49"/>
-    <w:lsdException w:name="Grid Table 5 Dark Accent 4" w:uiPriority="50"/>
-    <w:lsdException w:name="Grid Table 6 Colorful Accent 4" w:uiPriority="51"/>
-    <w:lsdException w:name="Grid Table 7 Colorful Accent 4" w:uiPriority="52"/>
-    <w:lsdException w:name="Grid Table 1 Light Accent 5" w:uiPriority="46"/>
-    <w:lsdException w:name="Grid Table 2 Accent 5" w:uiPriority="47"/>
-    <w:lsdException w:name="Grid Table 3 Accent 5" w:uiPriority="48"/>
-    <w:lsdException w:name="Grid Table 4 Accent 5" w:uiPriority="49"/>
-    <w:lsdException w:name="Grid Table 5 Dark Accent 5" w:uiPriority="50"/>
-    <w:lsdException w:name="Grid Table 6 Colorful Accent 5" w:uiPriority="51"/>
-    <w:lsdException w:name="Grid Table 7 Colorful Accent 5" w:uiPriority="52"/>
-    <w:lsdException w:name="Grid Table 1 Light Accent 6" w:uiPriority="46"/>
-    <w:lsdException w:name="Grid Table 2 Accent 6" w:uiPriority="47"/>
-    <w:lsdException w:name="Grid Table 3 Accent 6" w:uiPriority="48"/>
-    <w:lsdException w:name="Grid Table 4 Accent 6" w:uiPriority="49"/>
-    <w:lsdException w:name="Grid Table 5 Dark Accent 6" w:uiPriority="50"/>
-    <w:lsdException w:name="Grid Table 6 Colorful Accent 6" w:uiPriority="51"/>
-    <w:lsdException w:name="Grid Table 7 Colorful Accent 6" w:uiPriority="52"/>
-    <w:lsdException w:name="List Table 1 Light" w:uiPriority="46"/>
-    <w:lsdException w:name="List Table 2" w:uiPriority="47"/>
-    <w:lsdException w:name="List Table 3" w:uiPriority="48"/>
-    <w:lsdException w:name="List Table 4" w:uiPriority="49"/>
-    <w:lsdException w:name="List Table 5 Dark" w:uiPriority="50"/>
-    <w:lsdException w:name="List Table 6 Colorful" w:uiPriority="51"/>
-    <w:lsdException w:name="List Table 7 Colorful" w:uiPriority="52"/>
-    <w:lsdException w:name="List Table 1 Light Accent 1" w:uiPriority="46"/>
-    <w:lsdException w:name="List Table 2 Accent 1" w:uiPriority="47"/>
-    <w:lsdException w:name="List Table 3 Accent 1" w:uiPriority="48"/>
-    <w:lsdException w:name="List Table 4 Accent 1" w:uiPriority="49"/>
-    <w:lsdException w:name="List Table 5 Dark Accent 1" w:uiPriority="50"/>
-    <w:lsdException w:name="List Table 6 Colorful Accent 1" w:uiPriority="51"/>
-    <w:lsdException w:name="List Table 7 Colorful Accent 1" w:uiPriority="52"/>
-    <w:lsdException w:name="List Table 1 Light Accent 2" w:uiPriority="46"/>
-    <w:lsdException w:name="List Table 2 Accent 2" w:uiPriority="47"/>
-    <w:lsdException w:name="List Table 3 Accent 2" w:uiPriority="48"/>
-    <w:lsdException w:name="List Table 4 Accent 2" w:uiPriority="49"/>
-    <w:lsdException w:name="List Table 5 Dark Accent 2" w:uiPriority="50"/>
-    <w:lsdException w:name="List Table 6 Colorful Accent 2" w:uiPriority="51"/>
-    <w:lsdException w:name="List Table 7 Colorful Accent 2" w:uiPriority="52"/>
-    <w:lsdException w:name="List Table 1 Light Accent 3" w:uiPriority="46"/>
-    <w:lsdException w:name="List Table 2 Accent 3" w:uiPriority="47"/>
-    <w:lsdException w:name="List Table 3 Accent 3" w:uiPriority="48"/>
-    <w:lsdException w:name="List Table 4 Accent 3" w:uiPriority="49"/>
-    <w:lsdException w:name="List Table 5 Dark Accent 3" w:uiPriority="50"/>
-    <w:lsdException w:name="List Table 6 Colorful Accent 3" w:uiPriority="51"/>
-    <w:lsdException w:name="List Table 7 Colorful Accent 3" w:uiPriority="52"/>
-    <w:lsdException w:name="List Table 1 Light Accent 4" w:uiPriority="46"/>
-    <w:lsdException w:name="List Table 2 Accent 4" w:uiPriority="47"/>
-    <w:lsdException w:name="List Table 3 Accent 4" w:uiPriority="48"/>
-    <w:lsdException w:name="List Table 4 Accent 4" w:uiPriority="49"/>
-    <w:lsdException w:name="List Table 5 Dark Accent 4" w:uiPriority="50"/>
-    <w:lsdException w:name="List Table 6 Colorful Accent 4" w:uiPriority="51"/>
-    <w:lsdException w:name="List Table 7 Colorful Accent 4" w:uiPriority="52"/>
-    <w:lsdException w:name="List Table 1 Light Accent 5" w:uiPriority="46"/>
-    <w:lsdException w:name="List Table 2 Accent 5" w:uiPriority="47"/>
-    <w:lsdException w:name="List Table 3 Accent 5" w:uiPriority="48"/>
-    <w:lsdException w:name="List Table 4 Accent 5" w:uiPriority="49"/>
-    <w:lsdException w:name="List Table 5 Dark Accent 5" w:uiPriority="50"/>
-    <w:lsdException w:name="List Table 6 Colorful Accent 5" w:uiPriority="51"/>
-    <w:lsdException w:name="List Table 7 Colorful Accent 5" w:uiPriority="52"/>
-    <w:lsdException w:name="List Table 1 Light Accent 6" w:uiPriority="46"/>
-    <w:lsdException w:name="List Table 2 Accent 6" w:uiPriority="47"/>
-    <w:lsdException w:name="List Table 3 Accent 6" w:uiPriority="48"/>
-    <w:lsdException w:name="List Table 4 Accent 6" w:uiPriority="49"/>
-    <w:lsdException w:name="List Table 5 Dark Accent 6" w:uiPriority="50"/>
-    <w:lsdException w:name="List Table 6 Colorful Accent 6" w:uiPriority="51"/>
-    <w:lsdException w:name="List Table 7 Colorful Accent 6" w:uiPriority="52"/>
-  </w:latentStyles>
-  <w:style w:type="paragraph" w:default="1" w:styleId="a">
-    <w:name w:val="Normal"/>
-    <w:qFormat/>
-  </w:style>
-  <w:style w:type="character" w:default="1" w:styleId="a0">
-    <w:name w:val="Default Paragraph Font"/>
-    <w:uiPriority w:val="1"/>
-    <w:semiHidden/>
-    <w:unhideWhenUsed/>
-  </w:style>
-  <w:style w:type="table" w:default="1" w:styleId="a1">
-    <w:name w:val="Normal Table"/>
-    <w:uiPriority w:val="99"/>
-    <w:semiHidden/>
-    <w:unhideWhenUsed/>
-    <w:tblPr>
-      <w:tblInd w:w="0" w:type="dxa"/>
-      <w:tblCellMar>
-        <w:top w:w="0" w:type="dxa"/>
-        <w:left w:w="108" w:type="dxa"/>
-        <w:bottom w:w="0" w:type="dxa"/>
-        <w:right w:w="108" w:type="dxa"/>
-      </w:tblCellMar>
-    </w:tblPr>
-  </w:style>
-  <w:style w:type="numbering" w:default="1" w:styleId="a2">
-    <w:name w:val="No List"/>
-    <w:uiPriority w:val="99"/>
-    <w:semiHidden/>
-    <w:unhideWhenUsed/>
-  </w:style>
-  <w:style w:type="character" w:styleId="a3">
-    <w:name w:val="Placeholder Text"/>
-    <w:basedOn w:val="a0"/>
-    <w:uiPriority w:val="99"/>
-    <w:semiHidden/>
-    <w:rsid w:val="001705A7"/>
-    <w:rPr>
-      <w:color w:val="808080"/>
-    </w:rPr>
-  </w:style>
-</w:styles>
-</file>
-
-<file path=word/glossary/webSettings.xml><?xml version="1.0" encoding="utf-8"?>
-<w:webSettings xmlns:mc="http://schemas.openxmlformats.org/markup-compatibility/2006" xmlns:r="http://schemas.openxmlformats.org/officeDocument/2006/relationships" xmlns:w="http://schemas.openxmlformats.org/wordprocessingml/2006/main" xmlns:w14="http://schemas.microsoft.com/office/word/2010/wordml" xmlns:w15="http://schemas.microsoft.com/office/word/2012/wordml" mc:Ignorable="w14 w15">
-  <w:optimizeForBrowser/>
-  <w:allowPNG/>
-</w:webSettings>
 </file>
 
 <file path=word/theme/theme1.xml><?xml version="1.0" encoding="utf-8"?>
@@ -3856,7 +3944,7 @@
 </file>
 
 <file path=customXml/itemProps1.xml><?xml version="1.0" encoding="utf-8"?>
-<ds:datastoreItem xmlns:ds="http://schemas.openxmlformats.org/officeDocument/2006/customXml" ds:itemID="{BA3A6E06-11AB-42FE-A3D7-34C679877130}">
+<ds:datastoreItem xmlns:ds="http://schemas.openxmlformats.org/officeDocument/2006/customXml" ds:itemID="{3855B512-B04D-47DB-BCA8-84604498B8F9}">
   <ds:schemaRefs>
     <ds:schemaRef ds:uri="http://schemas.openxmlformats.org/officeDocument/2006/bibliography"/>
   </ds:schemaRefs>

</xml_diff>

<commit_message>
Add some info to 3rd chapter
</commit_message>
<xml_diff>
--- a/paper_work/raw/Пояснительная записка.docx
+++ b/paper_work/raw/Пояснительная записка.docx
@@ -284,7 +284,6 @@
           <w:tag w:val="goog_rdk_0"/>
           <w:id w:val="-902836586"/>
         </w:sdtPr>
-        <w:sdtEndPr/>
         <w:sdtContent/>
       </w:sdt>
       <w:sdt>
@@ -292,7 +291,6 @@
           <w:tag w:val="goog_rdk_1"/>
           <w:id w:val="-1166630063"/>
         </w:sdtPr>
-        <w:sdtEndPr/>
         <w:sdtContent/>
       </w:sdt>
       <w:r>
@@ -592,7 +590,7 @@
           <w:r>
             <w:fldChar w:fldCharType="separate"/>
           </w:r>
-          <w:hyperlink w:anchor="_Toc118900569" w:history="1">
+          <w:hyperlink w:anchor="_Toc119579195" w:history="1">
             <w:r>
               <w:rPr>
                 <w:rStyle w:val="a5"/>
@@ -616,7 +614,7 @@
               <w:rPr>
                 <w:webHidden/>
               </w:rPr>
-              <w:instrText xml:space="preserve"> PAGEREF _Toc118900569 \h </w:instrText>
+              <w:instrText xml:space="preserve"> PAGEREF _Toc119579195 \h </w:instrText>
             </w:r>
             <w:r>
               <w:rPr>
@@ -652,7 +650,7 @@
               <w:szCs w:val="22"/>
             </w:rPr>
           </w:pPr>
-          <w:hyperlink w:anchor="_Toc118900570" w:history="1">
+          <w:hyperlink w:anchor="_Toc119579196" w:history="1">
             <w:r>
               <w:rPr>
                 <w:rStyle w:val="a5"/>
@@ -691,7 +689,7 @@
               <w:rPr>
                 <w:webHidden/>
               </w:rPr>
-              <w:instrText xml:space="preserve"> PAGEREF _Toc118900570 \h </w:instrText>
+              <w:instrText xml:space="preserve"> PAGEREF _Toc119579196 \h </w:instrText>
             </w:r>
             <w:r>
               <w:rPr>
@@ -732,7 +730,7 @@
               <w:szCs w:val="22"/>
             </w:rPr>
           </w:pPr>
-          <w:hyperlink w:anchor="_Toc118900571" w:history="1">
+          <w:hyperlink w:anchor="_Toc119579197" w:history="1">
             <w:r>
               <w:rPr>
                 <w:rStyle w:val="a5"/>
@@ -777,7 +775,7 @@
                 <w:noProof/>
                 <w:webHidden/>
               </w:rPr>
-              <w:instrText xml:space="preserve"> PAGEREF _Toc118900571 \h </w:instrText>
+              <w:instrText xml:space="preserve"> PAGEREF _Toc119579197 \h </w:instrText>
             </w:r>
             <w:r>
               <w:rPr>
@@ -822,7 +820,7 @@
               <w:szCs w:val="22"/>
             </w:rPr>
           </w:pPr>
-          <w:hyperlink w:anchor="_Toc118900572" w:history="1">
+          <w:hyperlink w:anchor="_Toc119579198" w:history="1">
             <w:r>
               <w:rPr>
                 <w:rStyle w:val="a5"/>
@@ -867,7 +865,7 @@
                 <w:noProof/>
                 <w:webHidden/>
               </w:rPr>
-              <w:instrText xml:space="preserve"> PAGEREF _Toc118900572 \h </w:instrText>
+              <w:instrText xml:space="preserve"> PAGEREF _Toc119579198 \h </w:instrText>
             </w:r>
             <w:r>
               <w:rPr>
@@ -912,7 +910,7 @@
               <w:szCs w:val="22"/>
             </w:rPr>
           </w:pPr>
-          <w:hyperlink w:anchor="_Toc118900573" w:history="1">
+          <w:hyperlink w:anchor="_Toc119579199" w:history="1">
             <w:r>
               <w:rPr>
                 <w:rStyle w:val="a5"/>
@@ -957,7 +955,7 @@
                 <w:noProof/>
                 <w:webHidden/>
               </w:rPr>
-              <w:instrText xml:space="preserve"> PAGEREF _Toc118900573 \h </w:instrText>
+              <w:instrText xml:space="preserve"> PAGEREF _Toc119579199 \h </w:instrText>
             </w:r>
             <w:r>
               <w:rPr>
@@ -1001,7 +999,7 @@
               <w:szCs w:val="22"/>
             </w:rPr>
           </w:pPr>
-          <w:hyperlink w:anchor="_Toc118900574" w:history="1">
+          <w:hyperlink w:anchor="_Toc119579200" w:history="1">
             <w:r>
               <w:rPr>
                 <w:rStyle w:val="a5"/>
@@ -1029,7 +1027,7 @@
                 <w:noProof/>
                 <w:webHidden/>
               </w:rPr>
-              <w:instrText xml:space="preserve"> PAGEREF _Toc118900574 \h </w:instrText>
+              <w:instrText xml:space="preserve"> PAGEREF _Toc119579200 \h </w:instrText>
             </w:r>
             <w:r>
               <w:rPr>
@@ -1069,7 +1067,7 @@
               <w:szCs w:val="22"/>
             </w:rPr>
           </w:pPr>
-          <w:hyperlink w:anchor="_Toc118900575" w:history="1">
+          <w:hyperlink w:anchor="_Toc119579201" w:history="1">
             <w:r>
               <w:rPr>
                 <w:rStyle w:val="a5"/>
@@ -1108,7 +1106,7 @@
               <w:rPr>
                 <w:webHidden/>
               </w:rPr>
-              <w:instrText xml:space="preserve"> PAGEREF _Toc118900575 \h </w:instrText>
+              <w:instrText xml:space="preserve"> PAGEREF _Toc119579201 \h </w:instrText>
             </w:r>
             <w:r>
               <w:rPr>
@@ -1144,7 +1142,7 @@
               <w:szCs w:val="22"/>
             </w:rPr>
           </w:pPr>
-          <w:hyperlink w:anchor="_Toc118900576" w:history="1">
+          <w:hyperlink w:anchor="_Toc119579202" w:history="1">
             <w:r>
               <w:rPr>
                 <w:rStyle w:val="a5"/>
@@ -1183,7 +1181,7 @@
               <w:rPr>
                 <w:webHidden/>
               </w:rPr>
-              <w:instrText xml:space="preserve"> PAGEREF _Toc118900576 \h </w:instrText>
+              <w:instrText xml:space="preserve"> PAGEREF _Toc119579202 \h </w:instrText>
             </w:r>
             <w:r>
               <w:rPr>
@@ -1223,7 +1221,7 @@
               <w:szCs w:val="22"/>
             </w:rPr>
           </w:pPr>
-          <w:hyperlink w:anchor="_Toc118900577" w:history="1">
+          <w:hyperlink w:anchor="_Toc119579203" w:history="1">
             <w:r>
               <w:rPr>
                 <w:rStyle w:val="a5"/>
@@ -1251,7 +1249,7 @@
                 <w:noProof/>
                 <w:webHidden/>
               </w:rPr>
-              <w:instrText xml:space="preserve"> PAGEREF _Toc118900577 \h </w:instrText>
+              <w:instrText xml:space="preserve"> PAGEREF _Toc119579203 \h </w:instrText>
             </w:r>
             <w:r>
               <w:rPr>
@@ -1310,8 +1308,6 @@
           <w:lang w:val="ru-RU"/>
         </w:rPr>
       </w:pPr>
-      <w:bookmarkStart w:id="1" w:name="_GoBack"/>
-      <w:bookmarkEnd w:id="1"/>
       <w:r>
         <w:rPr>
           <w:rFonts w:ascii="Courier New" w:eastAsia="Courier New" w:hAnsi="Courier New" w:cs="Courier New"/>
@@ -1331,7 +1327,7 @@
           <w:lang w:val="ru-RU"/>
         </w:rPr>
       </w:pPr>
-      <w:bookmarkStart w:id="2" w:name="_Toc118900569"/>
+      <w:bookmarkStart w:id="1" w:name="_Toc119579195"/>
       <w:r>
         <w:rPr>
           <w:rFonts w:eastAsia="Courier New"/>
@@ -1340,7 +1336,7 @@
         <w:lastRenderedPageBreak/>
         <w:t>ВВЕДЕНИЕ</w:t>
       </w:r>
-      <w:bookmarkEnd w:id="2"/>
+      <w:bookmarkEnd w:id="1"/>
     </w:p>
     <w:p>
       <w:pPr>
@@ -1370,7 +1366,13 @@
         <w:rPr>
           <w:lang w:val="ru-RU"/>
         </w:rPr>
-        <w:t xml:space="preserve">, скорость, надёжность. Так же стоит учитывать, что техника, в отличие от человека, </w:t>
+        <w:t>, скорость, надёжность. Так</w:t>
+      </w:r>
+      <w:r>
+        <w:rPr>
+          <w:lang w:val="ru-RU"/>
+        </w:rPr>
+        <w:t xml:space="preserve">же стоит учитывать, что техника, в отличие от человека, </w:t>
       </w:r>
       <w:r>
         <w:rPr>
@@ -1463,7 +1465,19 @@
         <w:rPr>
           <w:lang w:val="ru-RU"/>
         </w:rPr>
-        <w:t xml:space="preserve">В рамках данной курсовой работы необходимо ознакомиться с работой фоторезисторов и фотодиодов, резисторов переменного напряжения (подстроечных резисторов) а так же реле и </w:t>
+        <w:t>В рамках данной курсовой работы необходимо ознакомиться с работой фоторезисторов и фотодиодов, резисторов переменного напряжения (подстроечных</w:t>
+      </w:r>
+      <w:r>
+        <w:rPr>
+          <w:lang w:val="ru-RU"/>
+        </w:rPr>
+        <w:t xml:space="preserve"> резисторов) а так</w:t>
+      </w:r>
+      <w:r>
+        <w:rPr>
+          <w:lang w:val="ru-RU"/>
+        </w:rPr>
+        <w:t xml:space="preserve">же реле и </w:t>
       </w:r>
       <w:r>
         <w:rPr>
@@ -1528,16 +1542,16 @@
         <w:ind w:left="993" w:hanging="285"/>
         <w:jc w:val="left"/>
       </w:pPr>
-      <w:bookmarkStart w:id="3" w:name="_Toc72828890"/>
-      <w:bookmarkStart w:id="4" w:name="_Toc104934959"/>
-      <w:bookmarkStart w:id="5" w:name="_Toc118900570"/>
+      <w:bookmarkStart w:id="2" w:name="_Toc72828890"/>
+      <w:bookmarkStart w:id="3" w:name="_Toc104934959"/>
+      <w:bookmarkStart w:id="4" w:name="_Toc119579196"/>
       <w:r>
         <w:lastRenderedPageBreak/>
         <w:t>ОБЗОР ЛИТЕРАТУРЫ</w:t>
       </w:r>
+      <w:bookmarkEnd w:id="2"/>
       <w:bookmarkEnd w:id="3"/>
       <w:bookmarkEnd w:id="4"/>
-      <w:bookmarkEnd w:id="5"/>
     </w:p>
     <w:p>
       <w:pPr>
@@ -1550,14 +1564,14 @@
           <w:lang w:val="ru-RU"/>
         </w:rPr>
       </w:pPr>
-      <w:bookmarkStart w:id="6" w:name="_Toc118900571"/>
+      <w:bookmarkStart w:id="5" w:name="_Toc119579197"/>
       <w:r>
         <w:rPr>
           <w:lang w:val="ru-RU"/>
         </w:rPr>
         <w:t>Системы уличного освещения</w:t>
       </w:r>
-      <w:bookmarkEnd w:id="6"/>
+      <w:bookmarkEnd w:id="5"/>
     </w:p>
     <w:p>
       <w:pPr>
@@ -1629,6 +1643,14 @@
           <w:lang w:val="ru-RU"/>
         </w:rPr>
       </w:pPr>
+    </w:p>
+    <w:p>
+      <w:pPr>
+        <w:jc w:val="center"/>
+        <w:rPr>
+          <w:lang w:val="ru-RU"/>
+        </w:rPr>
+      </w:pPr>
       <w:r>
         <w:rPr>
           <w:lang w:val="ru-RU"/>
@@ -1646,7 +1668,6 @@
     </w:p>
     <w:p>
       <w:pPr>
-        <w:jc w:val="left"/>
         <w:rPr>
           <w:lang w:val="ru-RU"/>
         </w:rPr>
@@ -1696,7 +1717,6 @@
     </w:p>
     <w:p>
       <w:pPr>
-        <w:jc w:val="left"/>
         <w:rPr>
           <w:lang w:val="ru-RU"/>
         </w:rPr>
@@ -1755,7 +1775,7 @@
           <w:lang w:val="ru-RU"/>
         </w:rPr>
       </w:pPr>
-      <w:bookmarkStart w:id="7" w:name="_Toc118900572"/>
+      <w:bookmarkStart w:id="6" w:name="_Toc119579198"/>
       <w:r>
         <w:rPr>
           <w:lang w:val="ru-RU"/>
@@ -1768,7 +1788,7 @@
         </w:rPr>
         <w:t xml:space="preserve"> и фотодиоды</w:t>
       </w:r>
-      <w:bookmarkEnd w:id="7"/>
+      <w:bookmarkEnd w:id="6"/>
     </w:p>
     <w:p>
       <w:pPr>
@@ -1864,11 +1884,28 @@
       </w:r>
     </w:p>
     <w:p>
-      <w:r>
-        <w:rPr>
-          <w:lang w:val="ru-RU"/>
-        </w:rPr>
-        <w:t xml:space="preserve">Таким образом фоторезисторы в обоих случаях снижают сопротивление при попадании на них света. Стоит так же отметить, что зависимость от освещённости близка к линейной, но всё же логарифмическая. </w:t>
+      <w:pPr>
+        <w:rPr>
+          <w:lang w:val="ru-RU"/>
+        </w:rPr>
+      </w:pPr>
+      <w:r>
+        <w:rPr>
+          <w:lang w:val="ru-RU"/>
+        </w:rPr>
+        <w:t>Таким образом фоторезисторы в обоих случаях снижают сопротивление при по</w:t>
+      </w:r>
+      <w:r>
+        <w:rPr>
+          <w:lang w:val="ru-RU"/>
+        </w:rPr>
+        <w:t>падании на них света. Стоит так</w:t>
+      </w:r>
+      <w:r>
+        <w:rPr>
+          <w:lang w:val="ru-RU"/>
+        </w:rPr>
+        <w:t xml:space="preserve">же отметить, что зависимость от освещённости близка к линейной, но всё же логарифмическая. </w:t>
       </w:r>
       <w:r>
         <w:rPr>
@@ -1883,6 +1920,9 @@
         <w:t>2</w:t>
       </w:r>
       <w:r>
+        <w:rPr>
+          <w:lang w:val="ru-RU"/>
+        </w:rPr>
         <w:t>:</w:t>
       </w:r>
     </w:p>
@@ -1963,6 +2003,12 @@
       <w:pPr>
         <w:ind w:firstLine="0"/>
         <w:jc w:val="center"/>
+      </w:pPr>
+    </w:p>
+    <w:p>
+      <w:pPr>
+        <w:ind w:firstLine="0"/>
+        <w:jc w:val="center"/>
         <w:rPr>
           <w:lang w:val="ru-RU"/>
         </w:rPr>
@@ -2014,22 +2060,38 @@
     <w:p>
       <w:pPr>
         <w:spacing w:after="160" w:line="259" w:lineRule="auto"/>
-        <w:jc w:val="left"/>
-        <w:rPr>
-          <w:lang w:val="ru-RU"/>
-        </w:rPr>
-      </w:pPr>
-      <w:r>
-        <w:rPr>
-          <w:lang w:val="ru-RU"/>
-        </w:rPr>
-        <w:t xml:space="preserve">Так же стоит отметить, что длина волны так же оказывает влияние на чувствительность фоторезистора. Если длина волны выходит за пределы диапазона работы – то освещённость уже не оказывает влияния. </w:t>
+        <w:rPr>
+          <w:lang w:val="ru-RU"/>
+        </w:rPr>
+      </w:pPr>
+      <w:r>
+        <w:rPr>
+          <w:lang w:val="ru-RU"/>
+        </w:rPr>
+        <w:t>Так</w:t>
+      </w:r>
+      <w:r>
+        <w:rPr>
+          <w:lang w:val="ru-RU"/>
+        </w:rPr>
+        <w:t>же стои</w:t>
+      </w:r>
+      <w:r>
+        <w:rPr>
+          <w:lang w:val="ru-RU"/>
+        </w:rPr>
+        <w:t>т отметить, что длина волны так</w:t>
+      </w:r>
+      <w:r>
+        <w:rPr>
+          <w:lang w:val="ru-RU"/>
+        </w:rPr>
+        <w:t xml:space="preserve">же оказывает влияние на чувствительность фоторезистора. Если длина волны выходит за пределы диапазона работы – то освещённость уже не оказывает влияния. </w:t>
       </w:r>
     </w:p>
     <w:p>
       <w:pPr>
         <w:spacing w:after="160" w:line="259" w:lineRule="auto"/>
-        <w:jc w:val="left"/>
         <w:rPr>
           <w:lang w:val="ru-RU"/>
         </w:rPr>
@@ -2075,7 +2137,6 @@
     <w:p>
       <w:pPr>
         <w:spacing w:after="160" w:line="259" w:lineRule="auto"/>
-        <w:jc w:val="left"/>
         <w:rPr>
           <w:lang w:val="ru-RU"/>
         </w:rPr>
@@ -2411,14 +2472,14 @@
         </w:rPr>
         <w:t xml:space="preserve"> </w:t>
       </w:r>
-      <w:bookmarkStart w:id="8" w:name="_Toc118900573"/>
+      <w:bookmarkStart w:id="7" w:name="_Toc119579199"/>
       <w:r>
         <w:rPr>
           <w:lang w:val="ru-RU"/>
         </w:rPr>
         <w:t>Реле</w:t>
       </w:r>
-      <w:bookmarkEnd w:id="8"/>
+      <w:bookmarkEnd w:id="7"/>
     </w:p>
     <w:p>
       <w:pPr>
@@ -2622,6 +2683,14 @@
           <w:lang w:val="ru-RU"/>
         </w:rPr>
       </w:pPr>
+    </w:p>
+    <w:p>
+      <w:pPr>
+        <w:jc w:val="center"/>
+        <w:rPr>
+          <w:lang w:val="ru-RU"/>
+        </w:rPr>
+      </w:pPr>
       <w:r>
         <w:rPr>
           <w:lang w:val="ru-RU"/>
@@ -2647,6 +2716,7 @@
         <w:rPr>
           <w:lang w:val="ru-RU"/>
         </w:rPr>
+        <w:lastRenderedPageBreak/>
         <w:t>В данной схеме понадобится реле тока, для разъединения цепи при большой освещённости и, работе устройства в режиме уличного освещения.</w:t>
       </w:r>
     </w:p>
@@ -2657,15 +2727,14 @@
           <w:lang w:val="ru-RU"/>
         </w:rPr>
       </w:pPr>
-      <w:bookmarkStart w:id="9" w:name="_Toc118900574"/>
-      <w:r>
-        <w:rPr>
-          <w:lang w:val="ru-RU"/>
-        </w:rPr>
-        <w:lastRenderedPageBreak/>
+      <w:bookmarkStart w:id="8" w:name="_Toc119579200"/>
+      <w:r>
+        <w:rPr>
+          <w:lang w:val="ru-RU"/>
+        </w:rPr>
         <w:t>1.4 Обзор аналогов</w:t>
       </w:r>
-      <w:bookmarkEnd w:id="9"/>
+      <w:bookmarkEnd w:id="8"/>
     </w:p>
     <w:p>
       <w:pPr>
@@ -2771,20 +2840,44 @@
         <w:rPr>
           <w:lang w:val="ru-RU"/>
         </w:rPr>
-        <w:t xml:space="preserve">Такие системы повсеместно используются в фонарях уличного освещения, соответственно, вне помещений. Системы довольно просты в производстве и качественны, но не служат в обиходе людей в бытовых нуждах. Данные системы могли бы конкурировать с моим устройством, если бы были более гибкими и простыми в использовании и легко переносились. </w:t>
-      </w:r>
-    </w:p>
-    <w:p>
-      <w:pPr>
-        <w:rPr>
-          <w:lang w:val="ru-RU"/>
-        </w:rPr>
-      </w:pPr>
-      <w:r>
-        <w:rPr>
-          <w:lang w:val="ru-RU"/>
-        </w:rPr>
-        <w:t>Выявив главные минусы аналогов (в данном случае дороговизна разработки и непереносимость), выделить обязательные требования для данной разработки.</w:t>
+        <w:t xml:space="preserve">Такие системы повсеместно используются в фонарях уличного освещения, соответственно, вне помещений. Системы довольно просты в производстве и качественны, но не служат в обиходе людей в бытовых нуждах. Данные системы могли бы конкурировать с </w:t>
+      </w:r>
+      <w:r>
+        <w:rPr>
+          <w:lang w:val="ru-RU"/>
+        </w:rPr>
+        <w:t>проектируемым</w:t>
+      </w:r>
+      <w:r>
+        <w:rPr>
+          <w:lang w:val="ru-RU"/>
+        </w:rPr>
+        <w:t xml:space="preserve"> устройством, если бы были более гибкими и простыми в использовании и легко переносились. </w:t>
+      </w:r>
+    </w:p>
+    <w:p>
+      <w:pPr>
+        <w:rPr>
+          <w:lang w:val="ru-RU"/>
+        </w:rPr>
+      </w:pPr>
+      <w:r>
+        <w:rPr>
+          <w:lang w:val="ru-RU"/>
+        </w:rPr>
+        <w:t xml:space="preserve">Выявив главные минусы аналогов (в данном случае дороговизна разработки и непереносимость), </w:t>
+      </w:r>
+      <w:r>
+        <w:rPr>
+          <w:lang w:val="ru-RU"/>
+        </w:rPr>
+        <w:t xml:space="preserve">можно </w:t>
+      </w:r>
+      <w:r>
+        <w:rPr>
+          <w:lang w:val="ru-RU"/>
+        </w:rPr>
+        <w:t>выделить обязательные требования для данной разработки.</w:t>
       </w:r>
     </w:p>
     <w:p>
@@ -2832,14 +2925,14 @@
           <w:lang w:val="ru-RU"/>
         </w:rPr>
       </w:pPr>
-      <w:bookmarkStart w:id="10" w:name="_Toc118900575"/>
+      <w:bookmarkStart w:id="9" w:name="_Toc119579201"/>
       <w:r>
         <w:rPr>
           <w:lang w:val="ru-RU"/>
         </w:rPr>
         <w:t>РАЗРАБОТКА СТРУКТУРНОЙ СХЕМЫ</w:t>
       </w:r>
-      <w:bookmarkEnd w:id="10"/>
+      <w:bookmarkEnd w:id="9"/>
     </w:p>
     <w:p>
       <w:pPr>
@@ -3147,7 +3240,19 @@
         <w:rPr>
           <w:lang w:val="ru-RU"/>
         </w:rPr>
-        <w:t xml:space="preserve"> В паре с блоком освещённости будут образовывать микроконтроллер, который посредством транзисторного ключа в будущем можно будет подключать к любым мощным схемам. </w:t>
+        <w:t xml:space="preserve"> В паре с блоком освещённости будут образовывать микроконтроллер, который посредством </w:t>
+      </w:r>
+      <w:r>
+        <w:rPr>
+          <w:lang w:val="ru-RU"/>
+        </w:rPr>
+        <w:t>электронного</w:t>
+      </w:r>
+      <w:r>
+        <w:rPr>
+          <w:lang w:val="ru-RU"/>
+        </w:rPr>
+        <w:t xml:space="preserve"> ключа в будущем можно будет подключать к любым мощным схемам. </w:t>
       </w:r>
     </w:p>
     <w:p>
@@ -3343,7 +3448,19 @@
         <w:rPr>
           <w:lang w:val="ru-RU"/>
         </w:rPr>
-        <w:t>Данные блоки полностью обеспечивают функциональную составляющую курсового проекта, в связи с чем не будут заменяться в будущем. Так же стоит отметить,</w:t>
+        <w:t xml:space="preserve">Данные блоки полностью обеспечивают функциональную составляющую курсового проекта, в связи с чем не </w:t>
+      </w:r>
+      <w:r>
+        <w:rPr>
+          <w:lang w:val="ru-RU"/>
+        </w:rPr>
+        <w:t>будут заменяться в будущем. Так</w:t>
+      </w:r>
+      <w:r>
+        <w:rPr>
+          <w:lang w:val="ru-RU"/>
+        </w:rPr>
+        <w:t>же стоит отметить,</w:t>
       </w:r>
       <w:r>
         <w:rPr>
@@ -3367,7 +3484,19 @@
         <w:rPr>
           <w:lang w:val="ru-RU"/>
         </w:rPr>
-        <w:t xml:space="preserve"> можно было бы реализовать гораздо сложнее, использовав большее количество элементов, однако в данной отрасли простота является так же одним и</w:t>
+        <w:t xml:space="preserve"> можно было бы реализовать гораздо сложнее, использовав большее количество элементов, однако в данно</w:t>
+      </w:r>
+      <w:r>
+        <w:rPr>
+          <w:lang w:val="ru-RU"/>
+        </w:rPr>
+        <w:t>й отрасли простота является так</w:t>
+      </w:r>
+      <w:r>
+        <w:rPr>
+          <w:lang w:val="ru-RU"/>
+        </w:rPr>
+        <w:t>же одним и</w:t>
       </w:r>
       <w:r>
         <w:rPr>
@@ -3395,7 +3524,7 @@
           <w:lang w:val="ru-RU"/>
         </w:rPr>
       </w:pPr>
-      <w:bookmarkStart w:id="11" w:name="_Toc118900576"/>
+      <w:bookmarkStart w:id="10" w:name="_Toc119579202"/>
       <w:r>
         <w:rPr>
           <w:lang w:val="ru-RU"/>
@@ -3403,69 +3532,69 @@
         <w:lastRenderedPageBreak/>
         <w:t>РАЗРАБОТКА ФУНКЦИОНАЛЬНОЙ СХЕМЫ</w:t>
       </w:r>
+      <w:bookmarkEnd w:id="10"/>
+    </w:p>
+    <w:p>
+      <w:pPr>
+        <w:rPr>
+          <w:lang w:val="ru-RU"/>
+        </w:rPr>
+      </w:pPr>
+      <w:r>
+        <w:rPr>
+          <w:lang w:val="ru-RU"/>
+        </w:rPr>
+        <w:t>Данный раздел пояснительной записки является основным разделом, дающим ключ к пониманию ра</w:t>
+      </w:r>
+      <w:r>
+        <w:rPr>
+          <w:lang w:val="ru-RU"/>
+        </w:rPr>
+        <w:t>боты проектируемого устройства и исчерпывающую информацию об обработке</w:t>
+      </w:r>
+      <w:r>
+        <w:rPr>
+          <w:lang w:val="ru-RU"/>
+        </w:rPr>
+        <w:t xml:space="preserve"> </w:t>
+      </w:r>
+      <w:r>
+        <w:rPr>
+          <w:lang w:val="ru-RU"/>
+        </w:rPr>
+        <w:t>цифровых и аналоговых сигналов согласно назначению устройства.</w:t>
+      </w:r>
+      <w:r>
+        <w:rPr>
+          <w:lang w:val="ru-RU"/>
+        </w:rPr>
+        <w:t xml:space="preserve"> Функциональная схема устройства представлена в приложении Б.</w:t>
+      </w:r>
+    </w:p>
+    <w:p>
+      <w:pPr>
+        <w:pStyle w:val="2"/>
+        <w:rPr>
+          <w:lang w:val="ru-RU"/>
+        </w:rPr>
+      </w:pPr>
+      <w:bookmarkStart w:id="11" w:name="_Toc119579203"/>
+      <w:r>
+        <w:rPr>
+          <w:lang w:val="ru-RU"/>
+        </w:rPr>
+        <w:t xml:space="preserve">2.1 </w:t>
+      </w:r>
+      <w:r>
+        <w:rPr>
+          <w:lang w:val="ru-RU"/>
+        </w:rPr>
+        <w:t>Датчик освещённости</w:t>
+      </w:r>
       <w:bookmarkEnd w:id="11"/>
     </w:p>
     <w:p>
       <w:pPr>
-        <w:rPr>
-          <w:lang w:val="ru-RU"/>
-        </w:rPr>
-      </w:pPr>
-      <w:r>
-        <w:rPr>
-          <w:lang w:val="ru-RU"/>
-        </w:rPr>
-        <w:t>Данный раздел пояснительной записки является основным разделом, дающим ключ к пониманию ра</w:t>
-      </w:r>
-      <w:r>
-        <w:rPr>
-          <w:lang w:val="ru-RU"/>
-        </w:rPr>
-        <w:t>боты проектируемого устройства и исчерпывающую информацию об обработке</w:t>
-      </w:r>
-      <w:r>
-        <w:rPr>
-          <w:lang w:val="ru-RU"/>
-        </w:rPr>
-        <w:t xml:space="preserve"> </w:t>
-      </w:r>
-      <w:r>
-        <w:rPr>
-          <w:lang w:val="ru-RU"/>
-        </w:rPr>
-        <w:t>цифровых и аналоговых сигналов согласно назначению устройства.</w:t>
-      </w:r>
-      <w:r>
-        <w:rPr>
-          <w:lang w:val="ru-RU"/>
-        </w:rPr>
-        <w:t xml:space="preserve"> Функциональная схема устройства представлена в приложении Б.</w:t>
-      </w:r>
-    </w:p>
-    <w:p>
-      <w:pPr>
-        <w:pStyle w:val="2"/>
-        <w:rPr>
-          <w:lang w:val="ru-RU"/>
-        </w:rPr>
-      </w:pPr>
-      <w:bookmarkStart w:id="12" w:name="_Toc118900577"/>
-      <w:r>
-        <w:rPr>
-          <w:lang w:val="ru-RU"/>
-        </w:rPr>
-        <w:t xml:space="preserve">2.1 </w:t>
-      </w:r>
-      <w:r>
-        <w:rPr>
-          <w:lang w:val="ru-RU"/>
-        </w:rPr>
-        <w:t>Датчик освещённости</w:t>
-      </w:r>
-      <w:bookmarkEnd w:id="12"/>
-    </w:p>
-    <w:p>
-      <w:pPr>
         <w:pStyle w:val="ae"/>
         <w:rPr>
           <w:lang w:val="ru-RU"/>
@@ -3499,7 +3628,13 @@
         <w:rPr>
           <w:lang w:val="ru-RU"/>
         </w:rPr>
-        <w:t>предоставлено на рисунке 2.1</w:t>
+        <w:t>пред</w:t>
+      </w:r>
+      <w:r>
+        <w:rPr>
+          <w:lang w:val="ru-RU"/>
+        </w:rPr>
+        <w:t>ставлено на рисунке 2.1</w:t>
       </w:r>
       <w:r>
         <w:rPr>
@@ -3577,6 +3712,14 @@
           <w:lang w:val="ru-RU"/>
         </w:rPr>
       </w:pPr>
+    </w:p>
+    <w:p>
+      <w:pPr>
+        <w:jc w:val="center"/>
+        <w:rPr>
+          <w:lang w:val="ru-RU"/>
+        </w:rPr>
+      </w:pPr>
       <w:r>
         <w:rPr>
           <w:lang w:val="ru-RU"/>
@@ -3803,6 +3946,7 @@
     </w:p>
     <w:p>
       <w:pPr>
+        <w:ind w:firstLine="0"/>
         <w:jc w:val="left"/>
         <w:rPr>
           <w:lang w:val="ru-RU"/>
@@ -4213,79 +4357,10 @@
           </w:p>
         </w:tc>
       </w:tr>
-      <w:tr>
-        <w:tc>
-          <w:tcPr>
-            <w:tcW w:w="7508" w:type="dxa"/>
-            <w:tcBorders>
-              <w:top w:val="single" w:sz="4" w:space="0" w:color="auto"/>
-              <w:left w:val="single" w:sz="4" w:space="0" w:color="auto"/>
-              <w:bottom w:val="single" w:sz="4" w:space="0" w:color="auto"/>
-              <w:right w:val="single" w:sz="4" w:space="0" w:color="auto"/>
-            </w:tcBorders>
-            <w:hideMark/>
-          </w:tcPr>
-          <w:p>
-            <w:pPr>
-              <w:ind w:firstLine="0"/>
-              <w:jc w:val="left"/>
-              <w:rPr>
-                <w:lang w:val="ru-RU" w:eastAsia="en-US"/>
-              </w:rPr>
-            </w:pPr>
-            <w:r>
-              <w:rPr>
-                <w:lang w:val="ru-RU" w:eastAsia="en-US"/>
-              </w:rPr>
-              <w:t xml:space="preserve">Сопротивление в полной темноте (0 </w:t>
-            </w:r>
-            <w:proofErr w:type="spellStart"/>
-            <w:r>
-              <w:rPr>
-                <w:lang w:val="ru-RU" w:eastAsia="en-US"/>
-              </w:rPr>
-              <w:t>лк</w:t>
-            </w:r>
-            <w:proofErr w:type="spellEnd"/>
-            <w:r>
-              <w:rPr>
-                <w:lang w:val="ru-RU" w:eastAsia="en-US"/>
-              </w:rPr>
-              <w:t>), мОм</w:t>
-            </w:r>
-          </w:p>
-        </w:tc>
-        <w:tc>
-          <w:tcPr>
-            <w:tcW w:w="1836" w:type="dxa"/>
-            <w:tcBorders>
-              <w:top w:val="single" w:sz="4" w:space="0" w:color="auto"/>
-              <w:left w:val="single" w:sz="4" w:space="0" w:color="auto"/>
-              <w:bottom w:val="single" w:sz="4" w:space="0" w:color="auto"/>
-              <w:right w:val="single" w:sz="4" w:space="0" w:color="auto"/>
-            </w:tcBorders>
-            <w:hideMark/>
-          </w:tcPr>
-          <w:p>
-            <w:pPr>
-              <w:ind w:firstLine="0"/>
-              <w:jc w:val="center"/>
-              <w:rPr>
-                <w:lang w:val="ru-RU" w:eastAsia="en-US"/>
-              </w:rPr>
-            </w:pPr>
-            <w:r>
-              <w:rPr>
-                <w:lang w:val="ru-RU" w:eastAsia="en-US"/>
-              </w:rPr>
-              <w:t>1</w:t>
-            </w:r>
-          </w:p>
-        </w:tc>
-      </w:tr>
     </w:tbl>
     <w:p>
       <w:pPr>
+        <w:ind w:firstLine="0"/>
         <w:jc w:val="left"/>
         <w:rPr>
           <w:lang w:val="ru-RU"/>
@@ -4313,12 +4388,6 @@
         <w:tc>
           <w:tcPr>
             <w:tcW w:w="7508" w:type="dxa"/>
-            <w:tcBorders>
-              <w:top w:val="single" w:sz="4" w:space="0" w:color="auto"/>
-              <w:left w:val="single" w:sz="4" w:space="0" w:color="auto"/>
-              <w:bottom w:val="single" w:sz="4" w:space="0" w:color="auto"/>
-              <w:right w:val="single" w:sz="4" w:space="0" w:color="auto"/>
-            </w:tcBorders>
             <w:hideMark/>
           </w:tcPr>
           <w:p>
@@ -4333,6 +4402,63 @@
               <w:rPr>
                 <w:lang w:val="ru-RU" w:eastAsia="en-US"/>
               </w:rPr>
+              <w:t xml:space="preserve">Сопротивление в полной темноте (0 </w:t>
+            </w:r>
+            <w:proofErr w:type="spellStart"/>
+            <w:r>
+              <w:rPr>
+                <w:lang w:val="ru-RU" w:eastAsia="en-US"/>
+              </w:rPr>
+              <w:t>лк</w:t>
+            </w:r>
+            <w:proofErr w:type="spellEnd"/>
+            <w:r>
+              <w:rPr>
+                <w:lang w:val="ru-RU" w:eastAsia="en-US"/>
+              </w:rPr>
+              <w:t>), мОм</w:t>
+            </w:r>
+          </w:p>
+        </w:tc>
+        <w:tc>
+          <w:tcPr>
+            <w:tcW w:w="1836" w:type="dxa"/>
+            <w:hideMark/>
+          </w:tcPr>
+          <w:p>
+            <w:pPr>
+              <w:ind w:firstLine="0"/>
+              <w:jc w:val="center"/>
+              <w:rPr>
+                <w:lang w:val="ru-RU" w:eastAsia="en-US"/>
+              </w:rPr>
+            </w:pPr>
+            <w:r>
+              <w:rPr>
+                <w:lang w:val="ru-RU" w:eastAsia="en-US"/>
+              </w:rPr>
+              <w:t>1</w:t>
+            </w:r>
+          </w:p>
+        </w:tc>
+      </w:tr>
+      <w:tr>
+        <w:tc>
+          <w:tcPr>
+            <w:tcW w:w="7508" w:type="dxa"/>
+          </w:tcPr>
+          <w:p>
+            <w:pPr>
+              <w:ind w:firstLine="0"/>
+              <w:jc w:val="left"/>
+              <w:rPr>
+                <w:lang w:val="ru-RU" w:eastAsia="en-US"/>
+              </w:rPr>
+            </w:pPr>
+            <w:r>
+              <w:rPr>
+                <w:lang w:val="ru-RU" w:eastAsia="en-US"/>
+              </w:rPr>
               <w:t xml:space="preserve">Максимальная длина волны, </w:t>
             </w:r>
             <w:proofErr w:type="spellStart"/>
@@ -4348,13 +4474,6 @@
         <w:tc>
           <w:tcPr>
             <w:tcW w:w="1836" w:type="dxa"/>
-            <w:tcBorders>
-              <w:top w:val="single" w:sz="4" w:space="0" w:color="auto"/>
-              <w:left w:val="single" w:sz="4" w:space="0" w:color="auto"/>
-              <w:bottom w:val="single" w:sz="4" w:space="0" w:color="auto"/>
-              <w:right w:val="single" w:sz="4" w:space="0" w:color="auto"/>
-            </w:tcBorders>
-            <w:hideMark/>
           </w:tcPr>
           <w:p>
             <w:pPr>
@@ -4376,23 +4495,21 @@
     </w:tbl>
     <w:p>
       <w:pPr>
-        <w:jc w:val="left"/>
-        <w:rPr>
-          <w:lang w:val="ru-RU"/>
-        </w:rPr>
-      </w:pPr>
-    </w:p>
-    <w:p>
-      <w:pPr>
-        <w:rPr>
-          <w:lang w:val="ru-RU"/>
-        </w:rPr>
-      </w:pPr>
-      <w:r>
-        <w:rPr>
-          <w:lang w:val="ru-RU"/>
-        </w:rPr>
-        <w:t xml:space="preserve">Так же можно использовать фоторезисторы </w:t>
+        <w:rPr>
+          <w:lang w:val="ru-RU"/>
+        </w:rPr>
+      </w:pPr>
+      <w:r>
+        <w:rPr>
+          <w:lang w:val="ru-RU"/>
+        </w:rPr>
+        <w:t>Так</w:t>
+      </w:r>
+      <w:r>
+        <w:rPr>
+          <w:lang w:val="ru-RU"/>
+        </w:rPr>
+        <w:t xml:space="preserve">же можно использовать фоторезисторы </w:t>
       </w:r>
       <w:r>
         <w:t>MLG</w:t>
@@ -4480,6 +4597,14 @@
           <w:lang w:val="ru-RU"/>
         </w:rPr>
       </w:pPr>
+    </w:p>
+    <w:p>
+      <w:pPr>
+        <w:jc w:val="center"/>
+        <w:rPr>
+          <w:lang w:val="ru-RU"/>
+        </w:rPr>
+      </w:pPr>
       <w:r>
         <w:rPr>
           <w:lang w:val="ru-RU"/>
@@ -4676,6 +4801,7 @@
         <w:rPr>
           <w:lang w:val="ru-RU"/>
         </w:rPr>
+        <w:lastRenderedPageBreak/>
         <w:t xml:space="preserve">Соответственно, сила тока </w:t>
       </w:r>
       <w:proofErr w:type="gramStart"/>
@@ -4818,16 +4944,14 @@
     <w:p>
       <w:pPr>
         <w:ind w:firstLine="708"/>
-        <w:jc w:val="left"/>
-        <w:rPr>
-          <w:lang w:val="ru-RU"/>
-        </w:rPr>
-      </w:pPr>
-      <w:r>
-        <w:rPr>
-          <w:lang w:val="ru-RU"/>
-        </w:rPr>
-        <w:lastRenderedPageBreak/>
+        <w:rPr>
+          <w:lang w:val="ru-RU"/>
+        </w:rPr>
+      </w:pPr>
+      <w:r>
+        <w:rPr>
+          <w:lang w:val="ru-RU"/>
+        </w:rPr>
         <w:t xml:space="preserve">Выходное напряжение на делителе с подстроечным резистором будет </w:t>
       </w:r>
       <w:proofErr w:type="gramStart"/>
@@ -5126,7 +5250,6 @@
     <w:p>
       <w:pPr>
         <w:ind w:firstLine="708"/>
-        <w:jc w:val="left"/>
         <w:rPr>
           <w:lang w:val="ru-RU"/>
         </w:rPr>
@@ -5508,7 +5631,13 @@
           <w:lang w:val="ru-RU"/>
         </w:rPr>
         <w:tab/>
-        <w:t>Так же данный датчик можно построить на фотодиоде, используя операционный усилитель. Так как фотодиоды формируют ток короткого замыкания при высокой освещённости, его вывод можно было бы подключить к инверсному входу операционного усилителя, а нереверсивный вход можно подключить к земле. Примерная схема этого элемента выглядела бы так</w:t>
+        <w:t>Так</w:t>
+      </w:r>
+      <w:r>
+        <w:rPr>
+          <w:lang w:val="ru-RU"/>
+        </w:rPr>
+        <w:t>же данный датчик можно построить на фотодиоде, используя операционный усилитель. Так как фотодиоды формируют ток короткого замыкания при высокой освещённости, его вывод можно было бы подключить к инверсному входу операционного усилителя, а нереверсивный вход можно подключить к земле. Примерная схема этого элемента выглядела бы так</w:t>
       </w:r>
       <w:r>
         <w:t xml:space="preserve"> (</w:t>
@@ -5595,11 +5724,26 @@
           <w:lang w:val="ru-RU"/>
         </w:rPr>
       </w:pPr>
-      <w:r>
-        <w:rPr>
-          <w:lang w:val="ru-RU"/>
-        </w:rPr>
-        <w:t>Рис. 2.3 – схема фотометрического датчика на фотодиоде.</w:t>
+    </w:p>
+    <w:p>
+      <w:pPr>
+        <w:ind w:firstLine="0"/>
+        <w:jc w:val="center"/>
+        <w:rPr>
+          <w:lang w:val="ru-RU"/>
+        </w:rPr>
+      </w:pPr>
+      <w:r>
+        <w:rPr>
+          <w:lang w:val="ru-RU"/>
+        </w:rPr>
+        <w:t>Рис. 2.3 – С</w:t>
+      </w:r>
+      <w:r>
+        <w:rPr>
+          <w:lang w:val="ru-RU"/>
+        </w:rPr>
+        <w:t>хема фотометрического датчика на фотодиоде.</w:t>
       </w:r>
     </w:p>
     <w:p>
@@ -5629,14 +5773,8 @@
         <w:rPr>
           <w:lang w:val="ru-RU"/>
         </w:rPr>
-        <w:t xml:space="preserve">Так как в данной схеме фигурирует обратная связь, то разность напряжения на входе усилителя всегда будет приближена к нулю, и, следовательно, фотодиод будет работать в режиме короткого замыкания. При этом </w:t>
-      </w:r>
-      <w:r>
-        <w:rPr>
-          <w:lang w:val="ru-RU"/>
-        </w:rPr>
         <w:lastRenderedPageBreak/>
-        <w:t>входной ток усилителя будет иметь очень маленькую величину</w:t>
+        <w:t>Так как в данной схеме фигурирует обратная связь, то разность напряжения на входе усилителя всегда будет приближена к нулю, и, следовательно, фотодиод будет работать в режиме короткого замыкания. При этом входной ток усилителя будет иметь очень маленькую величину</w:t>
       </w:r>
       <w:r>
         <w:rPr>
@@ -5654,7 +5792,13 @@
         <w:rPr>
           <w:lang w:val="ru-RU"/>
         </w:rPr>
-        <w:t xml:space="preserve">. Так же изменением номинала резистора </w:t>
+        <w:t>. Так</w:t>
+      </w:r>
+      <w:r>
+        <w:rPr>
+          <w:lang w:val="ru-RU"/>
+        </w:rPr>
+        <w:t xml:space="preserve">же изменением номинала резистора </w:t>
       </w:r>
       <w:r>
         <w:t>R</w:t>
@@ -5682,15 +5826,2630 @@
     </w:p>
     <w:p>
       <w:pPr>
+        <w:pStyle w:val="2"/>
+        <w:rPr>
+          <w:lang w:val="ru-RU"/>
+        </w:rPr>
+      </w:pPr>
+      <w:r>
+        <w:rPr>
+          <w:lang w:val="ru-RU"/>
+        </w:rPr>
+        <w:t xml:space="preserve">2.1 </w:t>
+      </w:r>
+      <w:r>
+        <w:rPr>
+          <w:lang w:val="ru-RU"/>
+        </w:rPr>
+        <w:t>Электронный ключ</w:t>
+      </w:r>
+    </w:p>
+    <w:p>
+      <w:pPr>
+        <w:rPr>
+          <w:lang w:val="ru-RU"/>
+        </w:rPr>
+      </w:pPr>
+      <w:r>
+        <w:rPr>
+          <w:lang w:val="ru-RU"/>
+        </w:rPr>
+        <w:t xml:space="preserve">Как упоминалось ранее, система будет строиться на датчике освещенности, рассмотренного разделом выше, и </w:t>
+      </w:r>
+      <w:r>
+        <w:rPr>
+          <w:lang w:val="ru-RU"/>
+        </w:rPr>
+        <w:t>электронном</w:t>
+      </w:r>
+      <w:r>
+        <w:rPr>
+          <w:lang w:val="ru-RU"/>
+        </w:rPr>
+        <w:t xml:space="preserve"> ключе. </w:t>
+      </w:r>
+    </w:p>
+    <w:p>
+      <w:pPr>
+        <w:rPr>
+          <w:lang w:val="ru-RU"/>
+        </w:rPr>
+      </w:pPr>
+      <w:r>
+        <w:rPr>
+          <w:lang w:val="ru-RU"/>
+        </w:rPr>
+        <w:t>Электронный ключ – любой коммутационный элемент или устройство, который может применяться для замыкания</w:t>
+      </w:r>
+      <w:r>
+        <w:rPr>
+          <w:lang w:val="ru-RU"/>
+        </w:rPr>
+        <w:t>/</w:t>
+      </w:r>
+      <w:r>
+        <w:rPr>
+          <w:lang w:val="ru-RU"/>
+        </w:rPr>
+        <w:t xml:space="preserve">размыкания электрической цепи или группы электрических цепей. В данном случае ключом будет служить транзистор. Обобщённая схема включения транзистора в режиме электрического </w:t>
+      </w:r>
+      <w:r>
+        <w:rPr>
+          <w:lang w:val="ru-RU"/>
+        </w:rPr>
+        <w:t>ключа выглядит следующим образом (рис. 2.4):</w:t>
+      </w:r>
+    </w:p>
+    <w:p>
+      <w:pPr>
+        <w:rPr>
+          <w:lang w:val="ru-RU"/>
+        </w:rPr>
+      </w:pPr>
+    </w:p>
+    <w:p>
+      <w:pPr>
+        <w:ind w:firstLine="0"/>
+        <w:jc w:val="center"/>
+        <w:rPr>
+          <w:lang w:val="ru-RU"/>
+        </w:rPr>
+      </w:pPr>
+      <w:r>
+        <w:rPr>
+          <w:lang w:val="ru-RU"/>
+        </w:rPr>
+        <w:drawing>
+          <wp:inline distT="0" distB="0" distL="0" distR="0" wp14:anchorId="7B16F850" wp14:editId="773537E4">
+            <wp:extent cx="3959550" cy="3344091"/>
+            <wp:effectExtent l="0" t="0" r="3175" b="8890"/>
+            <wp:docPr id="5" name="Рисунок 5"/>
+            <wp:cNvGraphicFramePr>
+              <a:graphicFrameLocks xmlns:a="http://schemas.openxmlformats.org/drawingml/2006/main" noChangeAspect="1"/>
+            </wp:cNvGraphicFramePr>
+            <a:graphic xmlns:a="http://schemas.openxmlformats.org/drawingml/2006/main">
+              <a:graphicData uri="http://schemas.openxmlformats.org/drawingml/2006/picture">
+                <pic:pic xmlns:pic="http://schemas.openxmlformats.org/drawingml/2006/picture">
+                  <pic:nvPicPr>
+                    <pic:cNvPr id="1" name=""/>
+                    <pic:cNvPicPr/>
+                  </pic:nvPicPr>
+                  <pic:blipFill rotWithShape="1">
+                    <a:blip r:embed="rId15"/>
+                    <a:srcRect l="880" t="5015" r="1464" b="935"/>
+                    <a:stretch/>
+                  </pic:blipFill>
+                  <pic:spPr bwMode="auto">
+                    <a:xfrm>
+                      <a:off x="0" y="0"/>
+                      <a:ext cx="3980759" cy="3362003"/>
+                    </a:xfrm>
+                    <a:prstGeom prst="rect">
+                      <a:avLst/>
+                    </a:prstGeom>
+                    <a:ln>
+                      <a:noFill/>
+                    </a:ln>
+                    <a:extLst>
+                      <a:ext uri="{53640926-AAD7-44D8-BBD7-CCE9431645EC}">
+                        <a14:shadowObscured xmlns:a14="http://schemas.microsoft.com/office/drawing/2010/main"/>
+                      </a:ext>
+                    </a:extLst>
+                  </pic:spPr>
+                </pic:pic>
+              </a:graphicData>
+            </a:graphic>
+          </wp:inline>
+        </w:drawing>
+      </w:r>
+    </w:p>
+    <w:p>
+      <w:pPr>
+        <w:ind w:firstLine="0"/>
+        <w:jc w:val="center"/>
+        <w:rPr>
+          <w:lang w:val="ru-RU"/>
+        </w:rPr>
+      </w:pPr>
+    </w:p>
+    <w:p>
+      <w:pPr>
+        <w:ind w:firstLine="0"/>
+        <w:jc w:val="center"/>
+        <w:rPr>
+          <w:lang w:val="ru-RU"/>
+        </w:rPr>
+      </w:pPr>
+      <w:r>
+        <w:rPr>
+          <w:lang w:val="ru-RU"/>
+        </w:rPr>
+        <w:t>Рис. 2.4 – Электронный ключ на базе транзистора.</w:t>
+      </w:r>
+    </w:p>
+    <w:p>
+      <w:pPr>
+        <w:ind w:firstLine="0"/>
+        <w:rPr>
+          <w:lang w:val="ru-RU"/>
+        </w:rPr>
+      </w:pPr>
+    </w:p>
+    <w:p>
+      <w:pPr>
+        <w:pStyle w:val="ae"/>
+        <w:rPr>
+          <w:lang w:val="ru-RU"/>
+        </w:rPr>
+      </w:pPr>
+      <w:r>
+        <w:rPr>
+          <w:lang w:val="ru-RU"/>
+        </w:rPr>
+        <w:t xml:space="preserve">Данный ключ также может реализовываться на реле, но так как у реле скорость переключения больше с точки зрения современной электроники и коммутирующие контакты быстрее изнашиваются, было принято решение реализовывать данный элемент на транзисторе. Также реле было бы дороже и больше по размеру. </w:t>
+      </w:r>
+    </w:p>
+    <w:p>
+      <w:pPr>
+        <w:pStyle w:val="ae"/>
+        <w:rPr>
+          <w:lang w:val="ru-RU"/>
+        </w:rPr>
+      </w:pPr>
+      <w:r>
+        <w:rPr>
+          <w:lang w:val="ru-RU"/>
+        </w:rPr>
+        <w:lastRenderedPageBreak/>
+        <w:t xml:space="preserve">Выполняет такой ключ, как можно догадаться, всего две операции. Разомкнуть и замкнуть цепь, питающуюся </w:t>
+      </w:r>
+      <w:r>
+        <w:t>U</w:t>
+      </w:r>
+      <w:r>
+        <w:rPr>
+          <w:vertAlign w:val="subscript"/>
+          <w:lang w:val="ru-RU"/>
+        </w:rPr>
+        <w:t>пит.</w:t>
+      </w:r>
+      <w:r>
+        <w:rPr>
+          <w:vertAlign w:val="subscript"/>
+          <w:lang w:val="ru-RU"/>
+        </w:rPr>
+        <w:t xml:space="preserve"> </w:t>
+      </w:r>
+      <w:r>
+        <w:rPr>
+          <w:lang w:val="ru-RU"/>
+        </w:rPr>
+        <w:t xml:space="preserve">Если на базу подавать напряжение, необходимое для открытия транзистора, будет течь ток от плюса к минусу </w:t>
+      </w:r>
+      <w:r>
+        <w:t>U</w:t>
+      </w:r>
+      <w:r>
+        <w:rPr>
+          <w:vertAlign w:val="subscript"/>
+          <w:lang w:val="ru-RU"/>
+        </w:rPr>
+        <w:t>пит</w:t>
+      </w:r>
+      <w:r>
+        <w:rPr>
+          <w:vertAlign w:val="subscript"/>
+          <w:lang w:val="ru-RU"/>
+        </w:rPr>
+        <w:t>.</w:t>
+      </w:r>
+      <w:r>
+        <w:rPr>
+          <w:lang w:val="ru-RU"/>
+        </w:rPr>
+        <w:t xml:space="preserve"> через цепь резистор</w:t>
+      </w:r>
+      <w:r>
+        <w:rPr>
+          <w:lang w:val="ru-RU"/>
+        </w:rPr>
+        <w:t xml:space="preserve"> –&gt; </w:t>
+      </w:r>
+      <w:r>
+        <w:rPr>
+          <w:lang w:val="ru-RU"/>
+        </w:rPr>
+        <w:t>коллектор –</w:t>
+      </w:r>
+      <w:r>
+        <w:rPr>
+          <w:lang w:val="ru-RU"/>
+        </w:rPr>
+        <w:t xml:space="preserve">&gt; </w:t>
+      </w:r>
+      <w:r>
+        <w:rPr>
+          <w:lang w:val="ru-RU"/>
+        </w:rPr>
+        <w:t xml:space="preserve">эмиттер. Таким образом на </w:t>
+      </w:r>
+      <w:r>
+        <w:rPr>
+          <w:lang w:val="ru-RU"/>
+        </w:rPr>
+        <w:t xml:space="preserve">цепи питания можно располагать любые элементы, которые должны управляться транзисторным ключом. </w:t>
+      </w:r>
+    </w:p>
+    <w:p>
+      <w:pPr>
+        <w:pStyle w:val="ae"/>
+        <w:rPr>
+          <w:lang w:val="ru-RU"/>
+        </w:rPr>
+      </w:pPr>
+      <w:r>
+        <w:rPr>
+          <w:lang w:val="ru-RU"/>
+        </w:rPr>
+        <w:t>Данный ключ стоит рассчитать: в качестве источника управления (</w:t>
+      </w:r>
+      <w:r>
+        <w:t>U</w:t>
+      </w:r>
+      <w:r>
+        <w:rPr>
+          <w:vertAlign w:val="subscript"/>
+          <w:lang w:val="ru-RU"/>
+        </w:rPr>
+        <w:t>вкл</w:t>
+      </w:r>
+      <w:r>
+        <w:rPr>
+          <w:vertAlign w:val="subscript"/>
+          <w:lang w:val="ru-RU"/>
+        </w:rPr>
+        <w:t>.</w:t>
+      </w:r>
+      <w:r>
+        <w:rPr>
+          <w:lang w:val="ru-RU"/>
+        </w:rPr>
+        <w:t xml:space="preserve">) может послужить хоть батарейка на 1,5 вольта. Но для нашего случая примем напряжение питания, как и напряжение управления, 4,5 вольта (блок из трёх батарей по 1,5 вольту). Для примера можно вставить в эту схему светодиод. Конечная схема будет выглядеть следующим образом (рис. 2.5): </w:t>
+      </w:r>
+    </w:p>
+    <w:p>
+      <w:pPr>
+        <w:pStyle w:val="ae"/>
+        <w:rPr>
+          <w:lang w:val="ru-RU"/>
+        </w:rPr>
+      </w:pPr>
+    </w:p>
+    <w:p>
+      <w:pPr>
+        <w:pStyle w:val="ae"/>
+        <w:jc w:val="center"/>
+        <w:rPr>
+          <w:lang w:val="ru-RU"/>
+        </w:rPr>
+      </w:pPr>
+      <w:r>
+        <w:rPr>
+          <w:lang w:val="ru-RU"/>
+        </w:rPr>
+        <w:drawing>
+          <wp:inline distT="0" distB="0" distL="0" distR="0" wp14:anchorId="6D87B4BA" wp14:editId="008F67DD">
+            <wp:extent cx="3474720" cy="3570411"/>
+            <wp:effectExtent l="0" t="0" r="0" b="0"/>
+            <wp:docPr id="7" name="Рисунок 7"/>
+            <wp:cNvGraphicFramePr>
+              <a:graphicFrameLocks xmlns:a="http://schemas.openxmlformats.org/drawingml/2006/main" noChangeAspect="1"/>
+            </wp:cNvGraphicFramePr>
+            <a:graphic xmlns:a="http://schemas.openxmlformats.org/drawingml/2006/main">
+              <a:graphicData uri="http://schemas.openxmlformats.org/drawingml/2006/picture">
+                <pic:pic xmlns:pic="http://schemas.openxmlformats.org/drawingml/2006/picture">
+                  <pic:nvPicPr>
+                    <pic:cNvPr id="1" name=""/>
+                    <pic:cNvPicPr/>
+                  </pic:nvPicPr>
+                  <pic:blipFill rotWithShape="1">
+                    <a:blip r:embed="rId16"/>
+                    <a:srcRect r="2466" b="2947"/>
+                    <a:stretch/>
+                  </pic:blipFill>
+                  <pic:spPr bwMode="auto">
+                    <a:xfrm>
+                      <a:off x="0" y="0"/>
+                      <a:ext cx="3491230" cy="3587375"/>
+                    </a:xfrm>
+                    <a:prstGeom prst="rect">
+                      <a:avLst/>
+                    </a:prstGeom>
+                    <a:ln>
+                      <a:noFill/>
+                    </a:ln>
+                    <a:extLst>
+                      <a:ext uri="{53640926-AAD7-44D8-BBD7-CCE9431645EC}">
+                        <a14:shadowObscured xmlns:a14="http://schemas.microsoft.com/office/drawing/2010/main"/>
+                      </a:ext>
+                    </a:extLst>
+                  </pic:spPr>
+                </pic:pic>
+              </a:graphicData>
+            </a:graphic>
+          </wp:inline>
+        </w:drawing>
+      </w:r>
+    </w:p>
+    <w:p>
+      <w:pPr>
+        <w:pStyle w:val="ae"/>
+        <w:jc w:val="center"/>
+        <w:rPr>
+          <w:lang w:val="ru-RU"/>
+        </w:rPr>
+      </w:pPr>
+    </w:p>
+    <w:p>
+      <w:pPr>
+        <w:pStyle w:val="ae"/>
+        <w:jc w:val="center"/>
+        <w:rPr>
+          <w:lang w:val="ru-RU"/>
+        </w:rPr>
+      </w:pPr>
+      <w:r>
+        <w:rPr>
+          <w:lang w:val="ru-RU"/>
+        </w:rPr>
+        <w:t>Рис. 2.5 – Примерная схема использования транзисторного ключа</w:t>
+      </w:r>
+    </w:p>
+    <w:p>
+      <w:pPr>
+        <w:pStyle w:val="ae"/>
+        <w:rPr>
+          <w:lang w:val="ru-RU"/>
+        </w:rPr>
+      </w:pPr>
+    </w:p>
+    <w:p>
+      <w:pPr>
+        <w:pStyle w:val="ae"/>
+        <w:rPr>
+          <w:lang w:val="ru-RU"/>
+        </w:rPr>
+      </w:pPr>
+      <w:r>
+        <w:rPr>
+          <w:lang w:val="ru-RU"/>
+        </w:rPr>
+        <w:t xml:space="preserve">Для расчёта нам понадобятся следующие характеристики (табл. </w:t>
+      </w:r>
+      <w:r>
+        <w:rPr>
+          <w:lang w:val="ru-RU"/>
+        </w:rPr>
+        <w:t>2.2</w:t>
+      </w:r>
+      <w:r>
+        <w:rPr>
+          <w:lang w:val="ru-RU"/>
+        </w:rPr>
+        <w:t>):</w:t>
+      </w:r>
+    </w:p>
+    <w:p>
+      <w:pPr>
+        <w:pStyle w:val="ae"/>
+        <w:rPr>
+          <w:lang w:val="ru-RU"/>
+        </w:rPr>
+      </w:pPr>
+    </w:p>
+    <w:p>
+      <w:pPr>
+        <w:pStyle w:val="ae"/>
+        <w:ind w:firstLine="0"/>
+        <w:rPr>
+          <w:lang w:val="ru-RU"/>
+        </w:rPr>
+      </w:pPr>
+      <w:r>
+        <w:rPr>
+          <w:lang w:val="ru-RU"/>
+        </w:rPr>
+        <w:t xml:space="preserve">Табл. </w:t>
+      </w:r>
+      <w:r>
+        <w:rPr>
+          <w:lang w:val="ru-RU"/>
+        </w:rPr>
+        <w:t>2.2 – характеристики для расчёта транзисторного ключа.</w:t>
+      </w:r>
+    </w:p>
+    <w:tbl>
+      <w:tblPr>
+        <w:tblStyle w:val="ad"/>
+        <w:tblW w:w="0" w:type="auto"/>
+        <w:tblLook w:val="04A0" w:firstRow="1" w:lastRow="0" w:firstColumn="1" w:lastColumn="0" w:noHBand="0" w:noVBand="1"/>
+      </w:tblPr>
+      <w:tblGrid>
+        <w:gridCol w:w="7508"/>
+        <w:gridCol w:w="1836"/>
+      </w:tblGrid>
+      <w:tr>
+        <w:tc>
+          <w:tcPr>
+            <w:tcW w:w="7508" w:type="dxa"/>
+            <w:tcBorders>
+              <w:top w:val="single" w:sz="4" w:space="0" w:color="auto"/>
+              <w:left w:val="single" w:sz="4" w:space="0" w:color="auto"/>
+              <w:bottom w:val="single" w:sz="4" w:space="0" w:color="auto"/>
+              <w:right w:val="single" w:sz="4" w:space="0" w:color="auto"/>
+            </w:tcBorders>
+            <w:hideMark/>
+          </w:tcPr>
+          <w:p>
+            <w:pPr>
+              <w:ind w:firstLine="0"/>
+              <w:jc w:val="center"/>
+              <w:rPr>
+                <w:lang w:val="ru-RU" w:eastAsia="en-US"/>
+              </w:rPr>
+            </w:pPr>
+            <w:r>
+              <w:rPr>
+                <w:lang w:val="ru-RU" w:eastAsia="en-US"/>
+              </w:rPr>
+              <w:t>Характеристика</w:t>
+            </w:r>
+          </w:p>
+        </w:tc>
+        <w:tc>
+          <w:tcPr>
+            <w:tcW w:w="1836" w:type="dxa"/>
+            <w:tcBorders>
+              <w:top w:val="single" w:sz="4" w:space="0" w:color="auto"/>
+              <w:left w:val="single" w:sz="4" w:space="0" w:color="auto"/>
+              <w:bottom w:val="single" w:sz="4" w:space="0" w:color="auto"/>
+              <w:right w:val="single" w:sz="4" w:space="0" w:color="auto"/>
+            </w:tcBorders>
+            <w:hideMark/>
+          </w:tcPr>
+          <w:p>
+            <w:pPr>
+              <w:ind w:firstLine="0"/>
+              <w:jc w:val="center"/>
+              <w:rPr>
+                <w:lang w:val="ru-RU" w:eastAsia="en-US"/>
+              </w:rPr>
+            </w:pPr>
+            <w:r>
+              <w:rPr>
+                <w:lang w:val="ru-RU" w:eastAsia="en-US"/>
+              </w:rPr>
+              <w:t>Значение</w:t>
+            </w:r>
+          </w:p>
+        </w:tc>
+      </w:tr>
+      <w:tr>
+        <w:tc>
+          <w:tcPr>
+            <w:tcW w:w="7508" w:type="dxa"/>
+            <w:tcBorders>
+              <w:top w:val="single" w:sz="4" w:space="0" w:color="auto"/>
+              <w:left w:val="single" w:sz="4" w:space="0" w:color="auto"/>
+              <w:bottom w:val="single" w:sz="4" w:space="0" w:color="auto"/>
+              <w:right w:val="single" w:sz="4" w:space="0" w:color="auto"/>
+            </w:tcBorders>
+          </w:tcPr>
+          <w:p>
+            <w:pPr>
+              <w:ind w:firstLine="0"/>
+              <w:jc w:val="left"/>
+              <w:rPr>
+                <w:lang w:val="ru-RU" w:eastAsia="en-US"/>
+              </w:rPr>
+            </w:pPr>
+            <w:r>
+              <w:rPr>
+                <w:lang w:val="ru-RU" w:eastAsia="en-US"/>
+              </w:rPr>
+              <w:t xml:space="preserve">Напряжение питания </w:t>
+            </w:r>
+            <w:r>
+              <w:rPr>
+                <w:lang w:eastAsia="en-US"/>
+              </w:rPr>
+              <w:t>U</w:t>
+            </w:r>
+            <w:r>
+              <w:rPr>
+                <w:vertAlign w:val="subscript"/>
+                <w:lang w:val="ru-RU" w:eastAsia="en-US"/>
+              </w:rPr>
+              <w:t>КЭ</w:t>
+            </w:r>
+            <w:r>
+              <w:rPr>
+                <w:lang w:val="ru-RU" w:eastAsia="en-US"/>
+              </w:rPr>
+              <w:t>, В</w:t>
+            </w:r>
+          </w:p>
+        </w:tc>
+        <w:tc>
+          <w:tcPr>
+            <w:tcW w:w="1836" w:type="dxa"/>
+            <w:tcBorders>
+              <w:top w:val="single" w:sz="4" w:space="0" w:color="auto"/>
+              <w:left w:val="single" w:sz="4" w:space="0" w:color="auto"/>
+              <w:bottom w:val="single" w:sz="4" w:space="0" w:color="auto"/>
+              <w:right w:val="single" w:sz="4" w:space="0" w:color="auto"/>
+            </w:tcBorders>
+          </w:tcPr>
+          <w:p>
+            <w:pPr>
+              <w:ind w:firstLine="0"/>
+              <w:jc w:val="center"/>
+              <w:rPr>
+                <w:lang w:val="ru-RU" w:eastAsia="en-US"/>
+              </w:rPr>
+            </w:pPr>
+            <w:r>
+              <w:rPr>
+                <w:lang w:val="ru-RU" w:eastAsia="en-US"/>
+              </w:rPr>
+              <w:t>4,5</w:t>
+            </w:r>
+          </w:p>
+        </w:tc>
+      </w:tr>
+      <w:tr>
+        <w:tc>
+          <w:tcPr>
+            <w:tcW w:w="7508" w:type="dxa"/>
+            <w:tcBorders>
+              <w:top w:val="single" w:sz="4" w:space="0" w:color="auto"/>
+              <w:left w:val="single" w:sz="4" w:space="0" w:color="auto"/>
+              <w:bottom w:val="single" w:sz="4" w:space="0" w:color="auto"/>
+              <w:right w:val="single" w:sz="4" w:space="0" w:color="auto"/>
+            </w:tcBorders>
+          </w:tcPr>
+          <w:p>
+            <w:pPr>
+              <w:ind w:firstLine="0"/>
+              <w:jc w:val="left"/>
+              <w:rPr>
+                <w:lang w:val="ru-RU" w:eastAsia="en-US"/>
+              </w:rPr>
+            </w:pPr>
+            <w:r>
+              <w:rPr>
+                <w:lang w:val="ru-RU" w:eastAsia="en-US"/>
+              </w:rPr>
+              <w:t xml:space="preserve">Напряжение управления </w:t>
+            </w:r>
+            <w:r>
+              <w:rPr>
+                <w:lang w:eastAsia="en-US"/>
+              </w:rPr>
+              <w:t>U</w:t>
+            </w:r>
+            <w:r>
+              <w:rPr>
+                <w:lang w:val="ru-RU" w:eastAsia="en-US"/>
+              </w:rPr>
+              <w:t>бэ, В</w:t>
+            </w:r>
+          </w:p>
+        </w:tc>
+        <w:tc>
+          <w:tcPr>
+            <w:tcW w:w="1836" w:type="dxa"/>
+            <w:tcBorders>
+              <w:top w:val="single" w:sz="4" w:space="0" w:color="auto"/>
+              <w:left w:val="single" w:sz="4" w:space="0" w:color="auto"/>
+              <w:bottom w:val="single" w:sz="4" w:space="0" w:color="auto"/>
+              <w:right w:val="single" w:sz="4" w:space="0" w:color="auto"/>
+            </w:tcBorders>
+          </w:tcPr>
+          <w:p>
+            <w:pPr>
+              <w:ind w:firstLine="0"/>
+              <w:jc w:val="center"/>
+              <w:rPr>
+                <w:lang w:val="ru-RU" w:eastAsia="en-US"/>
+              </w:rPr>
+            </w:pPr>
+            <w:r>
+              <w:rPr>
+                <w:lang w:val="ru-RU" w:eastAsia="en-US"/>
+              </w:rPr>
+              <w:t>4,5</w:t>
+            </w:r>
+          </w:p>
+        </w:tc>
+      </w:tr>
+      <w:tr>
+        <w:tc>
+          <w:tcPr>
+            <w:tcW w:w="7508" w:type="dxa"/>
+            <w:tcBorders>
+              <w:top w:val="single" w:sz="4" w:space="0" w:color="auto"/>
+              <w:left w:val="single" w:sz="4" w:space="0" w:color="auto"/>
+              <w:bottom w:val="single" w:sz="4" w:space="0" w:color="auto"/>
+              <w:right w:val="single" w:sz="4" w:space="0" w:color="auto"/>
+            </w:tcBorders>
+          </w:tcPr>
+          <w:p>
+            <w:pPr>
+              <w:ind w:firstLine="0"/>
+              <w:jc w:val="left"/>
+              <w:rPr>
+                <w:lang w:val="ru-RU" w:eastAsia="en-US"/>
+              </w:rPr>
+            </w:pPr>
+            <w:r>
+              <w:rPr>
+                <w:lang w:val="ru-RU" w:eastAsia="en-US"/>
+              </w:rPr>
+              <w:t xml:space="preserve">Ток светодиода (коллектора) </w:t>
+            </w:r>
+            <w:r>
+              <w:rPr>
+                <w:lang w:eastAsia="en-US"/>
+              </w:rPr>
+              <w:t>I</w:t>
+            </w:r>
+            <w:r>
+              <w:rPr>
+                <w:vertAlign w:val="subscript"/>
+                <w:lang w:eastAsia="en-US"/>
+              </w:rPr>
+              <w:t>VD</w:t>
+            </w:r>
+            <w:r>
+              <w:rPr>
+                <w:vertAlign w:val="subscript"/>
+                <w:lang w:val="ru-RU" w:eastAsia="en-US"/>
+              </w:rPr>
+              <w:t xml:space="preserve"> </w:t>
+            </w:r>
+            <w:r>
+              <w:rPr>
+                <w:lang w:val="ru-RU" w:eastAsia="en-US"/>
+              </w:rPr>
+              <w:t xml:space="preserve">= </w:t>
+            </w:r>
+            <w:r>
+              <w:rPr>
+                <w:lang w:eastAsia="en-US"/>
+              </w:rPr>
+              <w:t>I</w:t>
+            </w:r>
+            <w:r>
+              <w:rPr>
+                <w:vertAlign w:val="subscript"/>
+                <w:lang w:eastAsia="en-US"/>
+              </w:rPr>
+              <w:t>K</w:t>
+            </w:r>
+            <w:r>
+              <w:rPr>
+                <w:lang w:val="ru-RU" w:eastAsia="en-US"/>
+              </w:rPr>
+              <w:t xml:space="preserve">, </w:t>
+            </w:r>
+            <w:r>
+              <w:rPr>
+                <w:lang w:eastAsia="en-US"/>
+              </w:rPr>
+              <w:t>A</w:t>
+            </w:r>
+          </w:p>
+        </w:tc>
+        <w:tc>
+          <w:tcPr>
+            <w:tcW w:w="1836" w:type="dxa"/>
+            <w:tcBorders>
+              <w:top w:val="single" w:sz="4" w:space="0" w:color="auto"/>
+              <w:left w:val="single" w:sz="4" w:space="0" w:color="auto"/>
+              <w:bottom w:val="single" w:sz="4" w:space="0" w:color="auto"/>
+              <w:right w:val="single" w:sz="4" w:space="0" w:color="auto"/>
+            </w:tcBorders>
+          </w:tcPr>
+          <w:p>
+            <w:pPr>
+              <w:ind w:firstLine="0"/>
+              <w:jc w:val="center"/>
+              <w:rPr>
+                <w:lang w:val="ru-RU" w:eastAsia="en-US"/>
+              </w:rPr>
+            </w:pPr>
+            <w:r>
+              <w:rPr>
+                <w:lang w:val="ru-RU" w:eastAsia="en-US"/>
+              </w:rPr>
+              <w:t>0,01</w:t>
+            </w:r>
+          </w:p>
+        </w:tc>
+      </w:tr>
+      <w:tr>
+        <w:tc>
+          <w:tcPr>
+            <w:tcW w:w="7508" w:type="dxa"/>
+            <w:tcBorders>
+              <w:top w:val="single" w:sz="4" w:space="0" w:color="auto"/>
+              <w:left w:val="single" w:sz="4" w:space="0" w:color="auto"/>
+              <w:bottom w:val="single" w:sz="4" w:space="0" w:color="auto"/>
+              <w:right w:val="single" w:sz="4" w:space="0" w:color="auto"/>
+            </w:tcBorders>
+          </w:tcPr>
+          <w:p>
+            <w:pPr>
+              <w:ind w:firstLine="0"/>
+              <w:jc w:val="left"/>
+              <w:rPr>
+                <w:lang w:val="ru-RU" w:eastAsia="en-US"/>
+              </w:rPr>
+            </w:pPr>
+            <w:r>
+              <w:rPr>
+                <w:lang w:val="ru-RU" w:eastAsia="en-US"/>
+              </w:rPr>
+              <w:t>Напряжение светодиода, В</w:t>
+            </w:r>
+          </w:p>
+        </w:tc>
+        <w:tc>
+          <w:tcPr>
+            <w:tcW w:w="1836" w:type="dxa"/>
+            <w:tcBorders>
+              <w:top w:val="single" w:sz="4" w:space="0" w:color="auto"/>
+              <w:left w:val="single" w:sz="4" w:space="0" w:color="auto"/>
+              <w:bottom w:val="single" w:sz="4" w:space="0" w:color="auto"/>
+              <w:right w:val="single" w:sz="4" w:space="0" w:color="auto"/>
+            </w:tcBorders>
+          </w:tcPr>
+          <w:p>
+            <w:pPr>
+              <w:ind w:firstLine="0"/>
+              <w:jc w:val="center"/>
+              <w:rPr>
+                <w:lang w:val="ru-RU" w:eastAsia="en-US"/>
+              </w:rPr>
+            </w:pPr>
+            <w:r>
+              <w:rPr>
+                <w:lang w:val="ru-RU" w:eastAsia="en-US"/>
+              </w:rPr>
+              <w:t>2</w:t>
+            </w:r>
+          </w:p>
+        </w:tc>
+      </w:tr>
+      <w:tr>
+        <w:tc>
+          <w:tcPr>
+            <w:tcW w:w="7508" w:type="dxa"/>
+            <w:tcBorders>
+              <w:top w:val="single" w:sz="4" w:space="0" w:color="auto"/>
+              <w:left w:val="single" w:sz="4" w:space="0" w:color="auto"/>
+              <w:bottom w:val="single" w:sz="4" w:space="0" w:color="auto"/>
+              <w:right w:val="single" w:sz="4" w:space="0" w:color="auto"/>
+            </w:tcBorders>
+          </w:tcPr>
+          <w:p>
+            <w:pPr>
+              <w:ind w:firstLine="0"/>
+              <w:jc w:val="left"/>
+              <w:rPr>
+                <w:lang w:val="ru-RU" w:eastAsia="en-US"/>
+              </w:rPr>
+            </w:pPr>
+            <w:r>
+              <w:rPr>
+                <w:lang w:val="ru-RU" w:eastAsia="en-US"/>
+              </w:rPr>
+              <w:t>Тип транзистора</w:t>
+            </w:r>
+          </w:p>
+        </w:tc>
+        <w:tc>
+          <w:tcPr>
+            <w:tcW w:w="1836" w:type="dxa"/>
+            <w:tcBorders>
+              <w:top w:val="single" w:sz="4" w:space="0" w:color="auto"/>
+              <w:left w:val="single" w:sz="4" w:space="0" w:color="auto"/>
+              <w:bottom w:val="single" w:sz="4" w:space="0" w:color="auto"/>
+              <w:right w:val="single" w:sz="4" w:space="0" w:color="auto"/>
+            </w:tcBorders>
+          </w:tcPr>
+          <w:p>
+            <w:pPr>
+              <w:ind w:firstLine="0"/>
+              <w:jc w:val="center"/>
+              <w:rPr>
+                <w:lang w:eastAsia="en-US"/>
+              </w:rPr>
+            </w:pPr>
+            <w:r>
+              <w:rPr>
+                <w:lang w:eastAsia="en-US"/>
+              </w:rPr>
+              <w:t>MJE13005G</w:t>
+            </w:r>
+          </w:p>
+        </w:tc>
+      </w:tr>
+      <w:tr>
+        <w:tc>
+          <w:tcPr>
+            <w:tcW w:w="7508" w:type="dxa"/>
+            <w:tcBorders>
+              <w:top w:val="single" w:sz="4" w:space="0" w:color="auto"/>
+              <w:left w:val="single" w:sz="4" w:space="0" w:color="auto"/>
+              <w:bottom w:val="single" w:sz="4" w:space="0" w:color="auto"/>
+              <w:right w:val="single" w:sz="4" w:space="0" w:color="auto"/>
+            </w:tcBorders>
+          </w:tcPr>
+          <w:p>
+            <w:pPr>
+              <w:ind w:firstLine="0"/>
+              <w:jc w:val="left"/>
+              <w:rPr>
+                <w:lang w:val="ru-RU" w:eastAsia="en-US"/>
+              </w:rPr>
+            </w:pPr>
+            <w:r>
+              <w:rPr>
+                <w:lang w:val="ru-RU" w:eastAsia="en-US"/>
+              </w:rPr>
+              <w:t xml:space="preserve">Коэффициент усиления по току, </w:t>
+            </w:r>
+            <w:r>
+              <w:rPr>
+                <w:rFonts w:cs="Times New Roman"/>
+                <w:lang w:val="ru-RU" w:eastAsia="en-US"/>
+              </w:rPr>
+              <w:t>β</w:t>
+            </w:r>
+          </w:p>
+        </w:tc>
+        <w:tc>
+          <w:tcPr>
+            <w:tcW w:w="1836" w:type="dxa"/>
+            <w:tcBorders>
+              <w:top w:val="single" w:sz="4" w:space="0" w:color="auto"/>
+              <w:left w:val="single" w:sz="4" w:space="0" w:color="auto"/>
+              <w:bottom w:val="single" w:sz="4" w:space="0" w:color="auto"/>
+              <w:right w:val="single" w:sz="4" w:space="0" w:color="auto"/>
+            </w:tcBorders>
+          </w:tcPr>
+          <w:p>
+            <w:pPr>
+              <w:ind w:firstLine="0"/>
+              <w:jc w:val="center"/>
+              <w:rPr>
+                <w:lang w:val="ru-RU" w:eastAsia="en-US"/>
+              </w:rPr>
+            </w:pPr>
+            <w:r>
+              <w:rPr>
+                <w:lang w:val="ru-RU" w:eastAsia="en-US"/>
+              </w:rPr>
+              <w:t>35</w:t>
+            </w:r>
+          </w:p>
+        </w:tc>
+      </w:tr>
+    </w:tbl>
+    <w:p>
+      <w:pPr>
+        <w:pStyle w:val="ae"/>
+        <w:rPr>
+          <w:lang w:val="ru-RU"/>
+        </w:rPr>
+      </w:pPr>
+    </w:p>
+    <w:p>
+      <w:pPr>
+        <w:pStyle w:val="ae"/>
+        <w:ind w:firstLine="0"/>
+        <w:rPr>
+          <w:rFonts w:cs="Times New Roman"/>
+          <w:szCs w:val="28"/>
+          <w:lang w:val="ru-RU"/>
+        </w:rPr>
+      </w:pPr>
+      <w:r>
+        <w:rPr>
+          <w:lang w:val="ru-RU"/>
+        </w:rPr>
+        <w:lastRenderedPageBreak/>
+        <w:tab/>
+      </w:r>
+      <w:r>
+        <w:rPr>
+          <w:rFonts w:cs="Times New Roman"/>
+          <w:szCs w:val="28"/>
+          <w:lang w:val="ru-RU"/>
+        </w:rPr>
+        <w:t xml:space="preserve">Для начала нужно определить сопротивление резистора </w:t>
+      </w:r>
+      <w:r>
+        <w:rPr>
+          <w:rFonts w:cs="Times New Roman"/>
+          <w:szCs w:val="28"/>
+        </w:rPr>
+        <w:t>R</w:t>
+      </w:r>
+      <w:r>
+        <w:rPr>
+          <w:rFonts w:cs="Times New Roman"/>
+          <w:szCs w:val="28"/>
+          <w:vertAlign w:val="subscript"/>
+        </w:rPr>
+        <w:t>K</w:t>
+      </w:r>
+      <w:r>
+        <w:rPr>
+          <w:rFonts w:cs="Times New Roman"/>
+          <w:szCs w:val="28"/>
+          <w:lang w:val="ru-RU"/>
+        </w:rPr>
+        <w:t xml:space="preserve">, нужное для ограничения величины тока, протекающего через светодиод </w:t>
+      </w:r>
+      <w:r>
+        <w:rPr>
+          <w:rFonts w:cs="Times New Roman"/>
+          <w:szCs w:val="28"/>
+        </w:rPr>
+        <w:t>VD</w:t>
+      </w:r>
+      <w:r>
+        <w:rPr>
+          <w:rFonts w:cs="Times New Roman"/>
+          <w:szCs w:val="28"/>
+          <w:lang w:val="ru-RU"/>
+        </w:rPr>
+        <w:t>. По второму закону Ома</w:t>
+      </w:r>
+      <w:proofErr w:type="gramStart"/>
+      <w:r>
+        <w:rPr>
+          <w:rFonts w:cs="Times New Roman"/>
+          <w:szCs w:val="28"/>
+          <w:lang w:val="ru-RU"/>
+        </w:rPr>
+        <w:t xml:space="preserve">: </w:t>
+      </w:r>
+      <m:oMath>
+        <m:sSub>
+          <m:sSubPr>
+            <m:ctrlPr>
+              <w:rPr>
+                <w:rFonts w:ascii="Cambria Math" w:hAnsi="Cambria Math" w:cs="Times New Roman"/>
+                <w:i/>
+                <w:szCs w:val="28"/>
+                <w:lang w:val="ru-RU"/>
+              </w:rPr>
+            </m:ctrlPr>
+          </m:sSubPr>
+          <m:e>
+            <m:r>
+              <w:rPr>
+                <w:rFonts w:ascii="Cambria Math" w:hAnsi="Cambria Math" w:cs="Times New Roman"/>
+                <w:szCs w:val="28"/>
+                <w:lang w:val="ru-RU"/>
+              </w:rPr>
+              <m:t>R</m:t>
+            </m:r>
+          </m:e>
+          <m:sub>
+            <m:r>
+              <w:rPr>
+                <w:rFonts w:ascii="Cambria Math" w:hAnsi="Cambria Math" w:cs="Times New Roman"/>
+                <w:szCs w:val="28"/>
+                <w:lang w:val="ru-RU"/>
+              </w:rPr>
+              <m:t>K</m:t>
+            </m:r>
+          </m:sub>
+        </m:sSub>
+        <m:r>
+          <w:rPr>
+            <w:rFonts w:ascii="Cambria Math" w:hAnsi="Cambria Math" w:cs="Times New Roman"/>
+            <w:szCs w:val="28"/>
+            <w:lang w:val="ru-RU"/>
+          </w:rPr>
+          <m:t>=</m:t>
+        </m:r>
+        <m:f>
+          <m:fPr>
+            <m:ctrlPr>
+              <w:rPr>
+                <w:rFonts w:ascii="Cambria Math" w:hAnsi="Cambria Math" w:cs="Times New Roman"/>
+                <w:i/>
+                <w:szCs w:val="28"/>
+                <w:lang w:val="ru-RU"/>
+              </w:rPr>
+            </m:ctrlPr>
+          </m:fPr>
+          <m:num>
+            <m:r>
+              <w:rPr>
+                <w:rFonts w:ascii="Cambria Math" w:hAnsi="Cambria Math" w:cs="Times New Roman"/>
+                <w:szCs w:val="28"/>
+                <w:lang w:val="ru-RU"/>
+              </w:rPr>
+              <m:t>∆</m:t>
+            </m:r>
+            <m:sSub>
+              <m:sSubPr>
+                <m:ctrlPr>
+                  <w:rPr>
+                    <w:rFonts w:ascii="Cambria Math" w:hAnsi="Cambria Math" w:cs="Times New Roman"/>
+                    <w:i/>
+                    <w:szCs w:val="28"/>
+                    <w:lang w:val="ru-RU"/>
+                  </w:rPr>
+                </m:ctrlPr>
+              </m:sSubPr>
+              <m:e>
+                <m:r>
+                  <w:rPr>
+                    <w:rFonts w:ascii="Cambria Math" w:hAnsi="Cambria Math" w:cs="Times New Roman"/>
+                    <w:szCs w:val="28"/>
+                    <w:lang w:val="ru-RU"/>
+                  </w:rPr>
+                  <m:t>U</m:t>
+                </m:r>
+              </m:e>
+              <m:sub>
+                <m:sSub>
+                  <m:sSubPr>
+                    <m:ctrlPr>
+                      <w:rPr>
+                        <w:rFonts w:ascii="Cambria Math" w:hAnsi="Cambria Math" w:cs="Times New Roman"/>
+                        <w:i/>
+                        <w:szCs w:val="28"/>
+                        <w:lang w:val="ru-RU"/>
+                      </w:rPr>
+                    </m:ctrlPr>
+                  </m:sSubPr>
+                  <m:e>
+                    <m:r>
+                      <w:rPr>
+                        <w:rFonts w:ascii="Cambria Math" w:hAnsi="Cambria Math" w:cs="Times New Roman"/>
+                        <w:szCs w:val="28"/>
+                        <w:lang w:val="ru-RU"/>
+                      </w:rPr>
+                      <m:t>R</m:t>
+                    </m:r>
+                  </m:e>
+                  <m:sub>
+                    <m:r>
+                      <w:rPr>
+                        <w:rFonts w:ascii="Cambria Math" w:hAnsi="Cambria Math" w:cs="Times New Roman"/>
+                        <w:szCs w:val="28"/>
+                        <w:lang w:val="ru-RU"/>
+                      </w:rPr>
+                      <m:t>K</m:t>
+                    </m:r>
+                  </m:sub>
+                </m:sSub>
+              </m:sub>
+            </m:sSub>
+          </m:num>
+          <m:den>
+            <m:sSub>
+              <m:sSubPr>
+                <m:ctrlPr>
+                  <w:rPr>
+                    <w:rFonts w:ascii="Cambria Math" w:hAnsi="Cambria Math" w:cs="Times New Roman"/>
+                    <w:i/>
+                    <w:szCs w:val="28"/>
+                    <w:lang w:val="ru-RU"/>
+                  </w:rPr>
+                </m:ctrlPr>
+              </m:sSubPr>
+              <m:e>
+                <m:r>
+                  <w:rPr>
+                    <w:rFonts w:ascii="Cambria Math" w:hAnsi="Cambria Math" w:cs="Times New Roman"/>
+                    <w:szCs w:val="28"/>
+                    <w:lang w:val="ru-RU"/>
+                  </w:rPr>
+                  <m:t>I</m:t>
+                </m:r>
+              </m:e>
+              <m:sub>
+                <m:r>
+                  <w:rPr>
+                    <w:rFonts w:ascii="Cambria Math" w:hAnsi="Cambria Math" w:cs="Times New Roman"/>
+                    <w:szCs w:val="28"/>
+                    <w:lang w:val="ru-RU"/>
+                  </w:rPr>
+                  <m:t>K</m:t>
+                </m:r>
+              </m:sub>
+            </m:sSub>
+          </m:den>
+        </m:f>
+      </m:oMath>
+      <w:r>
+        <w:rPr>
+          <w:rFonts w:cs="Times New Roman"/>
+          <w:szCs w:val="28"/>
+          <w:lang w:val="ru-RU"/>
+        </w:rPr>
+        <w:t>.</w:t>
+      </w:r>
+      <w:proofErr w:type="gramEnd"/>
+      <w:r>
+        <w:rPr>
+          <w:rFonts w:cs="Times New Roman"/>
+          <w:szCs w:val="28"/>
+          <w:lang w:val="ru-RU"/>
+        </w:rPr>
+        <w:t xml:space="preserve"> Т.к. величина </w:t>
+      </w:r>
+      <w:r>
+        <w:rPr>
+          <w:rFonts w:cs="Times New Roman"/>
+          <w:szCs w:val="28"/>
+        </w:rPr>
+        <w:t>I</w:t>
+      </w:r>
+      <w:r>
+        <w:rPr>
+          <w:rFonts w:cs="Times New Roman"/>
+          <w:szCs w:val="28"/>
+          <w:vertAlign w:val="subscript"/>
+        </w:rPr>
+        <w:t>K</w:t>
+      </w:r>
+      <w:r>
+        <w:rPr>
+          <w:rFonts w:cs="Times New Roman"/>
+          <w:szCs w:val="28"/>
+          <w:vertAlign w:val="subscript"/>
+          <w:lang w:val="ru-RU"/>
+        </w:rPr>
+        <w:t xml:space="preserve"> </w:t>
+      </w:r>
+      <w:r>
+        <w:rPr>
+          <w:rFonts w:cs="Times New Roman"/>
+          <w:szCs w:val="28"/>
+          <w:lang w:val="ru-RU"/>
+        </w:rPr>
+        <w:t>= 0,01 А, найдём падение напряжения на резисторе:</w:t>
+      </w:r>
+    </w:p>
+    <w:p>
+      <w:pPr>
+        <w:pStyle w:val="ae"/>
+        <w:ind w:firstLine="0"/>
+        <w:jc w:val="center"/>
+        <w:rPr>
+          <w:rFonts w:cs="Times New Roman"/>
+          <w:szCs w:val="28"/>
+          <w:lang w:val="ru-RU"/>
+        </w:rPr>
+      </w:pPr>
+      <m:oMath>
+        <m:r>
+          <w:rPr>
+            <w:rFonts w:ascii="Cambria Math" w:hAnsi="Cambria Math" w:cs="Times New Roman"/>
+            <w:szCs w:val="28"/>
+            <w:lang w:val="ru-RU"/>
+          </w:rPr>
+          <m:t>∆</m:t>
+        </m:r>
+        <m:sSub>
+          <m:sSubPr>
+            <m:ctrlPr>
+              <w:rPr>
+                <w:rFonts w:ascii="Cambria Math" w:hAnsi="Cambria Math" w:cs="Times New Roman"/>
+                <w:i/>
+                <w:szCs w:val="28"/>
+                <w:lang w:val="ru-RU"/>
+              </w:rPr>
+            </m:ctrlPr>
+          </m:sSubPr>
+          <m:e>
+            <m:r>
+              <w:rPr>
+                <w:rFonts w:ascii="Cambria Math" w:hAnsi="Cambria Math" w:cs="Times New Roman"/>
+                <w:szCs w:val="28"/>
+                <w:lang w:val="ru-RU"/>
+              </w:rPr>
+              <m:t>U</m:t>
+            </m:r>
+          </m:e>
+          <m:sub>
+            <m:sSub>
+              <m:sSubPr>
+                <m:ctrlPr>
+                  <w:rPr>
+                    <w:rFonts w:ascii="Cambria Math" w:hAnsi="Cambria Math" w:cs="Times New Roman"/>
+                    <w:i/>
+                    <w:szCs w:val="28"/>
+                    <w:lang w:val="ru-RU"/>
+                  </w:rPr>
+                </m:ctrlPr>
+              </m:sSubPr>
+              <m:e>
+                <m:r>
+                  <w:rPr>
+                    <w:rFonts w:ascii="Cambria Math" w:hAnsi="Cambria Math" w:cs="Times New Roman"/>
+                    <w:szCs w:val="28"/>
+                    <w:lang w:val="ru-RU"/>
+                  </w:rPr>
+                  <m:t>R</m:t>
+                </m:r>
+              </m:e>
+              <m:sub>
+                <m:r>
+                  <w:rPr>
+                    <w:rFonts w:ascii="Cambria Math" w:hAnsi="Cambria Math" w:cs="Times New Roman"/>
+                    <w:szCs w:val="28"/>
+                    <w:lang w:val="ru-RU"/>
+                  </w:rPr>
+                  <m:t>K</m:t>
+                </m:r>
+              </m:sub>
+            </m:sSub>
+          </m:sub>
+        </m:sSub>
+        <m:r>
+          <w:rPr>
+            <w:rFonts w:ascii="Cambria Math" w:hAnsi="Cambria Math" w:cs="Times New Roman"/>
+            <w:szCs w:val="28"/>
+            <w:lang w:val="ru-RU"/>
+          </w:rPr>
+          <m:t>=</m:t>
+        </m:r>
+        <m:sSub>
+          <m:sSubPr>
+            <m:ctrlPr>
+              <w:rPr>
+                <w:rFonts w:ascii="Cambria Math" w:hAnsi="Cambria Math" w:cs="Times New Roman"/>
+                <w:i/>
+                <w:szCs w:val="28"/>
+                <w:lang w:val="ru-RU"/>
+              </w:rPr>
+            </m:ctrlPr>
+          </m:sSubPr>
+          <m:e>
+            <m:r>
+              <w:rPr>
+                <w:rFonts w:ascii="Cambria Math" w:hAnsi="Cambria Math" w:cs="Times New Roman"/>
+                <w:szCs w:val="28"/>
+                <w:lang w:val="ru-RU"/>
+              </w:rPr>
+              <m:t>U</m:t>
+            </m:r>
+          </m:e>
+          <m:sub>
+            <m:r>
+              <w:rPr>
+                <w:rFonts w:ascii="Cambria Math" w:hAnsi="Cambria Math" w:cs="Times New Roman"/>
+                <w:szCs w:val="28"/>
+                <w:lang w:val="ru-RU"/>
+              </w:rPr>
+              <m:t>КЭ</m:t>
+            </m:r>
+          </m:sub>
+        </m:sSub>
+        <m:r>
+          <w:rPr>
+            <w:rFonts w:ascii="Cambria Math" w:hAnsi="Cambria Math" w:cs="Times New Roman"/>
+            <w:szCs w:val="28"/>
+            <w:lang w:val="ru-RU"/>
+          </w:rPr>
+          <m:t>-∆</m:t>
+        </m:r>
+        <m:sSub>
+          <m:sSubPr>
+            <m:ctrlPr>
+              <w:rPr>
+                <w:rFonts w:ascii="Cambria Math" w:hAnsi="Cambria Math" w:cs="Times New Roman"/>
+                <w:i/>
+                <w:szCs w:val="28"/>
+                <w:lang w:val="ru-RU"/>
+              </w:rPr>
+            </m:ctrlPr>
+          </m:sSubPr>
+          <m:e>
+            <m:r>
+              <w:rPr>
+                <w:rFonts w:ascii="Cambria Math" w:hAnsi="Cambria Math" w:cs="Times New Roman"/>
+                <w:szCs w:val="28"/>
+                <w:lang w:val="ru-RU"/>
+              </w:rPr>
+              <m:t>U</m:t>
+            </m:r>
+          </m:e>
+          <m:sub>
+            <m:r>
+              <w:rPr>
+                <w:rFonts w:ascii="Cambria Math" w:hAnsi="Cambria Math" w:cs="Times New Roman"/>
+                <w:szCs w:val="28"/>
+              </w:rPr>
+              <m:t>VD</m:t>
+            </m:r>
+          </m:sub>
+        </m:sSub>
+        <m:r>
+          <w:rPr>
+            <w:rFonts w:ascii="Cambria Math" w:hAnsi="Cambria Math" w:cs="Times New Roman"/>
+            <w:szCs w:val="28"/>
+            <w:lang w:val="ru-RU"/>
+          </w:rPr>
+          <m:t>-∆</m:t>
+        </m:r>
+        <m:sSub>
+          <m:sSubPr>
+            <m:ctrlPr>
+              <w:rPr>
+                <w:rFonts w:ascii="Cambria Math" w:hAnsi="Cambria Math" w:cs="Times New Roman"/>
+                <w:i/>
+                <w:szCs w:val="28"/>
+                <w:lang w:val="ru-RU"/>
+              </w:rPr>
+            </m:ctrlPr>
+          </m:sSubPr>
+          <m:e>
+            <m:r>
+              <w:rPr>
+                <w:rFonts w:ascii="Cambria Math" w:hAnsi="Cambria Math" w:cs="Times New Roman"/>
+                <w:szCs w:val="28"/>
+                <w:lang w:val="ru-RU"/>
+              </w:rPr>
+              <m:t>U</m:t>
+            </m:r>
+          </m:e>
+          <m:sub>
+            <m:r>
+              <w:rPr>
+                <w:rFonts w:ascii="Cambria Math" w:hAnsi="Cambria Math" w:cs="Times New Roman"/>
+                <w:szCs w:val="28"/>
+                <w:lang w:val="ru-RU"/>
+              </w:rPr>
+              <m:t>КЭ</m:t>
+            </m:r>
+          </m:sub>
+        </m:sSub>
+      </m:oMath>
+      <w:r>
+        <w:rPr>
+          <w:rFonts w:cs="Times New Roman"/>
+          <w:szCs w:val="28"/>
+          <w:lang w:val="ru-RU"/>
+        </w:rPr>
+        <w:t>.</w:t>
+      </w:r>
+    </w:p>
+    <w:p>
+      <w:pPr>
+        <w:pStyle w:val="ae"/>
         <w:ind w:firstLine="708"/>
-        <w:jc w:val="left"/>
+        <w:rPr>
+          <w:rFonts w:cs="Times New Roman"/>
+          <w:szCs w:val="28"/>
+          <w:lang w:val="ru-RU"/>
+        </w:rPr>
+      </w:pPr>
+      <w:r>
+        <w:rPr>
+          <w:rFonts w:cs="Times New Roman"/>
+          <w:szCs w:val="28"/>
+          <w:lang w:val="ru-RU"/>
+        </w:rPr>
+        <w:t>Так как на</w:t>
+      </w:r>
+      <w:r>
+        <w:rPr>
+          <w:rFonts w:cs="Times New Roman"/>
+          <w:szCs w:val="28"/>
+          <w:lang w:val="ru-RU"/>
+        </w:rPr>
+        <w:t xml:space="preserve">пряжение коллектора-эмиттера нам известно, как и напряжение светодиода, остаётся только напряжение перехода коллектор-эмиттер. На современных транзисторах составляет менее 0,1 В. Стоит принять с </w:t>
+      </w:r>
+      <w:proofErr w:type="gramStart"/>
+      <w:r>
+        <w:rPr>
+          <w:rFonts w:cs="Times New Roman"/>
+          <w:szCs w:val="28"/>
+          <w:lang w:val="ru-RU"/>
+        </w:rPr>
+        <w:t xml:space="preserve">запасом </w:t>
+      </w:r>
+      <m:oMath>
+        <m:r>
+          <w:rPr>
+            <w:rFonts w:ascii="Cambria Math" w:hAnsi="Cambria Math" w:cs="Times New Roman"/>
+            <w:szCs w:val="28"/>
+            <w:lang w:val="ru-RU"/>
+          </w:rPr>
+          <m:t>∆</m:t>
+        </m:r>
+        <m:sSub>
+          <m:sSubPr>
+            <m:ctrlPr>
+              <w:rPr>
+                <w:rFonts w:ascii="Cambria Math" w:hAnsi="Cambria Math" w:cs="Times New Roman"/>
+                <w:i/>
+                <w:szCs w:val="28"/>
+                <w:lang w:val="ru-RU"/>
+              </w:rPr>
+            </m:ctrlPr>
+          </m:sSubPr>
+          <m:e>
+            <m:r>
+              <w:rPr>
+                <w:rFonts w:ascii="Cambria Math" w:hAnsi="Cambria Math" w:cs="Times New Roman"/>
+                <w:szCs w:val="28"/>
+                <w:lang w:val="ru-RU"/>
+              </w:rPr>
+              <m:t>U</m:t>
+            </m:r>
+          </m:e>
+          <m:sub>
+            <m:r>
+              <w:rPr>
+                <w:rFonts w:ascii="Cambria Math" w:hAnsi="Cambria Math" w:cs="Times New Roman"/>
+                <w:szCs w:val="28"/>
+                <w:lang w:val="ru-RU"/>
+              </w:rPr>
+              <m:t>КЭ</m:t>
+            </m:r>
+          </m:sub>
+        </m:sSub>
+      </m:oMath>
+      <w:r>
+        <w:rPr>
+          <w:rFonts w:cs="Times New Roman"/>
+          <w:szCs w:val="28"/>
+          <w:lang w:val="ru-RU"/>
+        </w:rPr>
+        <w:t xml:space="preserve"> =</w:t>
+      </w:r>
+      <w:proofErr w:type="gramEnd"/>
+      <w:r>
+        <w:rPr>
+          <w:rFonts w:cs="Times New Roman"/>
+          <w:szCs w:val="28"/>
+          <w:lang w:val="ru-RU"/>
+        </w:rPr>
+        <w:t xml:space="preserve"> 0,1 В. Соответственно, :  </w:t>
+      </w:r>
+    </w:p>
+    <w:p>
+      <w:pPr>
+        <w:pStyle w:val="ae"/>
+        <w:ind w:firstLine="708"/>
+        <w:jc w:val="center"/>
+        <w:rPr>
+          <w:rFonts w:cs="Times New Roman"/>
+          <w:szCs w:val="28"/>
+          <w:lang w:val="ru-RU"/>
+        </w:rPr>
+      </w:pPr>
+      <m:oMath>
+        <m:r>
+          <w:rPr>
+            <w:rFonts w:ascii="Cambria Math" w:hAnsi="Cambria Math" w:cs="Times New Roman"/>
+            <w:szCs w:val="28"/>
+            <w:lang w:val="ru-RU"/>
+          </w:rPr>
+          <m:t>∆</m:t>
+        </m:r>
+        <m:sSub>
+          <m:sSubPr>
+            <m:ctrlPr>
+              <w:rPr>
+                <w:rFonts w:ascii="Cambria Math" w:hAnsi="Cambria Math" w:cs="Times New Roman"/>
+                <w:i/>
+                <w:szCs w:val="28"/>
+                <w:lang w:val="ru-RU"/>
+              </w:rPr>
+            </m:ctrlPr>
+          </m:sSubPr>
+          <m:e>
+            <m:r>
+              <w:rPr>
+                <w:rFonts w:ascii="Cambria Math" w:hAnsi="Cambria Math" w:cs="Times New Roman"/>
+                <w:szCs w:val="28"/>
+                <w:lang w:val="ru-RU"/>
+              </w:rPr>
+              <m:t>U</m:t>
+            </m:r>
+          </m:e>
+          <m:sub>
+            <m:sSub>
+              <m:sSubPr>
+                <m:ctrlPr>
+                  <w:rPr>
+                    <w:rFonts w:ascii="Cambria Math" w:hAnsi="Cambria Math" w:cs="Times New Roman"/>
+                    <w:i/>
+                    <w:szCs w:val="28"/>
+                    <w:lang w:val="ru-RU"/>
+                  </w:rPr>
+                </m:ctrlPr>
+              </m:sSubPr>
+              <m:e>
+                <m:r>
+                  <w:rPr>
+                    <w:rFonts w:ascii="Cambria Math" w:hAnsi="Cambria Math" w:cs="Times New Roman"/>
+                    <w:szCs w:val="28"/>
+                    <w:lang w:val="ru-RU"/>
+                  </w:rPr>
+                  <m:t>R</m:t>
+                </m:r>
+              </m:e>
+              <m:sub>
+                <m:r>
+                  <w:rPr>
+                    <w:rFonts w:ascii="Cambria Math" w:hAnsi="Cambria Math" w:cs="Times New Roman"/>
+                    <w:szCs w:val="28"/>
+                    <w:lang w:val="ru-RU"/>
+                  </w:rPr>
+                  <m:t>K</m:t>
+                </m:r>
+              </m:sub>
+            </m:sSub>
+          </m:sub>
+        </m:sSub>
+        <m:r>
+          <w:rPr>
+            <w:rFonts w:ascii="Cambria Math" w:hAnsi="Cambria Math" w:cs="Times New Roman"/>
+            <w:szCs w:val="28"/>
+            <w:lang w:val="ru-RU"/>
+          </w:rPr>
+          <m:t>=4,5-2-0,1=2,4 В</m:t>
+        </m:r>
+      </m:oMath>
+      <w:r>
+        <w:rPr>
+          <w:rFonts w:cs="Times New Roman"/>
+          <w:szCs w:val="28"/>
+          <w:lang w:val="ru-RU"/>
+        </w:rPr>
+        <w:t>.</w:t>
+      </w:r>
+    </w:p>
+    <w:p>
+      <w:pPr>
+        <w:pStyle w:val="ae"/>
+        <w:ind w:firstLine="708"/>
+        <w:rPr>
+          <w:rFonts w:cs="Times New Roman"/>
+          <w:szCs w:val="28"/>
+          <w:lang w:val="ru-RU"/>
+        </w:rPr>
+      </w:pPr>
+      <w:r>
+        <w:rPr>
+          <w:rFonts w:cs="Times New Roman"/>
+          <w:szCs w:val="28"/>
+          <w:lang w:val="ru-RU"/>
+        </w:rPr>
+        <w:t xml:space="preserve"> Находим сопротивление </w:t>
+      </w:r>
+      <w:proofErr w:type="gramStart"/>
+      <w:r>
+        <w:rPr>
+          <w:rFonts w:cs="Times New Roman"/>
+          <w:szCs w:val="28"/>
+          <w:lang w:val="ru-RU"/>
+        </w:rPr>
+        <w:t xml:space="preserve">коллектора: </w:t>
+      </w:r>
+      <m:oMath>
+        <m:sSub>
+          <m:sSubPr>
+            <m:ctrlPr>
+              <w:rPr>
+                <w:rFonts w:ascii="Cambria Math" w:hAnsi="Cambria Math" w:cs="Times New Roman"/>
+                <w:i/>
+                <w:szCs w:val="28"/>
+                <w:lang w:val="ru-RU"/>
+              </w:rPr>
+            </m:ctrlPr>
+          </m:sSubPr>
+          <m:e>
+            <m:r>
+              <w:rPr>
+                <w:rFonts w:ascii="Cambria Math" w:hAnsi="Cambria Math" w:cs="Times New Roman"/>
+                <w:szCs w:val="28"/>
+                <w:lang w:val="ru-RU"/>
+              </w:rPr>
+              <m:t>R</m:t>
+            </m:r>
+          </m:e>
+          <m:sub>
+            <m:r>
+              <w:rPr>
+                <w:rFonts w:ascii="Cambria Math" w:hAnsi="Cambria Math" w:cs="Times New Roman"/>
+                <w:szCs w:val="28"/>
+                <w:lang w:val="ru-RU"/>
+              </w:rPr>
+              <m:t>K</m:t>
+            </m:r>
+          </m:sub>
+        </m:sSub>
+        <m:r>
+          <w:rPr>
+            <w:rFonts w:ascii="Cambria Math" w:hAnsi="Cambria Math" w:cs="Times New Roman"/>
+            <w:szCs w:val="28"/>
+            <w:lang w:val="ru-RU"/>
+          </w:rPr>
+          <m:t>=</m:t>
+        </m:r>
+        <m:f>
+          <m:fPr>
+            <m:ctrlPr>
+              <w:rPr>
+                <w:rFonts w:ascii="Cambria Math" w:hAnsi="Cambria Math" w:cs="Times New Roman"/>
+                <w:i/>
+                <w:szCs w:val="28"/>
+                <w:lang w:val="ru-RU"/>
+              </w:rPr>
+            </m:ctrlPr>
+          </m:fPr>
+          <m:num>
+            <m:r>
+              <w:rPr>
+                <w:rFonts w:ascii="Cambria Math" w:hAnsi="Cambria Math" w:cs="Times New Roman"/>
+                <w:szCs w:val="28"/>
+                <w:lang w:val="ru-RU"/>
+              </w:rPr>
+              <m:t>2,4</m:t>
+            </m:r>
+          </m:num>
+          <m:den>
+            <m:r>
+              <w:rPr>
+                <w:rFonts w:ascii="Cambria Math" w:hAnsi="Cambria Math" w:cs="Times New Roman"/>
+                <w:szCs w:val="28"/>
+                <w:lang w:val="ru-RU"/>
+              </w:rPr>
+              <m:t>0,01</m:t>
+            </m:r>
+          </m:den>
+        </m:f>
+        <m:r>
+          <w:rPr>
+            <w:rFonts w:ascii="Cambria Math" w:hAnsi="Cambria Math" w:cs="Times New Roman"/>
+            <w:szCs w:val="28"/>
+            <w:lang w:val="ru-RU"/>
+          </w:rPr>
+          <m:t>=240</m:t>
+        </m:r>
+      </m:oMath>
+      <w:r>
+        <w:rPr>
+          <w:rFonts w:cs="Times New Roman"/>
+          <w:szCs w:val="28"/>
+          <w:lang w:val="ru-RU"/>
+        </w:rPr>
+        <w:t xml:space="preserve"> Ом</w:t>
+      </w:r>
+      <w:proofErr w:type="gramEnd"/>
+      <w:r>
+        <w:rPr>
+          <w:rFonts w:cs="Times New Roman"/>
+          <w:szCs w:val="28"/>
+          <w:lang w:val="ru-RU"/>
+        </w:rPr>
+        <w:t xml:space="preserve">. Ближайший по номиналу – 270 Ом. Соответственно, ток после перерасчёта с новым сопротивлением будет равен: 0,009. </w:t>
+      </w:r>
+      <w:r>
+        <w:rPr>
+          <w:rFonts w:cs="Times New Roman"/>
+          <w:szCs w:val="28"/>
+          <w:lang w:val="ru-RU"/>
+        </w:rPr>
+        <w:t xml:space="preserve">Осталось рассчитать сопротивление базы: </w:t>
+      </w:r>
+    </w:p>
+    <w:p>
+      <w:pPr>
+        <w:pStyle w:val="ae"/>
+        <w:ind w:firstLine="708"/>
+        <w:jc w:val="center"/>
+        <w:rPr>
+          <w:rFonts w:cs="Times New Roman"/>
+          <w:szCs w:val="28"/>
+          <w:lang w:val="ru-RU"/>
+        </w:rPr>
+      </w:pPr>
+      <m:oMath>
+        <m:sSub>
+          <m:sSubPr>
+            <m:ctrlPr>
+              <w:rPr>
+                <w:rFonts w:ascii="Cambria Math" w:hAnsi="Cambria Math" w:cs="Times New Roman"/>
+                <w:i/>
+                <w:szCs w:val="28"/>
+                <w:lang w:val="ru-RU"/>
+              </w:rPr>
+            </m:ctrlPr>
+          </m:sSubPr>
+          <m:e>
+            <m:r>
+              <w:rPr>
+                <w:rFonts w:ascii="Cambria Math" w:hAnsi="Cambria Math" w:cs="Times New Roman"/>
+                <w:szCs w:val="28"/>
+                <w:lang w:val="ru-RU"/>
+              </w:rPr>
+              <m:t>R</m:t>
+            </m:r>
+          </m:e>
+          <m:sub>
+            <m:r>
+              <w:rPr>
+                <w:rFonts w:ascii="Cambria Math" w:hAnsi="Cambria Math" w:cs="Times New Roman"/>
+                <w:szCs w:val="28"/>
+                <w:lang w:val="ru-RU"/>
+              </w:rPr>
+              <m:t>Б</m:t>
+            </m:r>
+          </m:sub>
+        </m:sSub>
+        <m:r>
+          <w:rPr>
+            <w:rFonts w:ascii="Cambria Math" w:hAnsi="Cambria Math" w:cs="Times New Roman"/>
+            <w:szCs w:val="28"/>
+            <w:lang w:val="ru-RU"/>
+          </w:rPr>
+          <m:t>=</m:t>
+        </m:r>
+        <m:f>
+          <m:fPr>
+            <m:ctrlPr>
+              <w:rPr>
+                <w:rFonts w:ascii="Cambria Math" w:hAnsi="Cambria Math" w:cs="Times New Roman"/>
+                <w:i/>
+                <w:szCs w:val="28"/>
+                <w:lang w:val="ru-RU"/>
+              </w:rPr>
+            </m:ctrlPr>
+          </m:fPr>
+          <m:num>
+            <m:r>
+              <w:rPr>
+                <w:rFonts w:ascii="Cambria Math" w:hAnsi="Cambria Math" w:cs="Times New Roman"/>
+                <w:szCs w:val="28"/>
+                <w:lang w:val="ru-RU"/>
+              </w:rPr>
+              <m:t>∆</m:t>
+            </m:r>
+            <m:sSub>
+              <m:sSubPr>
+                <m:ctrlPr>
+                  <w:rPr>
+                    <w:rFonts w:ascii="Cambria Math" w:hAnsi="Cambria Math" w:cs="Times New Roman"/>
+                    <w:i/>
+                    <w:szCs w:val="28"/>
+                    <w:lang w:val="ru-RU"/>
+                  </w:rPr>
+                </m:ctrlPr>
+              </m:sSubPr>
+              <m:e>
+                <m:r>
+                  <w:rPr>
+                    <w:rFonts w:ascii="Cambria Math" w:hAnsi="Cambria Math" w:cs="Times New Roman"/>
+                    <w:szCs w:val="28"/>
+                    <w:lang w:val="ru-RU"/>
+                  </w:rPr>
+                  <m:t>U</m:t>
+                </m:r>
+              </m:e>
+              <m:sub>
+                <m:sSub>
+                  <m:sSubPr>
+                    <m:ctrlPr>
+                      <w:rPr>
+                        <w:rFonts w:ascii="Cambria Math" w:hAnsi="Cambria Math" w:cs="Times New Roman"/>
+                        <w:i/>
+                        <w:szCs w:val="28"/>
+                        <w:lang w:val="ru-RU"/>
+                      </w:rPr>
+                    </m:ctrlPr>
+                  </m:sSubPr>
+                  <m:e>
+                    <m:r>
+                      <w:rPr>
+                        <w:rFonts w:ascii="Cambria Math" w:hAnsi="Cambria Math" w:cs="Times New Roman"/>
+                        <w:szCs w:val="28"/>
+                        <w:lang w:val="ru-RU"/>
+                      </w:rPr>
+                      <m:t>R</m:t>
+                    </m:r>
+                  </m:e>
+                  <m:sub>
+                    <m:r>
+                      <w:rPr>
+                        <w:rFonts w:ascii="Cambria Math" w:hAnsi="Cambria Math" w:cs="Times New Roman"/>
+                        <w:szCs w:val="28"/>
+                        <w:lang w:val="ru-RU"/>
+                      </w:rPr>
+                      <m:t>Б</m:t>
+                    </m:r>
+                  </m:sub>
+                </m:sSub>
+              </m:sub>
+            </m:sSub>
+          </m:num>
+          <m:den>
+            <m:sSub>
+              <m:sSubPr>
+                <m:ctrlPr>
+                  <w:rPr>
+                    <w:rFonts w:ascii="Cambria Math" w:hAnsi="Cambria Math" w:cs="Times New Roman"/>
+                    <w:i/>
+                    <w:szCs w:val="28"/>
+                    <w:lang w:val="ru-RU"/>
+                  </w:rPr>
+                </m:ctrlPr>
+              </m:sSubPr>
+              <m:e>
+                <m:r>
+                  <w:rPr>
+                    <w:rFonts w:ascii="Cambria Math" w:hAnsi="Cambria Math" w:cs="Times New Roman"/>
+                    <w:szCs w:val="28"/>
+                    <w:lang w:val="ru-RU"/>
+                  </w:rPr>
+                  <m:t>I</m:t>
+                </m:r>
+              </m:e>
+              <m:sub>
+                <m:r>
+                  <w:rPr>
+                    <w:rFonts w:ascii="Cambria Math" w:hAnsi="Cambria Math" w:cs="Times New Roman"/>
+                    <w:szCs w:val="28"/>
+                    <w:lang w:val="ru-RU"/>
+                  </w:rPr>
+                  <m:t>Б</m:t>
+                </m:r>
+              </m:sub>
+            </m:sSub>
+          </m:den>
+        </m:f>
+      </m:oMath>
+      <w:r>
+        <w:rPr>
+          <w:rFonts w:cs="Times New Roman"/>
+          <w:szCs w:val="28"/>
+          <w:lang w:val="ru-RU"/>
+        </w:rPr>
+        <w:t>.</w:t>
+      </w:r>
+    </w:p>
+    <w:p>
+      <w:pPr>
+        <w:rPr>
+          <w:szCs w:val="28"/>
+          <w:lang w:val="ru-RU"/>
+        </w:rPr>
+      </w:pPr>
+      <m:oMath>
+        <m:r>
+          <w:rPr>
+            <w:rFonts w:ascii="Cambria Math" w:hAnsi="Cambria Math"/>
+          </w:rPr>
+          <m:t>∆</m:t>
+        </m:r>
+        <m:sSub>
+          <m:sSubPr>
+            <m:ctrlPr>
+              <w:rPr>
+                <w:rFonts w:ascii="Cambria Math" w:hAnsi="Cambria Math"/>
+                <w:i/>
+                <w:lang w:val="ru-RU"/>
+              </w:rPr>
+            </m:ctrlPr>
+          </m:sSubPr>
+          <m:e>
+            <m:r>
+              <w:rPr>
+                <w:rFonts w:ascii="Cambria Math" w:hAnsi="Cambria Math"/>
+                <w:lang w:val="ru-RU"/>
+              </w:rPr>
+              <m:t>U</m:t>
+            </m:r>
+          </m:e>
+          <m:sub>
+            <m:sSub>
+              <m:sSubPr>
+                <m:ctrlPr>
+                  <w:rPr>
+                    <w:rFonts w:ascii="Cambria Math" w:hAnsi="Cambria Math"/>
+                    <w:i/>
+                    <w:lang w:val="ru-RU"/>
+                  </w:rPr>
+                </m:ctrlPr>
+              </m:sSubPr>
+              <m:e>
+                <m:r>
+                  <w:rPr>
+                    <w:rFonts w:ascii="Cambria Math" w:hAnsi="Cambria Math"/>
+                    <w:lang w:val="ru-RU"/>
+                  </w:rPr>
+                  <m:t>R</m:t>
+                </m:r>
+              </m:e>
+              <m:sub>
+                <m:r>
+                  <w:rPr>
+                    <w:rFonts w:ascii="Cambria Math" w:hAnsi="Cambria Math"/>
+                    <w:lang w:val="ru-RU"/>
+                  </w:rPr>
+                  <m:t>Б</m:t>
+                </m:r>
+              </m:sub>
+            </m:sSub>
+          </m:sub>
+        </m:sSub>
+        <m:r>
+          <w:rPr>
+            <w:rFonts w:ascii="Cambria Math" w:hAnsi="Cambria Math"/>
+          </w:rPr>
+          <m:t xml:space="preserve">= </m:t>
+        </m:r>
+        <m:sSub>
+          <m:sSubPr>
+            <m:ctrlPr>
+              <w:rPr>
+                <w:rFonts w:ascii="Cambria Math" w:hAnsi="Cambria Math"/>
+                <w:i/>
+                <w:lang w:val="ru-RU"/>
+              </w:rPr>
+            </m:ctrlPr>
+          </m:sSubPr>
+          <m:e>
+            <m:r>
+              <w:rPr>
+                <w:rFonts w:ascii="Cambria Math" w:hAnsi="Cambria Math"/>
+                <w:lang w:val="ru-RU"/>
+              </w:rPr>
+              <m:t>U</m:t>
+            </m:r>
+          </m:e>
+          <m:sub>
+            <m:r>
+              <w:rPr>
+                <w:rFonts w:ascii="Cambria Math" w:hAnsi="Cambria Math"/>
+                <w:lang w:val="ru-RU"/>
+              </w:rPr>
+              <m:t>Б</m:t>
+            </m:r>
+            <m:r>
+              <w:rPr>
+                <w:rFonts w:ascii="Cambria Math" w:hAnsi="Cambria Math"/>
+                <w:lang w:val="ru-RU"/>
+              </w:rPr>
+              <m:t>Э</m:t>
+            </m:r>
+          </m:sub>
+        </m:sSub>
+        <m:r>
+          <w:rPr>
+            <w:rFonts w:ascii="Cambria Math" w:hAnsi="Cambria Math"/>
+          </w:rPr>
+          <m:t>-∆</m:t>
+        </m:r>
+        <m:sSub>
+          <m:sSubPr>
+            <m:ctrlPr>
+              <w:rPr>
+                <w:rFonts w:ascii="Cambria Math" w:hAnsi="Cambria Math"/>
+                <w:i/>
+                <w:lang w:val="ru-RU"/>
+              </w:rPr>
+            </m:ctrlPr>
+          </m:sSubPr>
+          <m:e>
+            <m:r>
+              <w:rPr>
+                <w:rFonts w:ascii="Cambria Math" w:hAnsi="Cambria Math"/>
+                <w:lang w:val="ru-RU"/>
+              </w:rPr>
+              <m:t>U</m:t>
+            </m:r>
+          </m:e>
+          <m:sub>
+            <m:r>
+              <w:rPr>
+                <w:rFonts w:ascii="Cambria Math" w:hAnsi="Cambria Math"/>
+                <w:lang w:val="ru-RU"/>
+              </w:rPr>
+              <m:t>Б</m:t>
+            </m:r>
+            <m:r>
+              <w:rPr>
+                <w:rFonts w:ascii="Cambria Math" w:hAnsi="Cambria Math"/>
+                <w:lang w:val="ru-RU"/>
+              </w:rPr>
+              <m:t>Э</m:t>
+            </m:r>
+          </m:sub>
+        </m:sSub>
+      </m:oMath>
+      <w:r>
+        <w:t xml:space="preserve">, </w:t>
+      </w:r>
+      <w:r>
+        <w:t>U</w:t>
+      </w:r>
+      <w:r>
+        <w:rPr>
+          <w:vertAlign w:val="subscript"/>
+          <w:lang w:val="ru-RU"/>
+        </w:rPr>
+        <w:t>БЭ</w:t>
+      </w:r>
+      <w:r>
+        <w:rPr>
+          <w:vertAlign w:val="subscript"/>
+        </w:rPr>
+        <w:t xml:space="preserve"> </w:t>
+      </w:r>
+      <w:r>
+        <w:t>= 4</w:t>
+      </w:r>
+      <w:proofErr w:type="gramStart"/>
+      <w:r>
+        <w:t>,5</w:t>
+      </w:r>
+      <w:proofErr w:type="gramEnd"/>
+      <w:r>
+        <w:t>.</w:t>
+      </w:r>
+      <w:r>
+        <w:t xml:space="preserve"> </w:t>
+      </w:r>
+      <w:r>
+        <w:rPr>
+          <w:lang w:val="ru-RU"/>
+        </w:rPr>
+        <w:t>Переход база-эмиттер в среднем принимают 0,6 В. Соответственно</w:t>
+      </w:r>
+      <w:proofErr w:type="gramStart"/>
+      <w:r>
+        <w:rPr>
+          <w:lang w:val="ru-RU"/>
+        </w:rPr>
+        <w:t xml:space="preserve">, </w:t>
+      </w:r>
+      <m:oMath>
+        <m:r>
+          <w:rPr>
+            <w:rFonts w:ascii="Cambria Math" w:hAnsi="Cambria Math"/>
+            <w:lang w:val="ru-RU"/>
+          </w:rPr>
+          <m:t>∆</m:t>
+        </m:r>
+        <m:sSub>
+          <m:sSubPr>
+            <m:ctrlPr>
+              <w:rPr>
+                <w:rFonts w:ascii="Cambria Math" w:hAnsi="Cambria Math"/>
+                <w:i/>
+                <w:lang w:val="ru-RU"/>
+              </w:rPr>
+            </m:ctrlPr>
+          </m:sSubPr>
+          <m:e>
+            <m:r>
+              <w:rPr>
+                <w:rFonts w:ascii="Cambria Math" w:hAnsi="Cambria Math"/>
+                <w:lang w:val="ru-RU"/>
+              </w:rPr>
+              <m:t>U</m:t>
+            </m:r>
+          </m:e>
+          <m:sub>
+            <m:r>
+              <w:rPr>
+                <w:rFonts w:ascii="Cambria Math" w:hAnsi="Cambria Math"/>
+                <w:lang w:val="ru-RU"/>
+              </w:rPr>
+              <m:t>Б</m:t>
+            </m:r>
+            <m:r>
+              <w:rPr>
+                <w:rFonts w:ascii="Cambria Math" w:hAnsi="Cambria Math"/>
+                <w:lang w:val="ru-RU"/>
+              </w:rPr>
+              <m:t>Э</m:t>
+            </m:r>
+          </m:sub>
+        </m:sSub>
+        <m:r>
+          <w:rPr>
+            <w:rFonts w:ascii="Cambria Math" w:hAnsi="Cambria Math"/>
+            <w:szCs w:val="28"/>
+            <w:lang w:val="ru-RU"/>
+          </w:rPr>
+          <m:t>=4,5-0,6=3,9 В</m:t>
+        </m:r>
+      </m:oMath>
+      <w:r>
+        <w:rPr>
+          <w:szCs w:val="28"/>
+          <w:lang w:val="ru-RU"/>
+        </w:rPr>
+        <w:t>.</w:t>
+      </w:r>
+      <w:proofErr w:type="gramEnd"/>
+    </w:p>
+    <w:p>
+      <w:pPr>
+        <w:rPr>
+          <w:lang w:val="ru-RU"/>
+        </w:rPr>
+      </w:pPr>
+      <w:r>
+        <w:rPr>
+          <w:szCs w:val="28"/>
+          <w:lang w:val="ru-RU"/>
+        </w:rPr>
+        <w:t xml:space="preserve">Для определения тока базы нужно знать ток коллектора, который был пересчитан ранее. Определяется он из коэффициента усиления транзистора по </w:t>
+      </w:r>
+      <w:proofErr w:type="gramStart"/>
+      <w:r>
+        <w:rPr>
+          <w:szCs w:val="28"/>
+          <w:lang w:val="ru-RU"/>
+        </w:rPr>
+        <w:t>току</w:t>
+      </w:r>
+      <w:r>
+        <w:rPr>
+          <w:szCs w:val="28"/>
+          <w:lang w:val="ru-RU"/>
+        </w:rPr>
+        <w:t xml:space="preserve">: </w:t>
+      </w:r>
+      <m:oMath>
+        <m:sSub>
+          <m:sSubPr>
+            <m:ctrlPr>
+              <w:rPr>
+                <w:rFonts w:ascii="Cambria Math" w:hAnsi="Cambria Math" w:cs="Times New Roman"/>
+                <w:i/>
+                <w:szCs w:val="28"/>
+                <w:lang w:val="ru-RU"/>
+              </w:rPr>
+            </m:ctrlPr>
+          </m:sSubPr>
+          <m:e>
+            <m:r>
+              <w:rPr>
+                <w:rFonts w:ascii="Cambria Math" w:hAnsi="Cambria Math" w:cs="Times New Roman"/>
+                <w:szCs w:val="28"/>
+                <w:lang w:val="ru-RU"/>
+              </w:rPr>
+              <m:t>I</m:t>
+            </m:r>
+          </m:e>
+          <m:sub>
+            <m:r>
+              <w:rPr>
+                <w:rFonts w:ascii="Cambria Math" w:hAnsi="Cambria Math" w:cs="Times New Roman"/>
+                <w:szCs w:val="28"/>
+                <w:lang w:val="ru-RU"/>
+              </w:rPr>
+              <m:t>Б</m:t>
+            </m:r>
+          </m:sub>
+        </m:sSub>
+        <m:r>
+          <w:rPr>
+            <w:rFonts w:ascii="Cambria Math" w:hAnsi="Cambria Math" w:cs="Times New Roman"/>
+            <w:szCs w:val="28"/>
+            <w:lang w:val="ru-RU"/>
+          </w:rPr>
+          <m:t>=</m:t>
+        </m:r>
+        <m:f>
+          <m:fPr>
+            <m:ctrlPr>
+              <w:rPr>
+                <w:rFonts w:ascii="Cambria Math" w:hAnsi="Cambria Math" w:cs="Times New Roman"/>
+                <w:i/>
+                <w:szCs w:val="28"/>
+              </w:rPr>
+            </m:ctrlPr>
+          </m:fPr>
+          <m:num>
+            <m:sSub>
+              <m:sSubPr>
+                <m:ctrlPr>
+                  <w:rPr>
+                    <w:rFonts w:ascii="Cambria Math" w:hAnsi="Cambria Math" w:cs="Times New Roman"/>
+                    <w:i/>
+                    <w:szCs w:val="28"/>
+                    <w:lang w:val="ru-RU"/>
+                  </w:rPr>
+                </m:ctrlPr>
+              </m:sSubPr>
+              <m:e>
+                <m:r>
+                  <w:rPr>
+                    <w:rFonts w:ascii="Cambria Math" w:hAnsi="Cambria Math" w:cs="Times New Roman"/>
+                    <w:szCs w:val="28"/>
+                    <w:lang w:val="ru-RU"/>
+                  </w:rPr>
+                  <m:t>I</m:t>
+                </m:r>
+              </m:e>
+              <m:sub>
+                <m:r>
+                  <w:rPr>
+                    <w:rFonts w:ascii="Cambria Math" w:hAnsi="Cambria Math" w:cs="Times New Roman"/>
+                    <w:szCs w:val="28"/>
+                    <w:lang w:val="ru-RU"/>
+                  </w:rPr>
+                  <m:t>К</m:t>
+                </m:r>
+              </m:sub>
+            </m:sSub>
+            <m:ctrlPr>
+              <w:rPr>
+                <w:rFonts w:ascii="Cambria Math" w:hAnsi="Cambria Math"/>
+                <w:i/>
+              </w:rPr>
+            </m:ctrlPr>
+          </m:num>
+          <m:den>
+            <m:r>
+              <w:rPr>
+                <w:rFonts w:ascii="Cambria Math" w:hAnsi="Cambria Math"/>
+              </w:rPr>
+              <m:t>β</m:t>
+            </m:r>
+          </m:den>
+        </m:f>
+        <m:r>
+          <w:rPr>
+            <w:rFonts w:ascii="Cambria Math" w:hAnsi="Cambria Math" w:cs="Times New Roman"/>
+            <w:szCs w:val="28"/>
+            <w:lang w:val="ru-RU"/>
+          </w:rPr>
+          <m:t>=</m:t>
+        </m:r>
+        <m:f>
+          <m:fPr>
+            <m:ctrlPr>
+              <w:rPr>
+                <w:rFonts w:ascii="Cambria Math" w:hAnsi="Cambria Math"/>
+                <w:i/>
+                <w:szCs w:val="28"/>
+              </w:rPr>
+            </m:ctrlPr>
+          </m:fPr>
+          <m:num>
+            <m:r>
+              <w:rPr>
+                <w:rFonts w:ascii="Cambria Math" w:hAnsi="Cambria Math"/>
+                <w:szCs w:val="28"/>
+                <w:lang w:val="ru-RU"/>
+              </w:rPr>
+              <m:t>0</m:t>
+            </m:r>
+            <m:r>
+              <w:rPr>
+                <w:rFonts w:ascii="Cambria Math" w:hAnsi="Cambria Math"/>
+                <w:szCs w:val="28"/>
+                <w:lang w:val="ru-RU"/>
+              </w:rPr>
+              <m:t>,</m:t>
+            </m:r>
+            <m:r>
+              <w:rPr>
+                <w:rFonts w:ascii="Cambria Math" w:hAnsi="Cambria Math"/>
+                <w:szCs w:val="28"/>
+                <w:lang w:val="ru-RU"/>
+              </w:rPr>
+              <m:t>00</m:t>
+            </m:r>
+            <m:r>
+              <w:rPr>
+                <w:rFonts w:ascii="Cambria Math" w:hAnsi="Cambria Math"/>
+                <w:szCs w:val="28"/>
+                <w:lang w:val="ru-RU"/>
+              </w:rPr>
+              <m:t>9</m:t>
+            </m:r>
+            <m:ctrlPr>
+              <w:rPr>
+                <w:rFonts w:ascii="Cambria Math" w:hAnsi="Cambria Math"/>
+                <w:i/>
+              </w:rPr>
+            </m:ctrlPr>
+          </m:num>
+          <m:den>
+            <m:r>
+              <w:rPr>
+                <w:rFonts w:ascii="Cambria Math" w:hAnsi="Cambria Math"/>
+                <w:lang w:val="ru-RU"/>
+              </w:rPr>
+              <m:t>35</m:t>
+            </m:r>
+          </m:den>
+        </m:f>
+        <m:r>
+          <w:rPr>
+            <w:rFonts w:ascii="Cambria Math" w:hAnsi="Cambria Math"/>
+            <w:szCs w:val="28"/>
+            <w:lang w:val="ru-RU"/>
+          </w:rPr>
+          <m:t>=0,</m:t>
+        </m:r>
+        <m:r>
+          <w:rPr>
+            <w:rFonts w:ascii="Cambria Math" w:hAnsi="Cambria Math"/>
+            <w:szCs w:val="28"/>
+            <w:lang w:val="ru-RU"/>
+          </w:rPr>
+          <m:t>0003</m:t>
+        </m:r>
+        <m:r>
+          <w:rPr>
+            <w:rFonts w:ascii="Cambria Math" w:hAnsi="Cambria Math"/>
+            <w:szCs w:val="28"/>
+            <w:lang w:val="ru-RU"/>
+          </w:rPr>
+          <m:t xml:space="preserve"> </m:t>
+        </m:r>
+        <m:r>
+          <w:rPr>
+            <w:rFonts w:ascii="Cambria Math" w:hAnsi="Cambria Math"/>
+            <w:szCs w:val="28"/>
+          </w:rPr>
+          <m:t>A</m:t>
+        </m:r>
+        <m:r>
+          <w:rPr>
+            <w:rFonts w:ascii="Cambria Math" w:hAnsi="Cambria Math"/>
+            <w:szCs w:val="28"/>
+            <w:lang w:val="ru-RU"/>
+          </w:rPr>
+          <m:t xml:space="preserve">=0,3 </m:t>
+        </m:r>
+        <m:r>
+          <w:rPr>
+            <w:rFonts w:ascii="Cambria Math" w:hAnsi="Cambria Math"/>
+            <w:szCs w:val="28"/>
+            <w:lang w:val="ru-RU"/>
+          </w:rPr>
+          <m:t>мА</m:t>
+        </m:r>
+        <m:r>
+          <w:rPr>
+            <w:rFonts w:ascii="Cambria Math" w:hAnsi="Cambria Math"/>
+            <w:szCs w:val="28"/>
+            <w:lang w:val="ru-RU"/>
+          </w:rPr>
+          <m:t>.</m:t>
+        </m:r>
+      </m:oMath>
+      <w:r>
+        <w:rPr>
+          <w:szCs w:val="28"/>
+          <w:lang w:val="ru-RU"/>
+        </w:rPr>
+        <w:t xml:space="preserve"> </w:t>
+      </w:r>
+      <w:r>
+        <w:rPr>
+          <w:szCs w:val="28"/>
+          <w:lang w:val="ru-RU"/>
+        </w:rPr>
+        <w:t>Из</w:t>
+      </w:r>
+      <w:proofErr w:type="gramEnd"/>
+      <w:r>
+        <w:rPr>
+          <w:szCs w:val="28"/>
+          <w:lang w:val="ru-RU"/>
+        </w:rPr>
+        <w:t xml:space="preserve"> этого, сопротивление базы должно быть равно </w:t>
+      </w:r>
+      <m:oMath>
+        <m:sSub>
+          <m:sSubPr>
+            <m:ctrlPr>
+              <w:rPr>
+                <w:rFonts w:ascii="Cambria Math" w:hAnsi="Cambria Math"/>
+                <w:i/>
+                <w:lang w:val="ru-RU"/>
+              </w:rPr>
+            </m:ctrlPr>
+          </m:sSubPr>
+          <m:e>
+            <m:r>
+              <w:rPr>
+                <w:rFonts w:ascii="Cambria Math" w:hAnsi="Cambria Math"/>
+              </w:rPr>
+              <m:t>R</m:t>
+            </m:r>
+          </m:e>
+          <m:sub>
+            <m:r>
+              <w:rPr>
+                <w:rFonts w:ascii="Cambria Math" w:hAnsi="Cambria Math"/>
+                <w:lang w:val="ru-RU"/>
+              </w:rPr>
+              <m:t>Б</m:t>
+            </m:r>
+          </m:sub>
+        </m:sSub>
+        <m:r>
+          <w:rPr>
+            <w:rFonts w:ascii="Cambria Math" w:hAnsi="Cambria Math"/>
+            <w:lang w:val="ru-RU"/>
+          </w:rPr>
+          <m:t>=</m:t>
+        </m:r>
+        <m:f>
+          <m:fPr>
+            <m:ctrlPr>
+              <w:rPr>
+                <w:rFonts w:ascii="Cambria Math" w:hAnsi="Cambria Math"/>
+                <w:i/>
+                <w:lang w:val="ru-RU"/>
+              </w:rPr>
+            </m:ctrlPr>
+          </m:fPr>
+          <m:num>
+            <m:r>
+              <w:rPr>
+                <w:rFonts w:ascii="Cambria Math" w:hAnsi="Cambria Math"/>
+                <w:lang w:val="ru-RU"/>
+              </w:rPr>
+              <m:t>3,9</m:t>
+            </m:r>
+          </m:num>
+          <m:den>
+            <m:r>
+              <w:rPr>
+                <w:rFonts w:ascii="Cambria Math" w:hAnsi="Cambria Math"/>
+                <w:lang w:val="ru-RU"/>
+              </w:rPr>
+              <m:t>0,0003</m:t>
+            </m:r>
+          </m:den>
+        </m:f>
+        <m:r>
+          <w:rPr>
+            <w:rFonts w:ascii="Cambria Math" w:hAnsi="Cambria Math"/>
+            <w:lang w:val="ru-RU"/>
+          </w:rPr>
+          <m:t>=13000=13 кОм.</m:t>
+        </m:r>
+      </m:oMath>
+      <w:r>
+        <w:rPr>
+          <w:lang w:val="ru-RU"/>
+        </w:rPr>
+        <w:t xml:space="preserve"> </w:t>
+      </w:r>
+      <w:r>
+        <w:rPr>
+          <w:lang w:val="ru-RU"/>
+        </w:rPr>
+        <w:t xml:space="preserve">Так как данный номинал существует, то просто следует поставить резистор 13 кОм. </w:t>
+      </w:r>
+    </w:p>
+    <w:p>
+      <w:pPr>
+        <w:pStyle w:val="2"/>
+        <w:rPr>
+          <w:i/>
+          <w:lang w:val="ru-RU"/>
+        </w:rPr>
+      </w:pPr>
+      <w:r>
+        <w:rPr>
+          <w:lang w:val="ru-RU"/>
+        </w:rPr>
+        <w:t>2.2 Система адаптивного освещения</w:t>
+      </w:r>
+    </w:p>
+    <w:p>
+      <w:pPr>
+        <w:pStyle w:val="ae"/>
+        <w:rPr>
+          <w:lang w:val="ru-RU"/>
+        </w:rPr>
+      </w:pPr>
+      <w:r>
+        <w:rPr>
+          <w:lang w:val="ru-RU"/>
+        </w:rPr>
+        <w:t>Полная схема может быть реализована посредством устройства</w:t>
+      </w:r>
+      <w:r>
+        <w:rPr>
+          <w:lang w:val="ru-RU"/>
+        </w:rPr>
+        <w:t xml:space="preserve"> управления в виде</w:t>
+      </w:r>
+      <w:r>
+        <w:rPr>
+          <w:lang w:val="ru-RU"/>
+        </w:rPr>
+        <w:t xml:space="preserve"> системы адаптивного освещения и устройства переключения в виде электронного ключа. </w:t>
+      </w:r>
+      <w:bookmarkStart w:id="12" w:name="_GoBack"/>
+      <w:bookmarkEnd w:id="12"/>
+    </w:p>
+    <w:p>
+      <w:pPr>
+        <w:pStyle w:val="ae"/>
+        <w:rPr>
+          <w:lang w:val="ru-RU"/>
+        </w:rPr>
+      </w:pPr>
+      <w:r>
+        <w:rPr>
+          <w:lang w:val="ru-RU"/>
+        </w:rPr>
+        <w:t xml:space="preserve"> </w:t>
+      </w:r>
+    </w:p>
+    <w:p>
+      <w:pPr>
+        <w:ind w:firstLine="0"/>
+        <w:jc w:val="center"/>
+        <w:rPr>
+          <w:lang w:val="ru-RU"/>
+        </w:rPr>
+      </w:pPr>
+    </w:p>
+    <w:p>
+      <w:pPr>
+        <w:ind w:firstLine="0"/>
+        <w:jc w:val="center"/>
         <w:rPr>
           <w:lang w:val="ru-RU"/>
         </w:rPr>
       </w:pPr>
     </w:p>
     <w:sectPr>
-      <w:footerReference w:type="default" r:id="rId15"/>
+      <w:footerReference w:type="default" r:id="rId17"/>
       <w:pgSz w:w="11906" w:h="16838"/>
       <w:pgMar w:top="1134" w:right="851" w:bottom="823" w:left="1701" w:header="709" w:footer="709" w:gutter="0"/>
       <w:pgNumType w:start="1"/>
@@ -5763,7 +8522,7 @@
         <w:noProof/>
         <w:color w:val="000000"/>
       </w:rPr>
-      <w:t>14</w:t>
+      <w:t>16</w:t>
     </w:r>
     <w:r>
       <w:rPr>
@@ -7895,6 +10654,550 @@
 </w:styles>
 </file>
 
+<file path=word/glossary/document.xml><?xml version="1.0" encoding="utf-8"?>
+<w:glossaryDocument xmlns:wpc="http://schemas.microsoft.com/office/word/2010/wordprocessingCanvas" xmlns:mc="http://schemas.openxmlformats.org/markup-compatibility/2006" xmlns:o="urn:schemas-microsoft-com:office:office" xmlns:r="http://schemas.openxmlformats.org/officeDocument/2006/relationships" xmlns:m="http://schemas.openxmlformats.org/officeDocument/2006/math" xmlns:v="urn:schemas-microsoft-com:vml" xmlns:wp14="http://schemas.microsoft.com/office/word/2010/wordprocessingDrawing" xmlns:wp="http://schemas.openxmlformats.org/drawingml/2006/wordprocessingDrawing" xmlns:w10="urn:schemas-microsoft-com:office:word" xmlns:w="http://schemas.openxmlformats.org/wordprocessingml/2006/main" xmlns:w14="http://schemas.microsoft.com/office/word/2010/wordml" xmlns:w15="http://schemas.microsoft.com/office/word/2012/wordml" xmlns:wpg="http://schemas.microsoft.com/office/word/2010/wordprocessingGroup" xmlns:wpi="http://schemas.microsoft.com/office/word/2010/wordprocessingInk" xmlns:wne="http://schemas.microsoft.com/office/word/2006/wordml" xmlns:wps="http://schemas.microsoft.com/office/word/2010/wordprocessingShape" mc:Ignorable="w14 w15 wp14"/>
+</file>
+
+<file path=word/glossary/fontTable.xml><?xml version="1.0" encoding="utf-8"?>
+<w:fonts xmlns:mc="http://schemas.openxmlformats.org/markup-compatibility/2006" xmlns:r="http://schemas.openxmlformats.org/officeDocument/2006/relationships" xmlns:w="http://schemas.openxmlformats.org/wordprocessingml/2006/main" xmlns:w14="http://schemas.microsoft.com/office/word/2010/wordml" xmlns:w15="http://schemas.microsoft.com/office/word/2012/wordml" mc:Ignorable="w14 w15">
+  <w:font w:name="Symbol">
+    <w:panose1 w:val="05050102010706020507"/>
+    <w:charset w:val="02"/>
+    <w:family w:val="roman"/>
+    <w:pitch w:val="variable"/>
+    <w:sig w:usb0="00000000" w:usb1="10000000" w:usb2="00000000" w:usb3="00000000" w:csb0="80000000" w:csb1="00000000"/>
+  </w:font>
+  <w:font w:name="Times New Roman">
+    <w:panose1 w:val="02020603050405020304"/>
+    <w:charset w:val="00"/>
+    <w:family w:val="roman"/>
+    <w:pitch w:val="variable"/>
+    <w:sig w:usb0="E0002EFF" w:usb1="C000785B" w:usb2="00000009" w:usb3="00000000" w:csb0="000001FF" w:csb1="00000000"/>
+  </w:font>
+  <w:font w:name="Courier New">
+    <w:panose1 w:val="02070309020205020404"/>
+    <w:charset w:val="00"/>
+    <w:family w:val="modern"/>
+    <w:pitch w:val="fixed"/>
+    <w:sig w:usb0="E0002EFF" w:usb1="C0007843" w:usb2="00000009" w:usb3="00000000" w:csb0="000001FF" w:csb1="00000000"/>
+  </w:font>
+  <w:font w:name="Wingdings">
+    <w:panose1 w:val="05000000000000000000"/>
+    <w:charset w:val="02"/>
+    <w:family w:val="auto"/>
+    <w:pitch w:val="variable"/>
+    <w:sig w:usb0="00000000" w:usb1="10000000" w:usb2="00000000" w:usb3="00000000" w:csb0="80000000" w:csb1="00000000"/>
+  </w:font>
+  <w:font w:name="Calibri">
+    <w:panose1 w:val="020F0502020204030204"/>
+    <w:charset w:val="00"/>
+    <w:family w:val="swiss"/>
+    <w:pitch w:val="variable"/>
+    <w:sig w:usb0="E4002EFF" w:usb1="C000247B" w:usb2="00000009" w:usb3="00000000" w:csb0="000001FF" w:csb1="00000000"/>
+  </w:font>
+  <w:font w:name="Calibri Light">
+    <w:panose1 w:val="020F0302020204030204"/>
+    <w:charset w:val="00"/>
+    <w:family w:val="swiss"/>
+    <w:pitch w:val="variable"/>
+    <w:sig w:usb0="E4002EFF" w:usb1="C000247B" w:usb2="00000009" w:usb3="00000000" w:csb0="000001FF" w:csb1="00000000"/>
+  </w:font>
+  <w:font w:name="Segoe UI">
+    <w:panose1 w:val="020B0502040204020203"/>
+    <w:charset w:val="00"/>
+    <w:family w:val="swiss"/>
+    <w:pitch w:val="variable"/>
+    <w:sig w:usb0="E4002EFF" w:usb1="C000E47F" w:usb2="00000009" w:usb3="00000000" w:csb0="000001FF" w:csb1="00000000"/>
+  </w:font>
+  <w:font w:name="Cambria Math">
+    <w:panose1 w:val="02040503050406030204"/>
+    <w:charset w:val="00"/>
+    <w:family w:val="roman"/>
+    <w:pitch w:val="variable"/>
+    <w:sig w:usb0="E00006FF" w:usb1="420024FF" w:usb2="02000000" w:usb3="00000000" w:csb0="0000019F" w:csb1="00000000"/>
+  </w:font>
+</w:fonts>
+</file>
+
+<file path=word/glossary/settings.xml><?xml version="1.0" encoding="utf-8"?>
+<w:settings xmlns:mc="http://schemas.openxmlformats.org/markup-compatibility/2006" xmlns:o="urn:schemas-microsoft-com:office:office" xmlns:r="http://schemas.openxmlformats.org/officeDocument/2006/relationships" xmlns:m="http://schemas.openxmlformats.org/officeDocument/2006/math" xmlns:v="urn:schemas-microsoft-com:vml" xmlns:w10="urn:schemas-microsoft-com:office:word" xmlns:w="http://schemas.openxmlformats.org/wordprocessingml/2006/main" xmlns:w14="http://schemas.microsoft.com/office/word/2010/wordml" xmlns:w15="http://schemas.microsoft.com/office/word/2012/wordml" xmlns:sl="http://schemas.openxmlformats.org/schemaLibrary/2006/main" mc:Ignorable="w14 w15">
+  <w:view w:val="normal"/>
+  <w:defaultTabStop w:val="708"/>
+  <w:characterSpacingControl w:val="doNotCompress"/>
+  <w:compat>
+    <w:useFELayout/>
+    <w:compatSetting w:name="compatibilityMode" w:uri="http://schemas.microsoft.com/office/word" w:val="15"/>
+    <w:compatSetting w:name="overrideTableStyleFontSizeAndJustification" w:uri="http://schemas.microsoft.com/office/word" w:val="1"/>
+    <w:compatSetting w:name="enableOpenTypeFeatures" w:uri="http://schemas.microsoft.com/office/word" w:val="1"/>
+    <w:compatSetting w:name="doNotFlipMirrorIndents" w:uri="http://schemas.microsoft.com/office/word" w:val="1"/>
+    <w:compatSetting w:name="differentiateMultirowTableHeaders" w:uri="http://schemas.microsoft.com/office/word" w:val="1"/>
+  </w:compat>
+  <w:rsids>
+    <w:rsidRoot w:val="00C87426"/>
+    <w:rsid w:val="00C87426"/>
+  </w:rsids>
+  <m:mathPr>
+    <m:mathFont m:val="Cambria Math"/>
+    <m:brkBin m:val="before"/>
+    <m:brkBinSub m:val="--"/>
+    <m:smallFrac m:val="0"/>
+    <m:dispDef/>
+    <m:lMargin m:val="0"/>
+    <m:rMargin m:val="0"/>
+    <m:defJc m:val="centerGroup"/>
+    <m:wrapIndent m:val="1440"/>
+    <m:intLim m:val="subSup"/>
+    <m:naryLim m:val="undOvr"/>
+  </m:mathPr>
+  <w:themeFontLang w:val="ru-RU"/>
+  <w:clrSchemeMapping w:bg1="light1" w:t1="dark1" w:bg2="light2" w:t2="dark2" w:accent1="accent1" w:accent2="accent2" w:accent3="accent3" w:accent4="accent4" w:accent5="accent5" w:accent6="accent6" w:hyperlink="hyperlink" w:followedHyperlink="followedHyperlink"/>
+  <w:decimalSymbol w:val=","/>
+  <w:listSeparator w:val=";"/>
+  <w15:chartTrackingRefBased/>
+</w:settings>
+</file>
+
+<file path=word/glossary/styles.xml><?xml version="1.0" encoding="utf-8"?>
+<w:styles xmlns:mc="http://schemas.openxmlformats.org/markup-compatibility/2006" xmlns:r="http://schemas.openxmlformats.org/officeDocument/2006/relationships" xmlns:w="http://schemas.openxmlformats.org/wordprocessingml/2006/main" xmlns:w14="http://schemas.microsoft.com/office/word/2010/wordml" xmlns:w15="http://schemas.microsoft.com/office/word/2012/wordml" mc:Ignorable="w14 w15">
+  <w:docDefaults>
+    <w:rPrDefault>
+      <w:rPr>
+        <w:rFonts w:asciiTheme="minorHAnsi" w:eastAsiaTheme="minorEastAsia" w:hAnsiTheme="minorHAnsi" w:cstheme="minorBidi"/>
+        <w:sz w:val="22"/>
+        <w:szCs w:val="22"/>
+        <w:lang w:val="ru-RU" w:eastAsia="ru-RU" w:bidi="ar-SA"/>
+      </w:rPr>
+    </w:rPrDefault>
+    <w:pPrDefault>
+      <w:pPr>
+        <w:spacing w:after="160" w:line="259" w:lineRule="auto"/>
+      </w:pPr>
+    </w:pPrDefault>
+  </w:docDefaults>
+  <w:latentStyles w:defLockedState="0" w:defUIPriority="99" w:defSemiHidden="0" w:defUnhideWhenUsed="0" w:defQFormat="0" w:count="371">
+    <w:lsdException w:name="Normal" w:uiPriority="0" w:qFormat="1"/>
+    <w:lsdException w:name="heading 1" w:uiPriority="9" w:qFormat="1"/>
+    <w:lsdException w:name="heading 2" w:semiHidden="1" w:uiPriority="9" w:unhideWhenUsed="1" w:qFormat="1"/>
+    <w:lsdException w:name="heading 3" w:semiHidden="1" w:uiPriority="9" w:unhideWhenUsed="1" w:qFormat="1"/>
+    <w:lsdException w:name="heading 4" w:semiHidden="1" w:uiPriority="9" w:unhideWhenUsed="1" w:qFormat="1"/>
+    <w:lsdException w:name="heading 5" w:semiHidden="1" w:uiPriority="9" w:unhideWhenUsed="1" w:qFormat="1"/>
+    <w:lsdException w:name="heading 6" w:semiHidden="1" w:uiPriority="9" w:unhideWhenUsed="1" w:qFormat="1"/>
+    <w:lsdException w:name="heading 7" w:semiHidden="1" w:uiPriority="9" w:unhideWhenUsed="1" w:qFormat="1"/>
+    <w:lsdException w:name="heading 8" w:semiHidden="1" w:uiPriority="9" w:unhideWhenUsed="1" w:qFormat="1"/>
+    <w:lsdException w:name="heading 9" w:semiHidden="1" w:uiPriority="9" w:unhideWhenUsed="1" w:qFormat="1"/>
+    <w:lsdException w:name="index 1" w:semiHidden="1" w:unhideWhenUsed="1"/>
+    <w:lsdException w:name="index 2" w:semiHidden="1" w:unhideWhenUsed="1"/>
+    <w:lsdException w:name="index 3" w:semiHidden="1" w:unhideWhenUsed="1"/>
+    <w:lsdException w:name="index 4" w:semiHidden="1" w:unhideWhenUsed="1"/>
+    <w:lsdException w:name="index 5" w:semiHidden="1" w:unhideWhenUsed="1"/>
+    <w:lsdException w:name="index 6" w:semiHidden="1" w:unhideWhenUsed="1"/>
+    <w:lsdException w:name="index 7" w:semiHidden="1" w:unhideWhenUsed="1"/>
+    <w:lsdException w:name="index 8" w:semiHidden="1" w:unhideWhenUsed="1"/>
+    <w:lsdException w:name="index 9" w:semiHidden="1" w:unhideWhenUsed="1"/>
+    <w:lsdException w:name="toc 1" w:semiHidden="1" w:uiPriority="39" w:unhideWhenUsed="1"/>
+    <w:lsdException w:name="toc 2" w:semiHidden="1" w:uiPriority="39" w:unhideWhenUsed="1"/>
+    <w:lsdException w:name="toc 3" w:semiHidden="1" w:uiPriority="39" w:unhideWhenUsed="1"/>
+    <w:lsdException w:name="toc 4" w:semiHidden="1" w:uiPriority="39" w:unhideWhenUsed="1"/>
+    <w:lsdException w:name="toc 5" w:semiHidden="1" w:uiPriority="39" w:unhideWhenUsed="1"/>
+    <w:lsdException w:name="toc 6" w:semiHidden="1" w:uiPriority="39" w:unhideWhenUsed="1"/>
+    <w:lsdException w:name="toc 7" w:semiHidden="1" w:uiPriority="39" w:unhideWhenUsed="1"/>
+    <w:lsdException w:name="toc 8" w:semiHidden="1" w:uiPriority="39" w:unhideWhenUsed="1"/>
+    <w:lsdException w:name="toc 9" w:semiHidden="1" w:uiPriority="39" w:unhideWhenUsed="1"/>
+    <w:lsdException w:name="Normal Indent" w:semiHidden="1" w:unhideWhenUsed="1"/>
+    <w:lsdException w:name="footnote text" w:semiHidden="1" w:unhideWhenUsed="1"/>
+    <w:lsdException w:name="annotation text" w:semiHidden="1" w:unhideWhenUsed="1"/>
+    <w:lsdException w:name="header" w:semiHidden="1" w:unhideWhenUsed="1"/>
+    <w:lsdException w:name="footer" w:semiHidden="1" w:unhideWhenUsed="1"/>
+    <w:lsdException w:name="index heading" w:semiHidden="1" w:unhideWhenUsed="1"/>
+    <w:lsdException w:name="caption" w:semiHidden="1" w:uiPriority="35" w:unhideWhenUsed="1" w:qFormat="1"/>
+    <w:lsdException w:name="table of figures" w:semiHidden="1" w:unhideWhenUsed="1"/>
+    <w:lsdException w:name="envelope address" w:semiHidden="1" w:unhideWhenUsed="1"/>
+    <w:lsdException w:name="envelope return" w:semiHidden="1" w:unhideWhenUsed="1"/>
+    <w:lsdException w:name="footnote reference" w:semiHidden="1" w:unhideWhenUsed="1"/>
+    <w:lsdException w:name="annotation reference" w:semiHidden="1" w:unhideWhenUsed="1"/>
+    <w:lsdException w:name="line number" w:semiHidden="1" w:unhideWhenUsed="1"/>
+    <w:lsdException w:name="page number" w:semiHidden="1" w:unhideWhenUsed="1"/>
+    <w:lsdException w:name="endnote reference" w:semiHidden="1" w:unhideWhenUsed="1"/>
+    <w:lsdException w:name="endnote text" w:semiHidden="1" w:unhideWhenUsed="1"/>
+    <w:lsdException w:name="table of authorities" w:semiHidden="1" w:unhideWhenUsed="1"/>
+    <w:lsdException w:name="macro" w:semiHidden="1" w:unhideWhenUsed="1"/>
+    <w:lsdException w:name="toa heading" w:semiHidden="1" w:unhideWhenUsed="1"/>
+    <w:lsdException w:name="List" w:semiHidden="1" w:unhideWhenUsed="1"/>
+    <w:lsdException w:name="List Bullet" w:semiHidden="1" w:unhideWhenUsed="1"/>
+    <w:lsdException w:name="List Number" w:semiHidden="1" w:unhideWhenUsed="1"/>
+    <w:lsdException w:name="List 2" w:semiHidden="1" w:unhideWhenUsed="1"/>
+    <w:lsdException w:name="List 3" w:semiHidden="1" w:unhideWhenUsed="1"/>
+    <w:lsdException w:name="List 4" w:semiHidden="1" w:unhideWhenUsed="1"/>
+    <w:lsdException w:name="List 5" w:semiHidden="1" w:unhideWhenUsed="1"/>
+    <w:lsdException w:name="List Bullet 2" w:semiHidden="1" w:unhideWhenUsed="1"/>
+    <w:lsdException w:name="List Bullet 3" w:semiHidden="1" w:unhideWhenUsed="1"/>
+    <w:lsdException w:name="List Bullet 4" w:semiHidden="1" w:unhideWhenUsed="1"/>
+    <w:lsdException w:name="List Bullet 5" w:semiHidden="1" w:unhideWhenUsed="1"/>
+    <w:lsdException w:name="List Number 2" w:semiHidden="1" w:unhideWhenUsed="1"/>
+    <w:lsdException w:name="List Number 3" w:semiHidden="1" w:unhideWhenUsed="1"/>
+    <w:lsdException w:name="List Number 4" w:semiHidden="1" w:unhideWhenUsed="1"/>
+    <w:lsdException w:name="List Number 5" w:semiHidden="1" w:unhideWhenUsed="1"/>
+    <w:lsdException w:name="Title" w:uiPriority="10" w:qFormat="1"/>
+    <w:lsdException w:name="Closing" w:semiHidden="1" w:unhideWhenUsed="1"/>
+    <w:lsdException w:name="Signature" w:semiHidden="1" w:unhideWhenUsed="1"/>
+    <w:lsdException w:name="Default Paragraph Font" w:semiHidden="1" w:uiPriority="1" w:unhideWhenUsed="1"/>
+    <w:lsdException w:name="Body Text" w:semiHidden="1" w:unhideWhenUsed="1"/>
+    <w:lsdException w:name="Body Text Indent" w:semiHidden="1" w:unhideWhenUsed="1"/>
+    <w:lsdException w:name="List Continue" w:semiHidden="1" w:unhideWhenUsed="1"/>
+    <w:lsdException w:name="List Continue 2" w:semiHidden="1" w:unhideWhenUsed="1"/>
+    <w:lsdException w:name="List Continue 3" w:semiHidden="1" w:unhideWhenUsed="1"/>
+    <w:lsdException w:name="List Continue 4" w:semiHidden="1" w:unhideWhenUsed="1"/>
+    <w:lsdException w:name="List Continue 5" w:semiHidden="1" w:unhideWhenUsed="1"/>
+    <w:lsdException w:name="Message Header" w:semiHidden="1" w:unhideWhenUsed="1"/>
+    <w:lsdException w:name="Subtitle" w:uiPriority="11" w:qFormat="1"/>
+    <w:lsdException w:name="Salutation" w:semiHidden="1" w:unhideWhenUsed="1"/>
+    <w:lsdException w:name="Date" w:semiHidden="1" w:unhideWhenUsed="1"/>
+    <w:lsdException w:name="Body Text First Indent" w:semiHidden="1" w:unhideWhenUsed="1"/>
+    <w:lsdException w:name="Body Text First Indent 2" w:semiHidden="1" w:unhideWhenUsed="1"/>
+    <w:lsdException w:name="Note Heading" w:semiHidden="1" w:unhideWhenUsed="1"/>
+    <w:lsdException w:name="Body Text 2" w:semiHidden="1" w:unhideWhenUsed="1"/>
+    <w:lsdException w:name="Body Text 3" w:semiHidden="1" w:unhideWhenUsed="1"/>
+    <w:lsdException w:name="Body Text Indent 2" w:semiHidden="1" w:unhideWhenUsed="1"/>
+    <w:lsdException w:name="Body Text Indent 3" w:semiHidden="1" w:unhideWhenUsed="1"/>
+    <w:lsdException w:name="Block Text" w:semiHidden="1" w:unhideWhenUsed="1"/>
+    <w:lsdException w:name="Hyperlink" w:semiHidden="1" w:unhideWhenUsed="1"/>
+    <w:lsdException w:name="FollowedHyperlink" w:semiHidden="1" w:unhideWhenUsed="1"/>
+    <w:lsdException w:name="Strong" w:uiPriority="22" w:qFormat="1"/>
+    <w:lsdException w:name="Emphasis" w:uiPriority="20" w:qFormat="1"/>
+    <w:lsdException w:name="Document Map" w:semiHidden="1" w:unhideWhenUsed="1"/>
+    <w:lsdException w:name="Plain Text" w:semiHidden="1" w:unhideWhenUsed="1"/>
+    <w:lsdException w:name="E-mail Signature" w:semiHidden="1" w:unhideWhenUsed="1"/>
+    <w:lsdException w:name="HTML Top of Form" w:semiHidden="1" w:unhideWhenUsed="1"/>
+    <w:lsdException w:name="HTML Bottom of Form" w:semiHidden="1" w:unhideWhenUsed="1"/>
+    <w:lsdException w:name="Normal (Web)" w:semiHidden="1" w:unhideWhenUsed="1"/>
+    <w:lsdException w:name="HTML Acronym" w:semiHidden="1" w:unhideWhenUsed="1"/>
+    <w:lsdException w:name="HTML Address" w:semiHidden="1" w:unhideWhenUsed="1"/>
+    <w:lsdException w:name="HTML Cite" w:semiHidden="1" w:unhideWhenUsed="1"/>
+    <w:lsdException w:name="HTML Code" w:semiHidden="1" w:unhideWhenUsed="1"/>
+    <w:lsdException w:name="HTML Definition" w:semiHidden="1" w:unhideWhenUsed="1"/>
+    <w:lsdException w:name="HTML Keyboard" w:semiHidden="1" w:unhideWhenUsed="1"/>
+    <w:lsdException w:name="HTML Preformatted" w:semiHidden="1" w:unhideWhenUsed="1"/>
+    <w:lsdException w:name="HTML Sample" w:semiHidden="1" w:unhideWhenUsed="1"/>
+    <w:lsdException w:name="HTML Typewriter" w:semiHidden="1" w:unhideWhenUsed="1"/>
+    <w:lsdException w:name="HTML Variable" w:semiHidden="1" w:unhideWhenUsed="1"/>
+    <w:lsdException w:name="Normal Table" w:semiHidden="1" w:unhideWhenUsed="1"/>
+    <w:lsdException w:name="annotation subject" w:semiHidden="1" w:unhideWhenUsed="1"/>
+    <w:lsdException w:name="No List" w:semiHidden="1" w:unhideWhenUsed="1"/>
+    <w:lsdException w:name="Outline List 1" w:semiHidden="1" w:unhideWhenUsed="1"/>
+    <w:lsdException w:name="Outline List 2" w:semiHidden="1" w:unhideWhenUsed="1"/>
+    <w:lsdException w:name="Outline List 3" w:semiHidden="1" w:unhideWhenUsed="1"/>
+    <w:lsdException w:name="Table Simple 1" w:semiHidden="1" w:unhideWhenUsed="1"/>
+    <w:lsdException w:name="Table Simple 2" w:semiHidden="1" w:unhideWhenUsed="1"/>
+    <w:lsdException w:name="Table Simple 3" w:semiHidden="1" w:unhideWhenUsed="1"/>
+    <w:lsdException w:name="Table Classic 1" w:semiHidden="1" w:unhideWhenUsed="1"/>
+    <w:lsdException w:name="Table Classic 2" w:semiHidden="1" w:unhideWhenUsed="1"/>
+    <w:lsdException w:name="Table Classic 3" w:semiHidden="1" w:unhideWhenUsed="1"/>
+    <w:lsdException w:name="Table Classic 4" w:semiHidden="1" w:unhideWhenUsed="1"/>
+    <w:lsdException w:name="Table Colorful 1" w:semiHidden="1" w:unhideWhenUsed="1"/>
+    <w:lsdException w:name="Table Colorful 2" w:semiHidden="1" w:unhideWhenUsed="1"/>
+    <w:lsdException w:name="Table Colorful 3" w:semiHidden="1" w:unhideWhenUsed="1"/>
+    <w:lsdException w:name="Table Columns 1" w:semiHidden="1" w:unhideWhenUsed="1"/>
+    <w:lsdException w:name="Table Columns 2" w:semiHidden="1" w:unhideWhenUsed="1"/>
+    <w:lsdException w:name="Table Columns 3" w:semiHidden="1" w:unhideWhenUsed="1"/>
+    <w:lsdException w:name="Table Columns 4" w:semiHidden="1" w:unhideWhenUsed="1"/>
+    <w:lsdException w:name="Table Columns 5" w:semiHidden="1" w:unhideWhenUsed="1"/>
+    <w:lsdException w:name="Table Grid 1" w:semiHidden="1" w:unhideWhenUsed="1"/>
+    <w:lsdException w:name="Table Grid 2" w:semiHidden="1" w:unhideWhenUsed="1"/>
+    <w:lsdException w:name="Table Grid 3" w:semiHidden="1" w:unhideWhenUsed="1"/>
+    <w:lsdException w:name="Table Grid 4" w:semiHidden="1" w:unhideWhenUsed="1"/>
+    <w:lsdException w:name="Table Grid 5" w:semiHidden="1" w:unhideWhenUsed="1"/>
+    <w:lsdException w:name="Table Grid 6" w:semiHidden="1" w:unhideWhenUsed="1"/>
+    <w:lsdException w:name="Table Grid 7" w:semiHidden="1" w:unhideWhenUsed="1"/>
+    <w:lsdException w:name="Table Grid 8" w:semiHidden="1" w:unhideWhenUsed="1"/>
+    <w:lsdException w:name="Table List 1" w:semiHidden="1" w:unhideWhenUsed="1"/>
+    <w:lsdException w:name="Table List 2" w:semiHidden="1" w:unhideWhenUsed="1"/>
+    <w:lsdException w:name="Table List 3" w:semiHidden="1" w:unhideWhenUsed="1"/>
+    <w:lsdException w:name="Table List 4" w:semiHidden="1" w:unhideWhenUsed="1"/>
+    <w:lsdException w:name="Table List 5" w:semiHidden="1" w:unhideWhenUsed="1"/>
+    <w:lsdException w:name="Table List 6" w:semiHidden="1" w:unhideWhenUsed="1"/>
+    <w:lsdException w:name="Table List 7" w:semiHidden="1" w:unhideWhenUsed="1"/>
+    <w:lsdException w:name="Table List 8" w:semiHidden="1" w:unhideWhenUsed="1"/>
+    <w:lsdException w:name="Table 3D effects 1" w:semiHidden="1" w:unhideWhenUsed="1"/>
+    <w:lsdException w:name="Table 3D effects 2" w:semiHidden="1" w:unhideWhenUsed="1"/>
+    <w:lsdException w:name="Table 3D effects 3" w:semiHidden="1" w:unhideWhenUsed="1"/>
+    <w:lsdException w:name="Table Contemporary" w:semiHidden="1" w:unhideWhenUsed="1"/>
+    <w:lsdException w:name="Table Elegant" w:semiHidden="1" w:unhideWhenUsed="1"/>
+    <w:lsdException w:name="Table Professional" w:semiHidden="1" w:unhideWhenUsed="1"/>
+    <w:lsdException w:name="Table Subtle 1" w:semiHidden="1" w:unhideWhenUsed="1"/>
+    <w:lsdException w:name="Table Subtle 2" w:semiHidden="1" w:unhideWhenUsed="1"/>
+    <w:lsdException w:name="Table Web 1" w:semiHidden="1" w:unhideWhenUsed="1"/>
+    <w:lsdException w:name="Table Web 2" w:semiHidden="1" w:unhideWhenUsed="1"/>
+    <w:lsdException w:name="Table Web 3" w:semiHidden="1" w:unhideWhenUsed="1"/>
+    <w:lsdException w:name="Balloon Text" w:semiHidden="1" w:unhideWhenUsed="1"/>
+    <w:lsdException w:name="Table Grid" w:uiPriority="39"/>
+    <w:lsdException w:name="Table Theme" w:semiHidden="1" w:unhideWhenUsed="1"/>
+    <w:lsdException w:name="Placeholder Text" w:semiHidden="1"/>
+    <w:lsdException w:name="No Spacing" w:uiPriority="1" w:qFormat="1"/>
+    <w:lsdException w:name="Light Shading" w:uiPriority="60"/>
+    <w:lsdException w:name="Light List" w:uiPriority="61"/>
+    <w:lsdException w:name="Light Grid" w:uiPriority="62"/>
+    <w:lsdException w:name="Medium Shading 1" w:uiPriority="63"/>
+    <w:lsdException w:name="Medium Shading 2" w:uiPriority="64"/>
+    <w:lsdException w:name="Medium List 1" w:uiPriority="65"/>
+    <w:lsdException w:name="Medium List 2" w:uiPriority="66"/>
+    <w:lsdException w:name="Medium Grid 1" w:uiPriority="67"/>
+    <w:lsdException w:name="Medium Grid 2" w:uiPriority="68"/>
+    <w:lsdException w:name="Medium Grid 3" w:uiPriority="69"/>
+    <w:lsdException w:name="Dark List" w:uiPriority="70"/>
+    <w:lsdException w:name="Colorful Shading" w:uiPriority="71"/>
+    <w:lsdException w:name="Colorful List" w:uiPriority="72"/>
+    <w:lsdException w:name="Colorful Grid" w:uiPriority="73"/>
+    <w:lsdException w:name="Light Shading Accent 1" w:uiPriority="60"/>
+    <w:lsdException w:name="Light List Accent 1" w:uiPriority="61"/>
+    <w:lsdException w:name="Light Grid Accent 1" w:uiPriority="62"/>
+    <w:lsdException w:name="Medium Shading 1 Accent 1" w:uiPriority="63"/>
+    <w:lsdException w:name="Medium Shading 2 Accent 1" w:uiPriority="64"/>
+    <w:lsdException w:name="Medium List 1 Accent 1" w:uiPriority="65"/>
+    <w:lsdException w:name="Revision" w:semiHidden="1"/>
+    <w:lsdException w:name="List Paragraph" w:uiPriority="34" w:qFormat="1"/>
+    <w:lsdException w:name="Quote" w:uiPriority="29" w:qFormat="1"/>
+    <w:lsdException w:name="Intense Quote" w:uiPriority="30" w:qFormat="1"/>
+    <w:lsdException w:name="Medium List 2 Accent 1" w:uiPriority="66"/>
+    <w:lsdException w:name="Medium Grid 1 Accent 1" w:uiPriority="67"/>
+    <w:lsdException w:name="Medium Grid 2 Accent 1" w:uiPriority="68"/>
+    <w:lsdException w:name="Medium Grid 3 Accent 1" w:uiPriority="69"/>
+    <w:lsdException w:name="Dark List Accent 1" w:uiPriority="70"/>
+    <w:lsdException w:name="Colorful Shading Accent 1" w:uiPriority="71"/>
+    <w:lsdException w:name="Colorful List Accent 1" w:uiPriority="72"/>
+    <w:lsdException w:name="Colorful Grid Accent 1" w:uiPriority="73"/>
+    <w:lsdException w:name="Light Shading Accent 2" w:uiPriority="60"/>
+    <w:lsdException w:name="Light List Accent 2" w:uiPriority="61"/>
+    <w:lsdException w:name="Light Grid Accent 2" w:uiPriority="62"/>
+    <w:lsdException w:name="Medium Shading 1 Accent 2" w:uiPriority="63"/>
+    <w:lsdException w:name="Medium Shading 2 Accent 2" w:uiPriority="64"/>
+    <w:lsdException w:name="Medium List 1 Accent 2" w:uiPriority="65"/>
+    <w:lsdException w:name="Medium List 2 Accent 2" w:uiPriority="66"/>
+    <w:lsdException w:name="Medium Grid 1 Accent 2" w:uiPriority="67"/>
+    <w:lsdException w:name="Medium Grid 2 Accent 2" w:uiPriority="68"/>
+    <w:lsdException w:name="Medium Grid 3 Accent 2" w:uiPriority="69"/>
+    <w:lsdException w:name="Dark List Accent 2" w:uiPriority="70"/>
+    <w:lsdException w:name="Colorful Shading Accent 2" w:uiPriority="71"/>
+    <w:lsdException w:name="Colorful List Accent 2" w:uiPriority="72"/>
+    <w:lsdException w:name="Colorful Grid Accent 2" w:uiPriority="73"/>
+    <w:lsdException w:name="Light Shading Accent 3" w:uiPriority="60"/>
+    <w:lsdException w:name="Light List Accent 3" w:uiPriority="61"/>
+    <w:lsdException w:name="Light Grid Accent 3" w:uiPriority="62"/>
+    <w:lsdException w:name="Medium Shading 1 Accent 3" w:uiPriority="63"/>
+    <w:lsdException w:name="Medium Shading 2 Accent 3" w:uiPriority="64"/>
+    <w:lsdException w:name="Medium List 1 Accent 3" w:uiPriority="65"/>
+    <w:lsdException w:name="Medium List 2 Accent 3" w:uiPriority="66"/>
+    <w:lsdException w:name="Medium Grid 1 Accent 3" w:uiPriority="67"/>
+    <w:lsdException w:name="Medium Grid 2 Accent 3" w:uiPriority="68"/>
+    <w:lsdException w:name="Medium Grid 3 Accent 3" w:uiPriority="69"/>
+    <w:lsdException w:name="Dark List Accent 3" w:uiPriority="70"/>
+    <w:lsdException w:name="Colorful Shading Accent 3" w:uiPriority="71"/>
+    <w:lsdException w:name="Colorful List Accent 3" w:uiPriority="72"/>
+    <w:lsdException w:name="Colorful Grid Accent 3" w:uiPriority="73"/>
+    <w:lsdException w:name="Light Shading Accent 4" w:uiPriority="60"/>
+    <w:lsdException w:name="Light List Accent 4" w:uiPriority="61"/>
+    <w:lsdException w:name="Light Grid Accent 4" w:uiPriority="62"/>
+    <w:lsdException w:name="Medium Shading 1 Accent 4" w:uiPriority="63"/>
+    <w:lsdException w:name="Medium Shading 2 Accent 4" w:uiPriority="64"/>
+    <w:lsdException w:name="Medium List 1 Accent 4" w:uiPriority="65"/>
+    <w:lsdException w:name="Medium List 2 Accent 4" w:uiPriority="66"/>
+    <w:lsdException w:name="Medium Grid 1 Accent 4" w:uiPriority="67"/>
+    <w:lsdException w:name="Medium Grid 2 Accent 4" w:uiPriority="68"/>
+    <w:lsdException w:name="Medium Grid 3 Accent 4" w:uiPriority="69"/>
+    <w:lsdException w:name="Dark List Accent 4" w:uiPriority="70"/>
+    <w:lsdException w:name="Colorful Shading Accent 4" w:uiPriority="71"/>
+    <w:lsdException w:name="Colorful List Accent 4" w:uiPriority="72"/>
+    <w:lsdException w:name="Colorful Grid Accent 4" w:uiPriority="73"/>
+    <w:lsdException w:name="Light Shading Accent 5" w:uiPriority="60"/>
+    <w:lsdException w:name="Light List Accent 5" w:uiPriority="61"/>
+    <w:lsdException w:name="Light Grid Accent 5" w:uiPriority="62"/>
+    <w:lsdException w:name="Medium Shading 1 Accent 5" w:uiPriority="63"/>
+    <w:lsdException w:name="Medium Shading 2 Accent 5" w:uiPriority="64"/>
+    <w:lsdException w:name="Medium List 1 Accent 5" w:uiPriority="65"/>
+    <w:lsdException w:name="Medium List 2 Accent 5" w:uiPriority="66"/>
+    <w:lsdException w:name="Medium Grid 1 Accent 5" w:uiPriority="67"/>
+    <w:lsdException w:name="Medium Grid 2 Accent 5" w:uiPriority="68"/>
+    <w:lsdException w:name="Medium Grid 3 Accent 5" w:uiPriority="69"/>
+    <w:lsdException w:name="Dark List Accent 5" w:uiPriority="70"/>
+    <w:lsdException w:name="Colorful Shading Accent 5" w:uiPriority="71"/>
+    <w:lsdException w:name="Colorful List Accent 5" w:uiPriority="72"/>
+    <w:lsdException w:name="Colorful Grid Accent 5" w:uiPriority="73"/>
+    <w:lsdException w:name="Light Shading Accent 6" w:uiPriority="60"/>
+    <w:lsdException w:name="Light List Accent 6" w:uiPriority="61"/>
+    <w:lsdException w:name="Light Grid Accent 6" w:uiPriority="62"/>
+    <w:lsdException w:name="Medium Shading 1 Accent 6" w:uiPriority="63"/>
+    <w:lsdException w:name="Medium Shading 2 Accent 6" w:uiPriority="64"/>
+    <w:lsdException w:name="Medium List 1 Accent 6" w:uiPriority="65"/>
+    <w:lsdException w:name="Medium List 2 Accent 6" w:uiPriority="66"/>
+    <w:lsdException w:name="Medium Grid 1 Accent 6" w:uiPriority="67"/>
+    <w:lsdException w:name="Medium Grid 2 Accent 6" w:uiPriority="68"/>
+    <w:lsdException w:name="Medium Grid 3 Accent 6" w:uiPriority="69"/>
+    <w:lsdException w:name="Dark List Accent 6" w:uiPriority="70"/>
+    <w:lsdException w:name="Colorful Shading Accent 6" w:uiPriority="71"/>
+    <w:lsdException w:name="Colorful List Accent 6" w:uiPriority="72"/>
+    <w:lsdException w:name="Colorful Grid Accent 6" w:uiPriority="73"/>
+    <w:lsdException w:name="Subtle Emphasis" w:uiPriority="19" w:qFormat="1"/>
+    <w:lsdException w:name="Intense Emphasis" w:uiPriority="21" w:qFormat="1"/>
+    <w:lsdException w:name="Subtle Reference" w:uiPriority="31" w:qFormat="1"/>
+    <w:lsdException w:name="Intense Reference" w:uiPriority="32" w:qFormat="1"/>
+    <w:lsdException w:name="Book Title" w:uiPriority="33" w:qFormat="1"/>
+    <w:lsdException w:name="Bibliography" w:semiHidden="1" w:uiPriority="37" w:unhideWhenUsed="1"/>
+    <w:lsdException w:name="TOC Heading" w:semiHidden="1" w:uiPriority="39" w:unhideWhenUsed="1" w:qFormat="1"/>
+    <w:lsdException w:name="Plain Table 1" w:uiPriority="41"/>
+    <w:lsdException w:name="Plain Table 2" w:uiPriority="42"/>
+    <w:lsdException w:name="Plain Table 3" w:uiPriority="43"/>
+    <w:lsdException w:name="Plain Table 4" w:uiPriority="44"/>
+    <w:lsdException w:name="Plain Table 5" w:uiPriority="45"/>
+    <w:lsdException w:name="Grid Table Light" w:uiPriority="40"/>
+    <w:lsdException w:name="Grid Table 1 Light" w:uiPriority="46"/>
+    <w:lsdException w:name="Grid Table 2" w:uiPriority="47"/>
+    <w:lsdException w:name="Grid Table 3" w:uiPriority="48"/>
+    <w:lsdException w:name="Grid Table 4" w:uiPriority="49"/>
+    <w:lsdException w:name="Grid Table 5 Dark" w:uiPriority="50"/>
+    <w:lsdException w:name="Grid Table 6 Colorful" w:uiPriority="51"/>
+    <w:lsdException w:name="Grid Table 7 Colorful" w:uiPriority="52"/>
+    <w:lsdException w:name="Grid Table 1 Light Accent 1" w:uiPriority="46"/>
+    <w:lsdException w:name="Grid Table 2 Accent 1" w:uiPriority="47"/>
+    <w:lsdException w:name="Grid Table 3 Accent 1" w:uiPriority="48"/>
+    <w:lsdException w:name="Grid Table 4 Accent 1" w:uiPriority="49"/>
+    <w:lsdException w:name="Grid Table 5 Dark Accent 1" w:uiPriority="50"/>
+    <w:lsdException w:name="Grid Table 6 Colorful Accent 1" w:uiPriority="51"/>
+    <w:lsdException w:name="Grid Table 7 Colorful Accent 1" w:uiPriority="52"/>
+    <w:lsdException w:name="Grid Table 1 Light Accent 2" w:uiPriority="46"/>
+    <w:lsdException w:name="Grid Table 2 Accent 2" w:uiPriority="47"/>
+    <w:lsdException w:name="Grid Table 3 Accent 2" w:uiPriority="48"/>
+    <w:lsdException w:name="Grid Table 4 Accent 2" w:uiPriority="49"/>
+    <w:lsdException w:name="Grid Table 5 Dark Accent 2" w:uiPriority="50"/>
+    <w:lsdException w:name="Grid Table 6 Colorful Accent 2" w:uiPriority="51"/>
+    <w:lsdException w:name="Grid Table 7 Colorful Accent 2" w:uiPriority="52"/>
+    <w:lsdException w:name="Grid Table 1 Light Accent 3" w:uiPriority="46"/>
+    <w:lsdException w:name="Grid Table 2 Accent 3" w:uiPriority="47"/>
+    <w:lsdException w:name="Grid Table 3 Accent 3" w:uiPriority="48"/>
+    <w:lsdException w:name="Grid Table 4 Accent 3" w:uiPriority="49"/>
+    <w:lsdException w:name="Grid Table 5 Dark Accent 3" w:uiPriority="50"/>
+    <w:lsdException w:name="Grid Table 6 Colorful Accent 3" w:uiPriority="51"/>
+    <w:lsdException w:name="Grid Table 7 Colorful Accent 3" w:uiPriority="52"/>
+    <w:lsdException w:name="Grid Table 1 Light Accent 4" w:uiPriority="46"/>
+    <w:lsdException w:name="Grid Table 2 Accent 4" w:uiPriority="47"/>
+    <w:lsdException w:name="Grid Table 3 Accent 4" w:uiPriority="48"/>
+    <w:lsdException w:name="Grid Table 4 Accent 4" w:uiPriority="49"/>
+    <w:lsdException w:name="Grid Table 5 Dark Accent 4" w:uiPriority="50"/>
+    <w:lsdException w:name="Grid Table 6 Colorful Accent 4" w:uiPriority="51"/>
+    <w:lsdException w:name="Grid Table 7 Colorful Accent 4" w:uiPriority="52"/>
+    <w:lsdException w:name="Grid Table 1 Light Accent 5" w:uiPriority="46"/>
+    <w:lsdException w:name="Grid Table 2 Accent 5" w:uiPriority="47"/>
+    <w:lsdException w:name="Grid Table 3 Accent 5" w:uiPriority="48"/>
+    <w:lsdException w:name="Grid Table 4 Accent 5" w:uiPriority="49"/>
+    <w:lsdException w:name="Grid Table 5 Dark Accent 5" w:uiPriority="50"/>
+    <w:lsdException w:name="Grid Table 6 Colorful Accent 5" w:uiPriority="51"/>
+    <w:lsdException w:name="Grid Table 7 Colorful Accent 5" w:uiPriority="52"/>
+    <w:lsdException w:name="Grid Table 1 Light Accent 6" w:uiPriority="46"/>
+    <w:lsdException w:name="Grid Table 2 Accent 6" w:uiPriority="47"/>
+    <w:lsdException w:name="Grid Table 3 Accent 6" w:uiPriority="48"/>
+    <w:lsdException w:name="Grid Table 4 Accent 6" w:uiPriority="49"/>
+    <w:lsdException w:name="Grid Table 5 Dark Accent 6" w:uiPriority="50"/>
+    <w:lsdException w:name="Grid Table 6 Colorful Accent 6" w:uiPriority="51"/>
+    <w:lsdException w:name="Grid Table 7 Colorful Accent 6" w:uiPriority="52"/>
+    <w:lsdException w:name="List Table 1 Light" w:uiPriority="46"/>
+    <w:lsdException w:name="List Table 2" w:uiPriority="47"/>
+    <w:lsdException w:name="List Table 3" w:uiPriority="48"/>
+    <w:lsdException w:name="List Table 4" w:uiPriority="49"/>
+    <w:lsdException w:name="List Table 5 Dark" w:uiPriority="50"/>
+    <w:lsdException w:name="List Table 6 Colorful" w:uiPriority="51"/>
+    <w:lsdException w:name="List Table 7 Colorful" w:uiPriority="52"/>
+    <w:lsdException w:name="List Table 1 Light Accent 1" w:uiPriority="46"/>
+    <w:lsdException w:name="List Table 2 Accent 1" w:uiPriority="47"/>
+    <w:lsdException w:name="List Table 3 Accent 1" w:uiPriority="48"/>
+    <w:lsdException w:name="List Table 4 Accent 1" w:uiPriority="49"/>
+    <w:lsdException w:name="List Table 5 Dark Accent 1" w:uiPriority="50"/>
+    <w:lsdException w:name="List Table 6 Colorful Accent 1" w:uiPriority="51"/>
+    <w:lsdException w:name="List Table 7 Colorful Accent 1" w:uiPriority="52"/>
+    <w:lsdException w:name="List Table 1 Light Accent 2" w:uiPriority="46"/>
+    <w:lsdException w:name="List Table 2 Accent 2" w:uiPriority="47"/>
+    <w:lsdException w:name="List Table 3 Accent 2" w:uiPriority="48"/>
+    <w:lsdException w:name="List Table 4 Accent 2" w:uiPriority="49"/>
+    <w:lsdException w:name="List Table 5 Dark Accent 2" w:uiPriority="50"/>
+    <w:lsdException w:name="List Table 6 Colorful Accent 2" w:uiPriority="51"/>
+    <w:lsdException w:name="List Table 7 Colorful Accent 2" w:uiPriority="52"/>
+    <w:lsdException w:name="List Table 1 Light Accent 3" w:uiPriority="46"/>
+    <w:lsdException w:name="List Table 2 Accent 3" w:uiPriority="47"/>
+    <w:lsdException w:name="List Table 3 Accent 3" w:uiPriority="48"/>
+    <w:lsdException w:name="List Table 4 Accent 3" w:uiPriority="49"/>
+    <w:lsdException w:name="List Table 5 Dark Accent 3" w:uiPriority="50"/>
+    <w:lsdException w:name="List Table 6 Colorful Accent 3" w:uiPriority="51"/>
+    <w:lsdException w:name="List Table 7 Colorful Accent 3" w:uiPriority="52"/>
+    <w:lsdException w:name="List Table 1 Light Accent 4" w:uiPriority="46"/>
+    <w:lsdException w:name="List Table 2 Accent 4" w:uiPriority="47"/>
+    <w:lsdException w:name="List Table 3 Accent 4" w:uiPriority="48"/>
+    <w:lsdException w:name="List Table 4 Accent 4" w:uiPriority="49"/>
+    <w:lsdException w:name="List Table 5 Dark Accent 4" w:uiPriority="50"/>
+    <w:lsdException w:name="List Table 6 Colorful Accent 4" w:uiPriority="51"/>
+    <w:lsdException w:name="List Table 7 Colorful Accent 4" w:uiPriority="52"/>
+    <w:lsdException w:name="List Table 1 Light Accent 5" w:uiPriority="46"/>
+    <w:lsdException w:name="List Table 2 Accent 5" w:uiPriority="47"/>
+    <w:lsdException w:name="List Table 3 Accent 5" w:uiPriority="48"/>
+    <w:lsdException w:name="List Table 4 Accent 5" w:uiPriority="49"/>
+    <w:lsdException w:name="List Table 5 Dark Accent 5" w:uiPriority="50"/>
+    <w:lsdException w:name="List Table 6 Colorful Accent 5" w:uiPriority="51"/>
+    <w:lsdException w:name="List Table 7 Colorful Accent 5" w:uiPriority="52"/>
+    <w:lsdException w:name="List Table 1 Light Accent 6" w:uiPriority="46"/>
+    <w:lsdException w:name="List Table 2 Accent 6" w:uiPriority="47"/>
+    <w:lsdException w:name="List Table 3 Accent 6" w:uiPriority="48"/>
+    <w:lsdException w:name="List Table 4 Accent 6" w:uiPriority="49"/>
+    <w:lsdException w:name="List Table 5 Dark Accent 6" w:uiPriority="50"/>
+    <w:lsdException w:name="List Table 6 Colorful Accent 6" w:uiPriority="51"/>
+    <w:lsdException w:name="List Table 7 Colorful Accent 6" w:uiPriority="52"/>
+  </w:latentStyles>
+  <w:style w:type="paragraph" w:default="1" w:styleId="a">
+    <w:name w:val="Normal"/>
+    <w:qFormat/>
+  </w:style>
+  <w:style w:type="character" w:default="1" w:styleId="a0">
+    <w:name w:val="Default Paragraph Font"/>
+    <w:uiPriority w:val="1"/>
+    <w:semiHidden/>
+    <w:unhideWhenUsed/>
+  </w:style>
+  <w:style w:type="table" w:default="1" w:styleId="a1">
+    <w:name w:val="Normal Table"/>
+    <w:uiPriority w:val="99"/>
+    <w:semiHidden/>
+    <w:unhideWhenUsed/>
+    <w:tblPr>
+      <w:tblInd w:w="0" w:type="dxa"/>
+      <w:tblCellMar>
+        <w:top w:w="0" w:type="dxa"/>
+        <w:left w:w="108" w:type="dxa"/>
+        <w:bottom w:w="0" w:type="dxa"/>
+        <w:right w:w="108" w:type="dxa"/>
+      </w:tblCellMar>
+    </w:tblPr>
+  </w:style>
+  <w:style w:type="numbering" w:default="1" w:styleId="a2">
+    <w:name w:val="No List"/>
+    <w:uiPriority w:val="99"/>
+    <w:semiHidden/>
+    <w:unhideWhenUsed/>
+  </w:style>
+  <w:style w:type="character" w:styleId="a3">
+    <w:name w:val="Placeholder Text"/>
+    <w:basedOn w:val="a0"/>
+    <w:uiPriority w:val="99"/>
+    <w:semiHidden/>
+    <w:rsid w:val="00C87426"/>
+    <w:rPr>
+      <w:color w:val="808080"/>
+    </w:rPr>
+  </w:style>
+</w:styles>
+</file>
+
+<file path=word/glossary/webSettings.xml><?xml version="1.0" encoding="utf-8"?>
+<w:webSettings xmlns:mc="http://schemas.openxmlformats.org/markup-compatibility/2006" xmlns:r="http://schemas.openxmlformats.org/officeDocument/2006/relationships" xmlns:w="http://schemas.openxmlformats.org/wordprocessingml/2006/main" xmlns:w14="http://schemas.microsoft.com/office/word/2010/wordml" xmlns:w15="http://schemas.microsoft.com/office/word/2012/wordml" mc:Ignorable="w14 w15">
+  <w:optimizeForBrowser/>
+  <w:allowPNG/>
+</w:webSettings>
+</file>
+
 <file path=word/theme/theme1.xml><?xml version="1.0" encoding="utf-8"?>
 <a:theme xmlns:a="http://schemas.openxmlformats.org/drawingml/2006/main" name="Тема Office">
   <a:themeElements>
@@ -8161,7 +11464,7 @@
 </file>
 
 <file path=customXml/itemProps1.xml><?xml version="1.0" encoding="utf-8"?>
-<ds:datastoreItem xmlns:ds="http://schemas.openxmlformats.org/officeDocument/2006/customXml" ds:itemID="{4AD542D4-6D75-4AE1-B581-E44ABEAE1BE9}">
+<ds:datastoreItem xmlns:ds="http://schemas.openxmlformats.org/officeDocument/2006/customXml" ds:itemID="{B3828014-884A-4EEE-A7C0-1E449F1D3C29}">
   <ds:schemaRefs>
     <ds:schemaRef ds:uri="http://schemas.openxmlformats.org/officeDocument/2006/bibliography"/>
   </ds:schemaRefs>

</xml_diff>